<commit_message>
Introduction, 1st and 2nd paragraphs
</commit_message>
<xml_diff>
--- a/Tykhonova_Moroz/Статический анализ в инженерии критического ПО.docx
+++ b/Tykhonova_Moroz/Статический анализ в инженерии критического ПО.docx
@@ -2,6 +2,3683 @@
 <file path=word/document.xml><?xml version="1.0" encoding="utf-8"?>
 <w:document xmlns:wpc="http://schemas.microsoft.com/office/word/2010/wordprocessingCanvas" xmlns:mc="http://schemas.openxmlformats.org/markup-compatibility/2006" xmlns:o="urn:schemas-microsoft-com:office:office" xmlns:r="http://schemas.openxmlformats.org/officeDocument/2006/relationships" xmlns:m="http://schemas.openxmlformats.org/officeDocument/2006/math" xmlns:v="urn:schemas-microsoft-com:vml" xmlns:wp14="http://schemas.microsoft.com/office/word/2010/wordprocessingDrawing" xmlns:wp="http://schemas.openxmlformats.org/drawingml/2006/wordprocessingDrawing" xmlns:w10="urn:schemas-microsoft-com:office:word" xmlns:w="http://schemas.openxmlformats.org/wordprocessingml/2006/main" xmlns:w14="http://schemas.microsoft.com/office/word/2010/wordml" xmlns:wpg="http://schemas.microsoft.com/office/word/2010/wordprocessingGroup" xmlns:wpi="http://schemas.microsoft.com/office/word/2010/wordprocessingInk" xmlns:wne="http://schemas.microsoft.com/office/word/2006/wordml" xmlns:wps="http://schemas.microsoft.com/office/word/2010/wordprocessingShape" mc:Ignorable="w14 wp14">
   <w:body>
+    <w:p>
+      <w:pPr>
+        <w:pStyle w:val="a3"/>
+        <w:numPr>
+          <w:ilvl w:val="0"/>
+          <w:numId w:val="4"/>
+        </w:numPr>
+        <w:spacing w:before="120" w:beforeAutospacing="0" w:after="120" w:afterAutospacing="0"/>
+        <w:ind w:left="0" w:firstLine="0"/>
+        <w:jc w:val="both"/>
+        <w:textAlignment w:val="baseline"/>
+        <w:rPr>
+          <w:rFonts w:ascii="Noto Sans Symbols" w:hAnsi="Noto Sans Symbols"/>
+          <w:color w:val="000000"/>
+        </w:rPr>
+      </w:pPr>
+      <w:r>
+        <w:rPr>
+          <w:color w:val="000000"/>
+        </w:rPr>
+        <w:t xml:space="preserve">Идентификация, анализ и детализация </w:t>
+      </w:r>
+      <w:r>
+        <w:rPr>
+          <w:b/>
+          <w:bCs/>
+          <w:color w:val="000000"/>
+        </w:rPr>
+        <w:t>объекта изучения</w:t>
+      </w:r>
+      <w:r>
+        <w:rPr>
+          <w:color w:val="000000"/>
+        </w:rPr>
+        <w:t xml:space="preserve">, представленного соответствующими </w:t>
+      </w:r>
+      <w:r>
+        <w:rPr>
+          <w:b/>
+          <w:bCs/>
+          <w:color w:val="000000"/>
+        </w:rPr>
+        <w:t>процессами</w:t>
+      </w:r>
+      <w:r>
+        <w:rPr>
+          <w:color w:val="000000"/>
+        </w:rPr>
+        <w:t xml:space="preserve">  системного и программного контекстов Опорной (ссылочной) модели процессов ЖЦ ПО (стандарт ISO/IEC/IEEE 12207:2008 [1]), имеющими отношение к данной теме: </w:t>
+      </w:r>
+      <w:r>
+        <w:rPr>
+          <w:b/>
+          <w:bCs/>
+          <w:i/>
+          <w:iCs/>
+          <w:color w:val="000000"/>
+        </w:rPr>
+        <w:t xml:space="preserve">«Обеспечение (гарантирование) качества ПО» (7.2.3), «Квалификационное тестирование ПО в </w:t>
+      </w:r>
+      <w:proofErr w:type="gramStart"/>
+      <w:r>
+        <w:rPr>
+          <w:b/>
+          <w:bCs/>
+          <w:i/>
+          <w:iCs/>
+          <w:color w:val="000000"/>
+        </w:rPr>
+        <w:t>системном</w:t>
+      </w:r>
+      <w:proofErr w:type="gramEnd"/>
+      <w:r>
+        <w:rPr>
+          <w:b/>
+          <w:bCs/>
+          <w:i/>
+          <w:iCs/>
+          <w:color w:val="000000"/>
+        </w:rPr>
+        <w:t xml:space="preserve"> и программном контекстах» (6.4.6, 7.1.7), «Верификация ПО» (7.2.4), «</w:t>
+      </w:r>
+      <w:proofErr w:type="spellStart"/>
+      <w:r>
+        <w:rPr>
+          <w:b/>
+          <w:bCs/>
+          <w:i/>
+          <w:iCs/>
+          <w:color w:val="000000"/>
+        </w:rPr>
+        <w:t>Валидация</w:t>
+      </w:r>
+      <w:proofErr w:type="spellEnd"/>
+      <w:r>
+        <w:rPr>
+          <w:b/>
+          <w:bCs/>
+          <w:i/>
+          <w:iCs/>
+          <w:color w:val="000000"/>
+        </w:rPr>
+        <w:t xml:space="preserve"> ПО» (7.2.5), «Гарантирование (обеспечение) качества ПО» (7.2.3).</w:t>
+      </w:r>
+    </w:p>
+    <w:p>
+      <w:pPr>
+        <w:pStyle w:val="a3"/>
+        <w:spacing w:before="120" w:beforeAutospacing="0" w:after="120" w:afterAutospacing="0"/>
+        <w:jc w:val="both"/>
+      </w:pPr>
+      <w:r>
+        <w:rPr>
+          <w:b/>
+          <w:bCs/>
+          <w:color w:val="000000"/>
+        </w:rPr>
+        <w:t xml:space="preserve">Примечание: </w:t>
+      </w:r>
+      <w:r>
+        <w:rPr>
+          <w:color w:val="000000"/>
+        </w:rPr>
+        <w:t xml:space="preserve">Предлагаемый состав анализируемых процессов может быть </w:t>
+      </w:r>
+      <w:proofErr w:type="gramStart"/>
+      <w:r>
+        <w:rPr>
+          <w:b/>
+          <w:bCs/>
+          <w:color w:val="000000"/>
+        </w:rPr>
+        <w:t>обосновано</w:t>
+      </w:r>
+      <w:proofErr w:type="gramEnd"/>
+      <w:r>
+        <w:rPr>
+          <w:b/>
+          <w:bCs/>
+          <w:color w:val="000000"/>
+        </w:rPr>
+        <w:t xml:space="preserve"> </w:t>
+      </w:r>
+      <w:r>
+        <w:rPr>
+          <w:color w:val="000000"/>
+        </w:rPr>
+        <w:t> изменен (дополнен, сокращен) исполнителем по соображениям их значения («веса») для раскрытия выбранной темы.</w:t>
+      </w:r>
+    </w:p>
+    <w:p>
+      <w:pPr>
+        <w:pStyle w:val="a3"/>
+        <w:numPr>
+          <w:ilvl w:val="0"/>
+          <w:numId w:val="5"/>
+        </w:numPr>
+        <w:spacing w:before="120" w:beforeAutospacing="0" w:after="120" w:afterAutospacing="0"/>
+        <w:jc w:val="both"/>
+        <w:textAlignment w:val="baseline"/>
+        <w:rPr>
+          <w:rFonts w:ascii="Noto Sans Symbols" w:hAnsi="Noto Sans Symbols"/>
+          <w:color w:val="000000"/>
+        </w:rPr>
+      </w:pPr>
+      <w:r>
+        <w:rPr>
+          <w:color w:val="000000"/>
+        </w:rPr>
+        <w:t xml:space="preserve">Раскрытие спецификации (детализации структуры) анализируемых процессов в соответствии с ISO/IEC/IEEE 12207:2008 [1] в терминах: </w:t>
+      </w:r>
+      <w:r>
+        <w:rPr>
+          <w:b/>
+          <w:bCs/>
+          <w:color w:val="000000"/>
+        </w:rPr>
+        <w:t>конте</w:t>
+      </w:r>
+      <w:proofErr w:type="gramStart"/>
+      <w:r>
+        <w:rPr>
+          <w:b/>
+          <w:bCs/>
+          <w:color w:val="000000"/>
+        </w:rPr>
+        <w:t>кст пр</w:t>
+      </w:r>
+      <w:proofErr w:type="gramEnd"/>
+      <w:r>
+        <w:rPr>
+          <w:b/>
+          <w:bCs/>
+          <w:color w:val="000000"/>
+        </w:rPr>
+        <w:t>оцесса, группа процессов, процесс в группе – объект изучения выбранной темы, назначение (цель процесса), выходной продукт, действия, задачи.</w:t>
+      </w:r>
+    </w:p>
+    <w:p>
+      <w:pPr>
+        <w:pStyle w:val="a3"/>
+        <w:numPr>
+          <w:ilvl w:val="0"/>
+          <w:numId w:val="6"/>
+        </w:numPr>
+        <w:spacing w:before="120" w:beforeAutospacing="0" w:after="120" w:afterAutospacing="0"/>
+        <w:jc w:val="both"/>
+        <w:textAlignment w:val="baseline"/>
+        <w:rPr>
+          <w:rFonts w:ascii="Noto Sans Symbols" w:hAnsi="Noto Sans Symbols"/>
+          <w:color w:val="000000"/>
+        </w:rPr>
+      </w:pPr>
+      <w:r>
+        <w:rPr>
+          <w:color w:val="000000"/>
+        </w:rPr>
+        <w:t xml:space="preserve">Определение для выбранного состава процессов на основе аналитических обзоров рекомендованной литературы предметной области выбранной темы, представленной соответствующей методологией и технологиями в терминах: </w:t>
+      </w:r>
+      <w:r>
+        <w:rPr>
+          <w:b/>
+          <w:bCs/>
+          <w:color w:val="000000"/>
+        </w:rPr>
+        <w:t>абстракции, модели, методы, меры и метрики, инструментальные средства и среды, информационные технологии, руководства и стандарты.</w:t>
+      </w:r>
+    </w:p>
+    <w:p>
+      <w:pPr>
+        <w:pStyle w:val="a3"/>
+        <w:numPr>
+          <w:ilvl w:val="0"/>
+          <w:numId w:val="7"/>
+        </w:numPr>
+        <w:spacing w:before="120" w:beforeAutospacing="0" w:after="120" w:afterAutospacing="0"/>
+        <w:jc w:val="both"/>
+        <w:textAlignment w:val="baseline"/>
+        <w:rPr>
+          <w:rFonts w:ascii="Noto Sans Symbols" w:hAnsi="Noto Sans Symbols"/>
+          <w:color w:val="000000"/>
+        </w:rPr>
+      </w:pPr>
+      <w:r>
+        <w:rPr>
+          <w:color w:val="000000"/>
+        </w:rPr>
+        <w:t xml:space="preserve">Классификация методов верификации </w:t>
+      </w:r>
+      <w:proofErr w:type="gramStart"/>
+      <w:r>
+        <w:rPr>
+          <w:color w:val="000000"/>
+        </w:rPr>
+        <w:t>ПО</w:t>
+      </w:r>
+      <w:proofErr w:type="gramEnd"/>
+      <w:r>
+        <w:rPr>
+          <w:color w:val="000000"/>
+        </w:rPr>
+        <w:t>. Место и роль статического анализа.</w:t>
+      </w:r>
+    </w:p>
+    <w:p>
+      <w:pPr>
+        <w:pStyle w:val="a3"/>
+        <w:numPr>
+          <w:ilvl w:val="0"/>
+          <w:numId w:val="8"/>
+        </w:numPr>
+        <w:spacing w:before="120" w:beforeAutospacing="0" w:after="120" w:afterAutospacing="0"/>
+        <w:jc w:val="both"/>
+        <w:textAlignment w:val="baseline"/>
+        <w:rPr>
+          <w:rFonts w:ascii="Noto Sans Symbols" w:hAnsi="Noto Sans Symbols"/>
+          <w:color w:val="000000"/>
+        </w:rPr>
+      </w:pPr>
+      <w:r>
+        <w:rPr>
+          <w:color w:val="000000"/>
+        </w:rPr>
+        <w:t xml:space="preserve">Цели, задачи, возможности, ограничения статического анализа исходных кодов </w:t>
+      </w:r>
+      <w:proofErr w:type="gramStart"/>
+      <w:r>
+        <w:rPr>
+          <w:color w:val="000000"/>
+        </w:rPr>
+        <w:t>ПО</w:t>
+      </w:r>
+      <w:proofErr w:type="gramEnd"/>
+      <w:r>
+        <w:rPr>
+          <w:color w:val="000000"/>
+        </w:rPr>
+        <w:t>.</w:t>
+      </w:r>
+    </w:p>
+    <w:p>
+      <w:pPr>
+        <w:pStyle w:val="a3"/>
+        <w:numPr>
+          <w:ilvl w:val="0"/>
+          <w:numId w:val="9"/>
+        </w:numPr>
+        <w:spacing w:before="120" w:beforeAutospacing="0" w:after="120" w:afterAutospacing="0"/>
+        <w:jc w:val="both"/>
+        <w:textAlignment w:val="baseline"/>
+        <w:rPr>
+          <w:rFonts w:ascii="Noto Sans Symbols" w:hAnsi="Noto Sans Symbols"/>
+          <w:color w:val="000000"/>
+        </w:rPr>
+      </w:pPr>
+      <w:r>
+        <w:rPr>
+          <w:color w:val="000000"/>
+        </w:rPr>
+        <w:t xml:space="preserve">Адаптация </w:t>
+      </w:r>
+      <w:proofErr w:type="gramStart"/>
+      <w:r>
+        <w:rPr>
+          <w:color w:val="000000"/>
+        </w:rPr>
+        <w:t>к</w:t>
+      </w:r>
+      <w:proofErr w:type="gramEnd"/>
+      <w:r>
+        <w:rPr>
+          <w:color w:val="000000"/>
+        </w:rPr>
+        <w:t xml:space="preserve"> ЯВУ;</w:t>
+      </w:r>
+    </w:p>
+    <w:p>
+      <w:pPr>
+        <w:pStyle w:val="a3"/>
+        <w:numPr>
+          <w:ilvl w:val="0"/>
+          <w:numId w:val="10"/>
+        </w:numPr>
+        <w:spacing w:before="120" w:beforeAutospacing="0" w:after="120" w:afterAutospacing="0"/>
+        <w:jc w:val="both"/>
+        <w:textAlignment w:val="baseline"/>
+        <w:rPr>
+          <w:rFonts w:ascii="Noto Sans Symbols" w:hAnsi="Noto Sans Symbols"/>
+          <w:color w:val="000000"/>
+        </w:rPr>
+      </w:pPr>
+      <w:r>
+        <w:rPr>
+          <w:color w:val="000000"/>
+        </w:rPr>
+        <w:t xml:space="preserve">Проблема отчуждаемости </w:t>
+      </w:r>
+      <w:proofErr w:type="gramStart"/>
+      <w:r>
+        <w:rPr>
+          <w:color w:val="000000"/>
+        </w:rPr>
+        <w:t>критического</w:t>
+      </w:r>
+      <w:proofErr w:type="gramEnd"/>
+      <w:r>
+        <w:rPr>
+          <w:color w:val="000000"/>
+        </w:rPr>
+        <w:t xml:space="preserve"> ПО.</w:t>
+      </w:r>
+    </w:p>
+    <w:p>
+      <w:pPr>
+        <w:pStyle w:val="a3"/>
+        <w:numPr>
+          <w:ilvl w:val="0"/>
+          <w:numId w:val="11"/>
+        </w:numPr>
+        <w:spacing w:before="120" w:beforeAutospacing="0" w:after="120" w:afterAutospacing="0"/>
+        <w:jc w:val="both"/>
+        <w:textAlignment w:val="baseline"/>
+        <w:rPr>
+          <w:rFonts w:ascii="Noto Sans Symbols" w:hAnsi="Noto Sans Symbols"/>
+          <w:color w:val="000000"/>
+        </w:rPr>
+      </w:pPr>
+      <w:r>
+        <w:rPr>
+          <w:color w:val="000000"/>
+        </w:rPr>
+        <w:t xml:space="preserve">Теоретические основы анализа текстов </w:t>
+      </w:r>
+      <w:proofErr w:type="gramStart"/>
+      <w:r>
+        <w:rPr>
+          <w:color w:val="000000"/>
+        </w:rPr>
+        <w:t>ПО</w:t>
+      </w:r>
+      <w:proofErr w:type="gramEnd"/>
+      <w:r>
+        <w:rPr>
+          <w:color w:val="000000"/>
+        </w:rPr>
+        <w:t xml:space="preserve"> на языках высокого уровня. </w:t>
+      </w:r>
+    </w:p>
+    <w:p>
+      <w:pPr>
+        <w:pStyle w:val="a3"/>
+        <w:numPr>
+          <w:ilvl w:val="0"/>
+          <w:numId w:val="12"/>
+        </w:numPr>
+        <w:spacing w:before="120" w:beforeAutospacing="0" w:after="120" w:afterAutospacing="0"/>
+        <w:jc w:val="both"/>
+        <w:textAlignment w:val="baseline"/>
+        <w:rPr>
+          <w:rFonts w:ascii="Noto Sans Symbols" w:hAnsi="Noto Sans Symbols"/>
+          <w:color w:val="000000"/>
+        </w:rPr>
+      </w:pPr>
+      <w:r>
+        <w:rPr>
+          <w:color w:val="000000"/>
+        </w:rPr>
+        <w:t xml:space="preserve">Синтаксический разбор текста </w:t>
+      </w:r>
+      <w:proofErr w:type="gramStart"/>
+      <w:r>
+        <w:rPr>
+          <w:color w:val="000000"/>
+        </w:rPr>
+        <w:t>ПО</w:t>
+      </w:r>
+      <w:proofErr w:type="gramEnd"/>
+      <w:r>
+        <w:rPr>
+          <w:color w:val="000000"/>
+        </w:rPr>
+        <w:t xml:space="preserve">. </w:t>
+      </w:r>
+      <w:proofErr w:type="spellStart"/>
+      <w:r>
+        <w:rPr>
+          <w:color w:val="000000"/>
+        </w:rPr>
+        <w:t>Парсинг</w:t>
+      </w:r>
+      <w:proofErr w:type="spellEnd"/>
+      <w:r>
+        <w:rPr>
+          <w:color w:val="000000"/>
+        </w:rPr>
+        <w:t xml:space="preserve">. Формальный анализ  исходных текстов </w:t>
+      </w:r>
+      <w:proofErr w:type="gramStart"/>
+      <w:r>
+        <w:rPr>
+          <w:color w:val="000000"/>
+        </w:rPr>
+        <w:t>ПО</w:t>
+      </w:r>
+      <w:proofErr w:type="gramEnd"/>
+      <w:r>
+        <w:rPr>
+          <w:color w:val="000000"/>
+        </w:rPr>
+        <w:t xml:space="preserve">. </w:t>
+      </w:r>
+    </w:p>
+    <w:p>
+      <w:pPr>
+        <w:pStyle w:val="a3"/>
+        <w:numPr>
+          <w:ilvl w:val="0"/>
+          <w:numId w:val="13"/>
+        </w:numPr>
+        <w:spacing w:before="120" w:beforeAutospacing="0" w:after="120" w:afterAutospacing="0"/>
+        <w:jc w:val="both"/>
+        <w:textAlignment w:val="baseline"/>
+        <w:rPr>
+          <w:rFonts w:ascii="Noto Sans Symbols" w:hAnsi="Noto Sans Symbols"/>
+          <w:color w:val="000000"/>
+        </w:rPr>
+      </w:pPr>
+      <w:r>
+        <w:rPr>
+          <w:color w:val="000000"/>
+        </w:rPr>
+        <w:t xml:space="preserve">Перспективы использования статического анализа текстов </w:t>
+      </w:r>
+      <w:proofErr w:type="gramStart"/>
+      <w:r>
+        <w:rPr>
+          <w:color w:val="000000"/>
+        </w:rPr>
+        <w:t>ПО</w:t>
+      </w:r>
+      <w:proofErr w:type="gramEnd"/>
+      <w:r>
+        <w:rPr>
+          <w:color w:val="000000"/>
+        </w:rPr>
+        <w:t xml:space="preserve">. </w:t>
+      </w:r>
+    </w:p>
+    <w:p>
+      <w:pPr>
+        <w:pStyle w:val="a3"/>
+        <w:numPr>
+          <w:ilvl w:val="0"/>
+          <w:numId w:val="14"/>
+        </w:numPr>
+        <w:spacing w:before="120" w:beforeAutospacing="0" w:after="120" w:afterAutospacing="0"/>
+        <w:jc w:val="both"/>
+        <w:textAlignment w:val="baseline"/>
+        <w:rPr>
+          <w:rFonts w:ascii="Noto Sans Symbols" w:hAnsi="Noto Sans Symbols"/>
+          <w:color w:val="000000"/>
+        </w:rPr>
+      </w:pPr>
+      <w:r>
+        <w:rPr>
+          <w:color w:val="000000"/>
+        </w:rPr>
+        <w:t xml:space="preserve">Инструментальные средства и среды. Возможности Ограничения. </w:t>
+      </w:r>
+    </w:p>
+    <w:p>
+      <w:pPr>
+        <w:pStyle w:val="a3"/>
+        <w:numPr>
+          <w:ilvl w:val="0"/>
+          <w:numId w:val="15"/>
+        </w:numPr>
+        <w:spacing w:before="120" w:beforeAutospacing="0" w:after="120" w:afterAutospacing="0"/>
+        <w:jc w:val="both"/>
+        <w:textAlignment w:val="baseline"/>
+        <w:rPr>
+          <w:rFonts w:ascii="Noto Sans Symbols" w:hAnsi="Noto Sans Symbols"/>
+          <w:color w:val="000000"/>
+        </w:rPr>
+      </w:pPr>
+      <w:r>
+        <w:rPr>
+          <w:color w:val="000000"/>
+        </w:rPr>
+        <w:t xml:space="preserve">Формальные методы анализа и верификации критического </w:t>
+      </w:r>
+      <w:proofErr w:type="gramStart"/>
+      <w:r>
+        <w:rPr>
+          <w:color w:val="000000"/>
+        </w:rPr>
+        <w:t>ПО</w:t>
+      </w:r>
+      <w:proofErr w:type="gramEnd"/>
+      <w:r>
+        <w:rPr>
+          <w:color w:val="000000"/>
+        </w:rPr>
+        <w:t xml:space="preserve"> на основе статического анализа. </w:t>
+      </w:r>
+    </w:p>
+    <w:p>
+      <w:pPr>
+        <w:pStyle w:val="a3"/>
+        <w:numPr>
+          <w:ilvl w:val="0"/>
+          <w:numId w:val="16"/>
+        </w:numPr>
+        <w:spacing w:before="120" w:beforeAutospacing="0" w:after="120" w:afterAutospacing="0"/>
+        <w:jc w:val="both"/>
+        <w:textAlignment w:val="baseline"/>
+        <w:rPr>
+          <w:rFonts w:ascii="Noto Sans Symbols" w:hAnsi="Noto Sans Symbols"/>
+          <w:color w:val="000000"/>
+        </w:rPr>
+      </w:pPr>
+      <w:proofErr w:type="spellStart"/>
+      <w:r>
+        <w:rPr>
+          <w:color w:val="000000"/>
+        </w:rPr>
+        <w:t>Полимодельная</w:t>
+      </w:r>
+      <w:proofErr w:type="spellEnd"/>
+      <w:r>
+        <w:rPr>
+          <w:color w:val="000000"/>
+        </w:rPr>
+        <w:t xml:space="preserve"> </w:t>
+      </w:r>
+      <w:proofErr w:type="spellStart"/>
+      <w:r>
+        <w:rPr>
+          <w:color w:val="000000"/>
+        </w:rPr>
+        <w:t>Model-checking</w:t>
+      </w:r>
+      <w:proofErr w:type="spellEnd"/>
+      <w:r>
+        <w:rPr>
+          <w:color w:val="000000"/>
+        </w:rPr>
+        <w:t xml:space="preserve"> верификация с использованием </w:t>
+      </w:r>
+      <w:proofErr w:type="spellStart"/>
+      <w:r>
+        <w:rPr>
+          <w:color w:val="000000"/>
+        </w:rPr>
+        <w:t>инварианто</w:t>
+      </w:r>
+      <w:proofErr w:type="spellEnd"/>
+      <w:r>
+        <w:rPr>
+          <w:color w:val="000000"/>
+        </w:rPr>
+        <w:t xml:space="preserve">-ориентированных моделей </w:t>
+      </w:r>
+      <w:proofErr w:type="gramStart"/>
+      <w:r>
+        <w:rPr>
+          <w:color w:val="000000"/>
+        </w:rPr>
+        <w:t>критического</w:t>
+      </w:r>
+      <w:proofErr w:type="gramEnd"/>
+      <w:r>
+        <w:rPr>
+          <w:color w:val="000000"/>
+        </w:rPr>
+        <w:t xml:space="preserve"> ПО. На основе статического анализа исходных текстов </w:t>
+      </w:r>
+      <w:proofErr w:type="gramStart"/>
+      <w:r>
+        <w:rPr>
+          <w:color w:val="000000"/>
+        </w:rPr>
+        <w:t>ПО</w:t>
+      </w:r>
+      <w:proofErr w:type="gramEnd"/>
+      <w:r>
+        <w:rPr>
+          <w:color w:val="000000"/>
+        </w:rPr>
+        <w:t>.</w:t>
+      </w:r>
+    </w:p>
+    <w:p>
+      <w:pPr>
+        <w:spacing w:before="120" w:after="120"/>
+        <w:jc w:val="both"/>
+        <w:textAlignment w:val="baseline"/>
+        <w:rPr>
+          <w:lang w:val="en-US"/>
+        </w:rPr>
+      </w:pPr>
+    </w:p>
+    <w:p>
+      <w:pPr>
+        <w:spacing w:before="120" w:after="120"/>
+        <w:jc w:val="both"/>
+        <w:textAlignment w:val="baseline"/>
+        <w:rPr>
+          <w:lang w:val="en-US"/>
+        </w:rPr>
+      </w:pPr>
+    </w:p>
+    <w:p>
+      <w:pPr>
+        <w:spacing w:before="120" w:after="120"/>
+        <w:jc w:val="both"/>
+        <w:textAlignment w:val="baseline"/>
+        <w:rPr>
+          <w:rFonts w:ascii="Open Sans" w:eastAsia="Times New Roman" w:hAnsi="Open Sans" w:cs="Open Sans"/>
+          <w:lang w:val="en-US"/>
+        </w:rPr>
+      </w:pPr>
+    </w:p>
+    <w:p>
+      <w:pPr>
+        <w:spacing w:before="120" w:after="120"/>
+        <w:jc w:val="both"/>
+        <w:textAlignment w:val="baseline"/>
+        <w:rPr>
+          <w:rFonts w:ascii="Open Sans" w:eastAsia="Times New Roman" w:hAnsi="Open Sans" w:cs="Open Sans"/>
+          <w:lang w:val="en-US"/>
+        </w:rPr>
+      </w:pPr>
+    </w:p>
+    <w:p>
+      <w:pPr>
+        <w:spacing w:before="120" w:after="120"/>
+        <w:jc w:val="both"/>
+        <w:textAlignment w:val="baseline"/>
+        <w:rPr>
+          <w:rFonts w:ascii="Open Sans" w:eastAsia="Times New Roman" w:hAnsi="Open Sans" w:cs="Open Sans"/>
+          <w:lang w:val="en-US"/>
+        </w:rPr>
+      </w:pPr>
+    </w:p>
+    <w:p>
+      <w:pPr>
+        <w:spacing w:before="120" w:after="120"/>
+        <w:jc w:val="both"/>
+        <w:textAlignment w:val="baseline"/>
+        <w:rPr>
+          <w:rFonts w:ascii="Open Sans" w:eastAsia="Times New Roman" w:hAnsi="Open Sans" w:cs="Open Sans"/>
+          <w:lang w:val="en-US"/>
+        </w:rPr>
+      </w:pPr>
+    </w:p>
+    <w:p>
+      <w:pPr>
+        <w:spacing w:before="120" w:after="120"/>
+        <w:jc w:val="both"/>
+        <w:textAlignment w:val="baseline"/>
+        <w:rPr>
+          <w:rFonts w:ascii="Open Sans" w:eastAsia="Times New Roman" w:hAnsi="Open Sans" w:cs="Open Sans"/>
+          <w:lang w:val="en-US"/>
+        </w:rPr>
+      </w:pPr>
+    </w:p>
+    <w:p>
+      <w:pPr>
+        <w:spacing w:before="120" w:after="120"/>
+        <w:jc w:val="both"/>
+        <w:textAlignment w:val="baseline"/>
+        <w:rPr>
+          <w:rFonts w:ascii="Open Sans" w:eastAsia="Times New Roman" w:hAnsi="Open Sans" w:cs="Open Sans"/>
+          <w:lang w:val="en-US"/>
+        </w:rPr>
+      </w:pPr>
+      <w:r>
+        <w:rPr>
+          <w:rFonts w:ascii="Open Sans" w:eastAsia="Times New Roman" w:hAnsi="Open Sans" w:cs="Open Sans"/>
+        </w:rPr>
+        <w:lastRenderedPageBreak/>
+        <w:t>Введение</w:t>
+      </w:r>
+      <w:r>
+        <w:rPr>
+          <w:rFonts w:ascii="Open Sans" w:eastAsia="Times New Roman" w:hAnsi="Open Sans" w:cs="Open Sans"/>
+        </w:rPr>
+        <w:br/>
+        <w:t>Прогресс технологий разработки программного обеспечения (</w:t>
+      </w:r>
+      <w:proofErr w:type="gramStart"/>
+      <w:r>
+        <w:rPr>
+          <w:rFonts w:ascii="Open Sans" w:eastAsia="Times New Roman" w:hAnsi="Open Sans" w:cs="Open Sans"/>
+        </w:rPr>
+        <w:t>ПО</w:t>
+      </w:r>
+      <w:proofErr w:type="gramEnd"/>
+      <w:r>
+        <w:rPr>
+          <w:rFonts w:ascii="Open Sans" w:eastAsia="Times New Roman" w:hAnsi="Open Sans" w:cs="Open Sans"/>
+        </w:rPr>
+        <w:t xml:space="preserve">) </w:t>
+      </w:r>
+      <w:proofErr w:type="gramStart"/>
+      <w:r>
+        <w:rPr>
+          <w:rFonts w:ascii="Open Sans" w:eastAsia="Times New Roman" w:hAnsi="Open Sans" w:cs="Open Sans"/>
+        </w:rPr>
+        <w:t>в</w:t>
+      </w:r>
+      <w:proofErr w:type="gramEnd"/>
+      <w:r>
+        <w:rPr>
+          <w:rFonts w:ascii="Open Sans" w:eastAsia="Times New Roman" w:hAnsi="Open Sans" w:cs="Open Sans"/>
+        </w:rPr>
+        <w:t xml:space="preserve"> последние десятилетия значительно увеличил производительность программистов в терминах количества кода, создаваемого ими в единицу времени. Это проявляется, в частности, в увеличении размеров наиболее сложных программных систем, разрабатываемых сейчас, до десятков миллионов строк кода. Однако качество программ при этом заметным образом не изменилось — среднее количество ошибок на тысячу строк кода, еще не прошедшего тестирование, по-прежнему колеблется в пределах 10-50. Таким образом, совершенствование методов разработки ПО, давая возможность создавать все более сложные системы, необходимые </w:t>
+      </w:r>
+      <w:proofErr w:type="spellStart"/>
+      <w:r>
+        <w:rPr>
+          <w:rFonts w:ascii="Open Sans" w:eastAsia="Times New Roman" w:hAnsi="Open Sans" w:cs="Open Sans"/>
+        </w:rPr>
+        <w:t>современнойэкономике</w:t>
+      </w:r>
+      <w:proofErr w:type="spellEnd"/>
+      <w:r>
+        <w:rPr>
+          <w:rFonts w:ascii="Open Sans" w:eastAsia="Times New Roman" w:hAnsi="Open Sans" w:cs="Open Sans"/>
+        </w:rPr>
+        <w:t>, науке и государственным организациям, парадоксальным образом лишь увеличивает количество дефектов в них и связанные с этим риски.</w:t>
+      </w:r>
+      <w:r>
+        <w:rPr>
+          <w:rFonts w:ascii="Open Sans" w:eastAsia="Times New Roman" w:hAnsi="Open Sans" w:cs="Open Sans"/>
+        </w:rPr>
+        <w:br/>
+        <w:t xml:space="preserve">Борьба с дефектами и ошибками в программном обеспечении ведется при помощи его верификации. В ходе ее выполнения проверяется взаимная согласованность всех артефактов разработки — проектной и пользовательской документации, исходного кода, конфигураций развертывания, — а также их соответствие требованиям к данной системе и нормам применимых к ней стандартов. Методы верификации ПО также активно развиваются, однако их прогресс менее заметен. Поэтому предельная </w:t>
+      </w:r>
+      <w:proofErr w:type="gramStart"/>
+      <w:r>
+        <w:rPr>
+          <w:rFonts w:ascii="Open Sans" w:eastAsia="Times New Roman" w:hAnsi="Open Sans" w:cs="Open Sans"/>
+        </w:rPr>
+        <w:t>сложность</w:t>
+      </w:r>
+      <w:proofErr w:type="gramEnd"/>
+      <w:r>
+        <w:rPr>
+          <w:rFonts w:ascii="Open Sans" w:eastAsia="Times New Roman" w:hAnsi="Open Sans" w:cs="Open Sans"/>
+        </w:rPr>
+        <w:t xml:space="preserve"> ПО, которое можно сделать надежно и корректно работающим, существенно меньше сложности систем, востребованных современным обществом.</w:t>
+      </w:r>
+      <w:r>
+        <w:rPr>
+          <w:rFonts w:ascii="Open Sans" w:eastAsia="Times New Roman" w:hAnsi="Open Sans" w:cs="Open Sans"/>
+        </w:rPr>
+        <w:br/>
+        <w:t xml:space="preserve">Различные методы проведения верификации ПО можно (больше по историческим, чем содержательным причинам) разделить на формальные методы, использующие строгий анализ математических моделей проверяемых артефактов и требуемых свойств;  методы статического анализа, в ходе которых возможные ошибки ищутся без </w:t>
+      </w:r>
+      <w:proofErr w:type="gramStart"/>
+      <w:r>
+        <w:rPr>
+          <w:rFonts w:ascii="Open Sans" w:eastAsia="Times New Roman" w:hAnsi="Open Sans" w:cs="Open Sans"/>
+        </w:rPr>
+        <w:t>исполнения</w:t>
+      </w:r>
+      <w:proofErr w:type="gramEnd"/>
+      <w:r>
+        <w:rPr>
+          <w:rFonts w:ascii="Open Sans" w:eastAsia="Times New Roman" w:hAnsi="Open Sans" w:cs="Open Sans"/>
+        </w:rPr>
+        <w:t xml:space="preserve"> проверяемого ПО;  методы динамического анализа, проводящие проверку реального поведения проверяемой системы в рамках некоторых сценариев ее работы; и экспертизу (</w:t>
+      </w:r>
+      <w:proofErr w:type="spellStart"/>
+      <w:r>
+        <w:rPr>
+          <w:rFonts w:ascii="Open Sans" w:eastAsia="Times New Roman" w:hAnsi="Open Sans" w:cs="Open Sans"/>
+        </w:rPr>
+        <w:t>review</w:t>
+      </w:r>
+      <w:proofErr w:type="spellEnd"/>
+      <w:r>
+        <w:rPr>
+          <w:rFonts w:ascii="Open Sans" w:eastAsia="Times New Roman" w:hAnsi="Open Sans" w:cs="Open Sans"/>
+        </w:rPr>
+        <w:t xml:space="preserve">, </w:t>
+      </w:r>
+      <w:proofErr w:type="spellStart"/>
+      <w:r>
+        <w:rPr>
+          <w:rFonts w:ascii="Open Sans" w:eastAsia="Times New Roman" w:hAnsi="Open Sans" w:cs="Open Sans"/>
+        </w:rPr>
+        <w:t>inspection</w:t>
+      </w:r>
+      <w:proofErr w:type="spellEnd"/>
+      <w:r>
+        <w:rPr>
+          <w:rFonts w:ascii="Open Sans" w:eastAsia="Times New Roman" w:hAnsi="Open Sans" w:cs="Open Sans"/>
+        </w:rPr>
+        <w:t xml:space="preserve">), выполняемую людьми на основе их знаний и опыта. Все эти методы имеют разные достоинства и недостатки, различные области применимости, и эффективность их применения сильно отличается в разных контекстах. Но полноценная верификация крупномасштабных сложных систем невозможна без совместного использования всех этих методов, поскольку только их сочетание позволяет преодолеть недостатки каждого.  При использовании формальных методов задачи тестирования могут быть в значительной степени решены посредством инспектирования — статического анализа исходных текстов программ с целью верификации соответствия формальной модели. Инспектированию следует подвергать также модели анализа и архитектуры, причем непосредственно при их создании в ходе соответствующих фаз технологического цикла, что позволяет </w:t>
+      </w:r>
+      <w:proofErr w:type="spellStart"/>
+      <w:r>
+        <w:rPr>
+          <w:rFonts w:ascii="Open Sans" w:eastAsia="Times New Roman" w:hAnsi="Open Sans" w:cs="Open Sans"/>
+        </w:rPr>
+        <w:t>минимизироватьобщее</w:t>
+      </w:r>
+      <w:proofErr w:type="spellEnd"/>
+      <w:r>
+        <w:rPr>
+          <w:rFonts w:ascii="Open Sans" w:eastAsia="Times New Roman" w:hAnsi="Open Sans" w:cs="Open Sans"/>
+        </w:rPr>
+        <w:t xml:space="preserve"> количество дефектов в разрабатываемой системе. Есть автоматические инструменты статического анализа, помогающие выявлять фрагменты моделей, активизация которых способна вызвать нежелательные эффекты.[1]</w:t>
+      </w:r>
+      <w:r>
+        <w:rPr>
+          <w:rFonts w:ascii="Open Sans" w:eastAsia="Times New Roman" w:hAnsi="Open Sans" w:cs="Open Sans"/>
+        </w:rPr>
+        <w:br/>
+      </w:r>
+    </w:p>
+    <w:p>
+      <w:pPr>
+        <w:spacing w:before="120" w:after="120"/>
+        <w:jc w:val="both"/>
+        <w:textAlignment w:val="baseline"/>
+        <w:rPr>
+          <w:rFonts w:ascii="Open Sans" w:eastAsia="Times New Roman" w:hAnsi="Open Sans" w:cs="Open Sans"/>
+          <w:lang w:val="en-US"/>
+        </w:rPr>
+      </w:pPr>
+      <w:bookmarkStart w:id="0" w:name="_GoBack"/>
+      <w:bookmarkEnd w:id="0"/>
+      <w:r>
+        <w:rPr>
+          <w:rFonts w:ascii="Open Sans" w:eastAsia="Times New Roman" w:hAnsi="Open Sans" w:cs="Open Sans"/>
+        </w:rPr>
+        <w:lastRenderedPageBreak/>
+        <w:t xml:space="preserve">1.Идентификация, анализ и детализация объекта изучения, представленного соответствующими процессами системного и программного контекстов Опорной (ссылочной) модели процессов ЖЦ ПО </w:t>
+      </w:r>
+      <w:r>
+        <w:rPr>
+          <w:rFonts w:ascii="Open Sans" w:eastAsia="Times New Roman" w:hAnsi="Open Sans" w:cs="Open Sans"/>
+        </w:rPr>
+        <w:br/>
+        <w:t>Под понятием «программное обеспечение, критичное с точки зрения безопасности» (</w:t>
+      </w:r>
+      <w:proofErr w:type="spellStart"/>
+      <w:r>
+        <w:rPr>
+          <w:rFonts w:ascii="Open Sans" w:eastAsia="Times New Roman" w:hAnsi="Open Sans" w:cs="Open Sans"/>
+        </w:rPr>
+        <w:t>Safety-Critical</w:t>
+      </w:r>
+      <w:proofErr w:type="spellEnd"/>
+      <w:r>
+        <w:rPr>
+          <w:rFonts w:ascii="Open Sans" w:eastAsia="Times New Roman" w:hAnsi="Open Sans" w:cs="Open Sans"/>
+        </w:rPr>
+        <w:t xml:space="preserve"> </w:t>
+      </w:r>
+      <w:proofErr w:type="spellStart"/>
+      <w:r>
+        <w:rPr>
+          <w:rFonts w:ascii="Open Sans" w:eastAsia="Times New Roman" w:hAnsi="Open Sans" w:cs="Open Sans"/>
+        </w:rPr>
+        <w:t>Software</w:t>
+      </w:r>
+      <w:proofErr w:type="spellEnd"/>
+      <w:r>
+        <w:rPr>
+          <w:rFonts w:ascii="Open Sans" w:eastAsia="Times New Roman" w:hAnsi="Open Sans" w:cs="Open Sans"/>
+        </w:rPr>
+        <w:t xml:space="preserve"> – для краткости будем называть его «критичное программное обеспечение») обычно понимают такое программное обеспечение, которое влияет на поведение систем, сбой которых может повлечь риск для человеческих жизней. </w:t>
+      </w:r>
+      <w:proofErr w:type="gramStart"/>
+      <w:r>
+        <w:rPr>
+          <w:rFonts w:ascii="Open Sans" w:eastAsia="Times New Roman" w:hAnsi="Open Sans" w:cs="Open Sans"/>
+        </w:rPr>
+        <w:t>Иногда этим же термином называют программы, разработанные в соответствии со специальными стандартами, принятыми для критически важных областей.[1]</w:t>
+      </w:r>
+      <w:r>
+        <w:rPr>
+          <w:rFonts w:ascii="Open Sans" w:eastAsia="Times New Roman" w:hAnsi="Open Sans" w:cs="Open Sans"/>
+        </w:rPr>
+        <w:br/>
+        <w:t>Главным препятствием, стоящим на пути применения «коробочных» программных продуктов в критических областях, является недостаточная информация о «родословной» изделий, т.е. о процессах разработки, тестирования, верификации и управления качеством и т.п.. Эту проблему в значительной мере решает как лицензирование деятельности предприятий, так</w:t>
+      </w:r>
+      <w:proofErr w:type="gramEnd"/>
+      <w:r>
+        <w:rPr>
+          <w:rFonts w:ascii="Open Sans" w:eastAsia="Times New Roman" w:hAnsi="Open Sans" w:cs="Open Sans"/>
+        </w:rPr>
+        <w:t xml:space="preserve"> и сертификация соответствующей продукции на соответствие определенным требованиям, сформулированным, как правило, в виде стандартов или иных руководящих документов. К функциональной безопасности программного обеспечения имеет отношение ряд международных и национальных, общих и отраслевых стандартов, регламентирующих жизненный цикл технических систем.</w:t>
+      </w:r>
+      <w:r>
+        <w:rPr>
+          <w:rFonts w:ascii="Open Sans" w:eastAsia="Times New Roman" w:hAnsi="Open Sans" w:cs="Open Sans"/>
+        </w:rPr>
+        <w:br/>
+        <w:t>Опорная модель подходов к качеству предназначена для описания, сравнения и анализа подходов к менеджменту качества и подтверждения качества. Сама модель, таким образом, не является моделью менеджмента качества или подтверждения качества – это подход для описания подходов к качеству. Она служит для сравнения различных существующих стандартов и для гармонизации их с целью построения общей модели качества. Для лучшего понимания в станда</w:t>
+      </w:r>
+      <w:proofErr w:type="gramStart"/>
+      <w:r>
+        <w:rPr>
+          <w:rFonts w:ascii="Open Sans" w:eastAsia="Times New Roman" w:hAnsi="Open Sans" w:cs="Open Sans"/>
+        </w:rPr>
+        <w:t>рт вкл</w:t>
+      </w:r>
+      <w:proofErr w:type="gramEnd"/>
+      <w:r>
+        <w:rPr>
+          <w:rFonts w:ascii="Open Sans" w:eastAsia="Times New Roman" w:hAnsi="Open Sans" w:cs="Open Sans"/>
+        </w:rPr>
+        <w:t xml:space="preserve">ючены ряд приложений, описывающих лучшие практики ряда </w:t>
+      </w:r>
+      <w:proofErr w:type="spellStart"/>
+      <w:r>
+        <w:rPr>
+          <w:rFonts w:ascii="Open Sans" w:eastAsia="Times New Roman" w:hAnsi="Open Sans" w:cs="Open Sans"/>
+        </w:rPr>
+        <w:t>страни</w:t>
+      </w:r>
+      <w:proofErr w:type="spellEnd"/>
+      <w:r>
+        <w:rPr>
+          <w:rFonts w:ascii="Open Sans" w:eastAsia="Times New Roman" w:hAnsi="Open Sans" w:cs="Open Sans"/>
+        </w:rPr>
+        <w:t xml:space="preserve"> критерии, которые можно предложить в качестве опорных критериев для анализа и оценки обучающих ресурсов и сценариев. </w:t>
+      </w:r>
+      <w:r>
+        <w:rPr>
+          <w:rFonts w:ascii="Open Sans" w:eastAsia="Times New Roman" w:hAnsi="Open Sans" w:cs="Open Sans"/>
+        </w:rPr>
+        <w:br/>
+        <w:t xml:space="preserve">Эти критерии также, сами по себе, не являются подходом к оценке качества, </w:t>
+      </w:r>
+      <w:r>
+        <w:rPr>
+          <w:rFonts w:ascii="Open Sans" w:eastAsia="Times New Roman" w:hAnsi="Open Sans" w:cs="Open Sans"/>
+        </w:rPr>
+        <w:br/>
+        <w:t>но могут быть использованы в качестве модели сравнения различных подходов к подтверждению и оценке качества.</w:t>
+      </w:r>
+      <w:r>
+        <w:rPr>
+          <w:rFonts w:ascii="Open Sans" w:eastAsia="Times New Roman" w:hAnsi="Open Sans" w:cs="Open Sans"/>
+        </w:rPr>
+        <w:br/>
+        <w:t>Группы процессов жизненного цикла включают в себя:</w:t>
+      </w:r>
+      <w:r>
+        <w:rPr>
+          <w:rFonts w:ascii="Open Sans" w:eastAsia="Times New Roman" w:hAnsi="Open Sans" w:cs="Open Sans"/>
+        </w:rPr>
+        <w:br/>
+        <w:t>процессы соглашения — 2;</w:t>
+      </w:r>
+      <w:r>
+        <w:rPr>
+          <w:rFonts w:ascii="Open Sans" w:eastAsia="Times New Roman" w:hAnsi="Open Sans" w:cs="Open Sans"/>
+        </w:rPr>
+        <w:br/>
+        <w:t>процессы организационного обеспечения проекта — 5;</w:t>
+      </w:r>
+      <w:r>
+        <w:rPr>
+          <w:rFonts w:ascii="Open Sans" w:eastAsia="Times New Roman" w:hAnsi="Open Sans" w:cs="Open Sans"/>
+        </w:rPr>
+        <w:br/>
+        <w:t>процессы проекта — 7;</w:t>
+      </w:r>
+      <w:r>
+        <w:rPr>
+          <w:rFonts w:ascii="Open Sans" w:eastAsia="Times New Roman" w:hAnsi="Open Sans" w:cs="Open Sans"/>
+        </w:rPr>
+        <w:br/>
+        <w:t>технические процессы — 11;</w:t>
+      </w:r>
+      <w:r>
+        <w:rPr>
+          <w:rFonts w:ascii="Open Sans" w:eastAsia="Times New Roman" w:hAnsi="Open Sans" w:cs="Open Sans"/>
+        </w:rPr>
+        <w:br/>
+        <w:t>процессы реализации программных средств — 7;</w:t>
+      </w:r>
+      <w:r>
+        <w:rPr>
+          <w:rFonts w:ascii="Open Sans" w:eastAsia="Times New Roman" w:hAnsi="Open Sans" w:cs="Open Sans"/>
+        </w:rPr>
+        <w:br/>
+        <w:t>процессы поддержки программных средств — 8;</w:t>
+      </w:r>
+      <w:r>
+        <w:rPr>
+          <w:rFonts w:ascii="Open Sans" w:eastAsia="Times New Roman" w:hAnsi="Open Sans" w:cs="Open Sans"/>
+        </w:rPr>
+        <w:br/>
+        <w:t>процессы повторного применения программных средств — 3.</w:t>
+      </w:r>
+      <w:r>
+        <w:rPr>
+          <w:rFonts w:ascii="Open Sans" w:eastAsia="Times New Roman" w:hAnsi="Open Sans" w:cs="Open Sans"/>
+        </w:rPr>
+        <w:br/>
+        <w:t>Процессы соглашения</w:t>
+      </w:r>
+      <w:r>
+        <w:rPr>
+          <w:rFonts w:ascii="Open Sans" w:eastAsia="Times New Roman" w:hAnsi="Open Sans" w:cs="Open Sans"/>
+        </w:rPr>
+        <w:br/>
+        <w:t>Поставка</w:t>
+      </w:r>
+      <w:r>
+        <w:rPr>
+          <w:rFonts w:ascii="Open Sans" w:eastAsia="Times New Roman" w:hAnsi="Open Sans" w:cs="Open Sans"/>
+        </w:rPr>
+        <w:br/>
+        <w:t>Приобретение</w:t>
+      </w:r>
+      <w:r>
+        <w:rPr>
+          <w:rFonts w:ascii="Open Sans" w:eastAsia="Times New Roman" w:hAnsi="Open Sans" w:cs="Open Sans"/>
+        </w:rPr>
+        <w:br/>
+      </w:r>
+      <w:r>
+        <w:rPr>
+          <w:rFonts w:ascii="Open Sans" w:eastAsia="Times New Roman" w:hAnsi="Open Sans" w:cs="Open Sans"/>
+        </w:rPr>
+        <w:lastRenderedPageBreak/>
+        <w:t>Процессы организационного обеспечения проекта</w:t>
+      </w:r>
+      <w:r>
+        <w:rPr>
+          <w:rFonts w:ascii="Open Sans" w:eastAsia="Times New Roman" w:hAnsi="Open Sans" w:cs="Open Sans"/>
+        </w:rPr>
+        <w:br/>
+        <w:t>Процесс менеджмента модели жизненного цикла;</w:t>
+      </w:r>
+      <w:r>
+        <w:rPr>
+          <w:rFonts w:ascii="Open Sans" w:eastAsia="Times New Roman" w:hAnsi="Open Sans" w:cs="Open Sans"/>
+        </w:rPr>
+        <w:br/>
+        <w:t>Процесс менеджмента инфраструктуры;</w:t>
+      </w:r>
+      <w:r>
+        <w:rPr>
+          <w:rFonts w:ascii="Open Sans" w:eastAsia="Times New Roman" w:hAnsi="Open Sans" w:cs="Open Sans"/>
+        </w:rPr>
+        <w:br/>
+        <w:t>Процесс менеджмента портфеля проектов;</w:t>
+      </w:r>
+      <w:r>
+        <w:rPr>
+          <w:rFonts w:ascii="Open Sans" w:eastAsia="Times New Roman" w:hAnsi="Open Sans" w:cs="Open Sans"/>
+        </w:rPr>
+        <w:br/>
+        <w:t>Процесс менеджмента людских ресурсов;</w:t>
+      </w:r>
+      <w:r>
+        <w:rPr>
+          <w:rFonts w:ascii="Open Sans" w:eastAsia="Times New Roman" w:hAnsi="Open Sans" w:cs="Open Sans"/>
+        </w:rPr>
+        <w:br/>
+        <w:t>Процесс менеджмента качества.</w:t>
+      </w:r>
+      <w:r>
+        <w:rPr>
+          <w:rFonts w:ascii="Open Sans" w:eastAsia="Times New Roman" w:hAnsi="Open Sans" w:cs="Open Sans"/>
+        </w:rPr>
+        <w:br/>
+        <w:t>Процессы проекта</w:t>
+      </w:r>
+      <w:r>
+        <w:rPr>
+          <w:rFonts w:ascii="Open Sans" w:eastAsia="Times New Roman" w:hAnsi="Open Sans" w:cs="Open Sans"/>
+        </w:rPr>
+        <w:br/>
+        <w:t>Процессы менеджмента проекта</w:t>
+      </w:r>
+      <w:r>
+        <w:rPr>
+          <w:rFonts w:ascii="Open Sans" w:eastAsia="Times New Roman" w:hAnsi="Open Sans" w:cs="Open Sans"/>
+        </w:rPr>
+        <w:br/>
+        <w:t>процесс планирования проекта;</w:t>
+      </w:r>
+      <w:r>
+        <w:rPr>
+          <w:rFonts w:ascii="Open Sans" w:eastAsia="Times New Roman" w:hAnsi="Open Sans" w:cs="Open Sans"/>
+        </w:rPr>
+        <w:br/>
+        <w:t>процесс управления и оценки проекта.</w:t>
+      </w:r>
+      <w:r>
+        <w:rPr>
+          <w:rFonts w:ascii="Open Sans" w:eastAsia="Times New Roman" w:hAnsi="Open Sans" w:cs="Open Sans"/>
+        </w:rPr>
+        <w:br/>
+        <w:t>Процессы поддержки проекта</w:t>
+      </w:r>
+      <w:r>
+        <w:rPr>
+          <w:rFonts w:ascii="Open Sans" w:eastAsia="Times New Roman" w:hAnsi="Open Sans" w:cs="Open Sans"/>
+        </w:rPr>
+        <w:br/>
+        <w:t>процесс менеджмента решений;</w:t>
+      </w:r>
+      <w:r>
+        <w:rPr>
+          <w:rFonts w:ascii="Open Sans" w:eastAsia="Times New Roman" w:hAnsi="Open Sans" w:cs="Open Sans"/>
+        </w:rPr>
+        <w:br/>
+        <w:t>процесс менеджмента рисков;</w:t>
+      </w:r>
+      <w:r>
+        <w:rPr>
+          <w:rFonts w:ascii="Open Sans" w:eastAsia="Times New Roman" w:hAnsi="Open Sans" w:cs="Open Sans"/>
+        </w:rPr>
+        <w:br/>
+        <w:t>процесс менеджмента конфигурации;</w:t>
+      </w:r>
+      <w:r>
+        <w:rPr>
+          <w:rFonts w:ascii="Open Sans" w:eastAsia="Times New Roman" w:hAnsi="Open Sans" w:cs="Open Sans"/>
+        </w:rPr>
+        <w:br/>
+        <w:t>процесс менеджмента информации;</w:t>
+      </w:r>
+      <w:r>
+        <w:rPr>
+          <w:rFonts w:ascii="Open Sans" w:eastAsia="Times New Roman" w:hAnsi="Open Sans" w:cs="Open Sans"/>
+        </w:rPr>
+        <w:br/>
+        <w:t>процесс измерений.</w:t>
+      </w:r>
+      <w:r>
+        <w:rPr>
+          <w:rFonts w:ascii="Open Sans" w:eastAsia="Times New Roman" w:hAnsi="Open Sans" w:cs="Open Sans"/>
+        </w:rPr>
+        <w:br/>
+      </w:r>
+      <w:proofErr w:type="gramStart"/>
+      <w:r>
+        <w:rPr>
+          <w:rFonts w:ascii="Open Sans" w:eastAsia="Times New Roman" w:hAnsi="Open Sans" w:cs="Open Sans"/>
+        </w:rPr>
+        <w:t>Технические процессы</w:t>
+      </w:r>
+      <w:r>
+        <w:rPr>
+          <w:rFonts w:ascii="Open Sans" w:eastAsia="Times New Roman" w:hAnsi="Open Sans" w:cs="Open Sans"/>
+        </w:rPr>
+        <w:br/>
+        <w:t>Определение требований правообладателей</w:t>
+      </w:r>
+      <w:r>
+        <w:rPr>
+          <w:rFonts w:ascii="Open Sans" w:eastAsia="Times New Roman" w:hAnsi="Open Sans" w:cs="Open Sans"/>
+        </w:rPr>
+        <w:br/>
+        <w:t>Анализ системных требований</w:t>
+      </w:r>
+      <w:r>
+        <w:rPr>
+          <w:rFonts w:ascii="Open Sans" w:eastAsia="Times New Roman" w:hAnsi="Open Sans" w:cs="Open Sans"/>
+        </w:rPr>
+        <w:br/>
+        <w:t>Проектирование архитектуры системы</w:t>
+      </w:r>
+      <w:r>
+        <w:rPr>
+          <w:rFonts w:ascii="Open Sans" w:eastAsia="Times New Roman" w:hAnsi="Open Sans" w:cs="Open Sans"/>
+        </w:rPr>
+        <w:br/>
+        <w:t>Процесс реализации</w:t>
+      </w:r>
+      <w:r>
+        <w:rPr>
+          <w:rFonts w:ascii="Open Sans" w:eastAsia="Times New Roman" w:hAnsi="Open Sans" w:cs="Open Sans"/>
+        </w:rPr>
+        <w:br/>
+        <w:t>Процесс комплексирования системы</w:t>
+      </w:r>
+      <w:r>
+        <w:rPr>
+          <w:rFonts w:ascii="Open Sans" w:eastAsia="Times New Roman" w:hAnsi="Open Sans" w:cs="Open Sans"/>
+        </w:rPr>
+        <w:br/>
+        <w:t>Процесс квалификационного тестирования системы</w:t>
+      </w:r>
+      <w:r>
+        <w:rPr>
+          <w:rFonts w:ascii="Open Sans" w:eastAsia="Times New Roman" w:hAnsi="Open Sans" w:cs="Open Sans"/>
+        </w:rPr>
+        <w:br/>
+        <w:t>Процесс инсталляции программных средств</w:t>
+      </w:r>
+      <w:r>
+        <w:rPr>
+          <w:rFonts w:ascii="Open Sans" w:eastAsia="Times New Roman" w:hAnsi="Open Sans" w:cs="Open Sans"/>
+        </w:rPr>
+        <w:br/>
+        <w:t>Процесс поддержки приемки программных средств</w:t>
+      </w:r>
+      <w:r>
+        <w:rPr>
+          <w:rFonts w:ascii="Open Sans" w:eastAsia="Times New Roman" w:hAnsi="Open Sans" w:cs="Open Sans"/>
+        </w:rPr>
+        <w:br/>
+        <w:t>Процесс функционирования программных средств</w:t>
+      </w:r>
+      <w:r>
+        <w:rPr>
+          <w:rFonts w:ascii="Open Sans" w:eastAsia="Times New Roman" w:hAnsi="Open Sans" w:cs="Open Sans"/>
+        </w:rPr>
+        <w:br/>
+        <w:t>Процесс сопровождения программных средств</w:t>
+      </w:r>
+      <w:r>
+        <w:rPr>
+          <w:rFonts w:ascii="Open Sans" w:eastAsia="Times New Roman" w:hAnsi="Open Sans" w:cs="Open Sans"/>
+        </w:rPr>
+        <w:br/>
+        <w:t>Процесс изъятия из обращения программных средств</w:t>
+      </w:r>
+      <w:r>
+        <w:rPr>
+          <w:rFonts w:ascii="Open Sans" w:eastAsia="Times New Roman" w:hAnsi="Open Sans" w:cs="Open Sans"/>
+        </w:rPr>
+        <w:br/>
+        <w:t>Процессы реализации программных средств</w:t>
+      </w:r>
+      <w:r>
+        <w:rPr>
+          <w:rFonts w:ascii="Open Sans" w:eastAsia="Times New Roman" w:hAnsi="Open Sans" w:cs="Open Sans"/>
+        </w:rPr>
+        <w:br/>
+        <w:t>Процесс анализа требований к программным средствам;</w:t>
+      </w:r>
+      <w:proofErr w:type="gramEnd"/>
+      <w:r>
+        <w:rPr>
+          <w:rFonts w:ascii="Open Sans" w:eastAsia="Times New Roman" w:hAnsi="Open Sans" w:cs="Open Sans"/>
+        </w:rPr>
+        <w:br/>
+        <w:t>Процесс проектирования архитектуры программных средств;</w:t>
+      </w:r>
+      <w:r>
+        <w:rPr>
+          <w:rFonts w:ascii="Open Sans" w:eastAsia="Times New Roman" w:hAnsi="Open Sans" w:cs="Open Sans"/>
+        </w:rPr>
+        <w:br/>
+        <w:t>Процесс детального проектирования программных средств;</w:t>
+      </w:r>
+      <w:r>
+        <w:rPr>
+          <w:rFonts w:ascii="Open Sans" w:eastAsia="Times New Roman" w:hAnsi="Open Sans" w:cs="Open Sans"/>
+        </w:rPr>
+        <w:br/>
+        <w:t>Процесс конструирования программных средств;</w:t>
+      </w:r>
+      <w:r>
+        <w:rPr>
+          <w:rFonts w:ascii="Open Sans" w:eastAsia="Times New Roman" w:hAnsi="Open Sans" w:cs="Open Sans"/>
+        </w:rPr>
+        <w:br/>
+        <w:t>Процесс комплексирования программных средств;</w:t>
+      </w:r>
+      <w:r>
+        <w:rPr>
+          <w:rFonts w:ascii="Open Sans" w:eastAsia="Times New Roman" w:hAnsi="Open Sans" w:cs="Open Sans"/>
+        </w:rPr>
+        <w:br/>
+        <w:t>Процесс квалификационного тестирования программных сре</w:t>
+      </w:r>
+      <w:proofErr w:type="gramStart"/>
+      <w:r>
+        <w:rPr>
+          <w:rFonts w:ascii="Open Sans" w:eastAsia="Times New Roman" w:hAnsi="Open Sans" w:cs="Open Sans"/>
+        </w:rPr>
+        <w:t>дств</w:t>
+      </w:r>
+      <w:r>
+        <w:rPr>
+          <w:rFonts w:ascii="Open Sans" w:eastAsia="Times New Roman" w:hAnsi="Open Sans" w:cs="Open Sans"/>
+        </w:rPr>
+        <w:br/>
+        <w:t>Пр</w:t>
+      </w:r>
+      <w:proofErr w:type="gramEnd"/>
+      <w:r>
+        <w:rPr>
+          <w:rFonts w:ascii="Open Sans" w:eastAsia="Times New Roman" w:hAnsi="Open Sans" w:cs="Open Sans"/>
+        </w:rPr>
+        <w:t>оцессы поддержки программных средств</w:t>
+      </w:r>
+      <w:r>
+        <w:rPr>
+          <w:rFonts w:ascii="Open Sans" w:eastAsia="Times New Roman" w:hAnsi="Open Sans" w:cs="Open Sans"/>
+        </w:rPr>
+        <w:br/>
+        <w:t xml:space="preserve">Процесс </w:t>
+      </w:r>
+      <w:proofErr w:type="spellStart"/>
+      <w:r>
+        <w:rPr>
+          <w:rFonts w:ascii="Open Sans" w:eastAsia="Times New Roman" w:hAnsi="Open Sans" w:cs="Open Sans"/>
+        </w:rPr>
+        <w:t>менеджментадокументации</w:t>
+      </w:r>
+      <w:proofErr w:type="spellEnd"/>
+      <w:r>
+        <w:rPr>
+          <w:rFonts w:ascii="Open Sans" w:eastAsia="Times New Roman" w:hAnsi="Open Sans" w:cs="Open Sans"/>
+        </w:rPr>
+        <w:t xml:space="preserve"> программных средств;</w:t>
+      </w:r>
+      <w:r>
+        <w:rPr>
+          <w:rFonts w:ascii="Open Sans" w:eastAsia="Times New Roman" w:hAnsi="Open Sans" w:cs="Open Sans"/>
+        </w:rPr>
+        <w:br/>
+        <w:t>Процесс менеджмента конфигурации программных средств;</w:t>
+      </w:r>
+      <w:r>
+        <w:rPr>
+          <w:rFonts w:ascii="Open Sans" w:eastAsia="Times New Roman" w:hAnsi="Open Sans" w:cs="Open Sans"/>
+        </w:rPr>
+        <w:br/>
+        <w:t>Процесс обеспечения гарантии качества программных средств;</w:t>
+      </w:r>
+      <w:r>
+        <w:rPr>
+          <w:rFonts w:ascii="Open Sans" w:eastAsia="Times New Roman" w:hAnsi="Open Sans" w:cs="Open Sans"/>
+        </w:rPr>
+        <w:br/>
+        <w:t>Процесс верификации программных средств;</w:t>
+      </w:r>
+      <w:r>
+        <w:rPr>
+          <w:rFonts w:ascii="Open Sans" w:eastAsia="Times New Roman" w:hAnsi="Open Sans" w:cs="Open Sans"/>
+        </w:rPr>
+        <w:br/>
+        <w:t xml:space="preserve">Процесс </w:t>
+      </w:r>
+      <w:proofErr w:type="spellStart"/>
+      <w:r>
+        <w:rPr>
+          <w:rFonts w:ascii="Open Sans" w:eastAsia="Times New Roman" w:hAnsi="Open Sans" w:cs="Open Sans"/>
+        </w:rPr>
+        <w:t>валидации</w:t>
+      </w:r>
+      <w:proofErr w:type="spellEnd"/>
+      <w:r>
+        <w:rPr>
+          <w:rFonts w:ascii="Open Sans" w:eastAsia="Times New Roman" w:hAnsi="Open Sans" w:cs="Open Sans"/>
+        </w:rPr>
+        <w:t xml:space="preserve"> программных средств;</w:t>
+      </w:r>
+      <w:r>
+        <w:rPr>
+          <w:rFonts w:ascii="Open Sans" w:eastAsia="Times New Roman" w:hAnsi="Open Sans" w:cs="Open Sans"/>
+        </w:rPr>
+        <w:br/>
+        <w:t>Процесс ревизии программных средств;</w:t>
+      </w:r>
+      <w:r>
+        <w:rPr>
+          <w:rFonts w:ascii="Open Sans" w:eastAsia="Times New Roman" w:hAnsi="Open Sans" w:cs="Open Sans"/>
+        </w:rPr>
+        <w:br/>
+      </w:r>
+      <w:r>
+        <w:rPr>
+          <w:rFonts w:ascii="Open Sans" w:eastAsia="Times New Roman" w:hAnsi="Open Sans" w:cs="Open Sans"/>
+        </w:rPr>
+        <w:lastRenderedPageBreak/>
+        <w:t>Процесс аудита программных средств;</w:t>
+      </w:r>
+      <w:r>
+        <w:rPr>
+          <w:rFonts w:ascii="Open Sans" w:eastAsia="Times New Roman" w:hAnsi="Open Sans" w:cs="Open Sans"/>
+        </w:rPr>
+        <w:br/>
+        <w:t>Процесс решения проблем в программных средствах.</w:t>
+      </w:r>
+      <w:r>
+        <w:rPr>
+          <w:rFonts w:ascii="Open Sans" w:eastAsia="Times New Roman" w:hAnsi="Open Sans" w:cs="Open Sans"/>
+        </w:rPr>
+        <w:br/>
+        <w:t>Процессы повторного применения программных сре</w:t>
+      </w:r>
+      <w:proofErr w:type="gramStart"/>
+      <w:r>
+        <w:rPr>
+          <w:rFonts w:ascii="Open Sans" w:eastAsia="Times New Roman" w:hAnsi="Open Sans" w:cs="Open Sans"/>
+        </w:rPr>
+        <w:t>дств</w:t>
+      </w:r>
+      <w:r>
+        <w:rPr>
+          <w:rFonts w:ascii="Open Sans" w:eastAsia="Times New Roman" w:hAnsi="Open Sans" w:cs="Open Sans"/>
+        </w:rPr>
+        <w:br/>
+        <w:t>Пр</w:t>
+      </w:r>
+      <w:proofErr w:type="gramEnd"/>
+      <w:r>
+        <w:rPr>
+          <w:rFonts w:ascii="Open Sans" w:eastAsia="Times New Roman" w:hAnsi="Open Sans" w:cs="Open Sans"/>
+        </w:rPr>
+        <w:t>оцесс проектирования доменов;</w:t>
+      </w:r>
+      <w:r>
+        <w:rPr>
+          <w:rFonts w:ascii="Open Sans" w:eastAsia="Times New Roman" w:hAnsi="Open Sans" w:cs="Open Sans"/>
+        </w:rPr>
+        <w:br/>
+        <w:t>Процесс менеджмента повторного применения активов;</w:t>
+      </w:r>
+      <w:r>
+        <w:rPr>
+          <w:rFonts w:ascii="Open Sans" w:eastAsia="Times New Roman" w:hAnsi="Open Sans" w:cs="Open Sans"/>
+        </w:rPr>
+        <w:br/>
+        <w:t>Процесс менеджмента повторного применения программ.</w:t>
+      </w:r>
+      <w:r>
+        <w:rPr>
+          <w:rFonts w:ascii="Open Sans" w:eastAsia="Times New Roman" w:hAnsi="Open Sans" w:cs="Open Sans"/>
+        </w:rPr>
+        <w:br/>
+        <w:t>Другим способом деления рассмотрим процессы приобретения, поставки, разработки, эксплуатации и сопровождения.</w:t>
+      </w:r>
+      <w:r>
+        <w:rPr>
+          <w:rFonts w:ascii="Open Sans" w:eastAsia="Times New Roman" w:hAnsi="Open Sans" w:cs="Open Sans"/>
+        </w:rPr>
+        <w:br/>
+        <w:t xml:space="preserve">Приобретение </w:t>
+      </w:r>
+      <w:r>
+        <w:rPr>
+          <w:rFonts w:ascii="Open Sans" w:eastAsia="Times New Roman" w:hAnsi="Open Sans" w:cs="Open Sans"/>
+        </w:rPr>
+        <w:br/>
+        <w:t xml:space="preserve">Процесс приобретения (как его называют в ГОСТ – “заказа”) определяет работы и задачи заказчика, приобретающего программное обеспечение или услуги, связанные с </w:t>
+      </w:r>
+      <w:proofErr w:type="gramStart"/>
+      <w:r>
+        <w:rPr>
+          <w:rFonts w:ascii="Open Sans" w:eastAsia="Times New Roman" w:hAnsi="Open Sans" w:cs="Open Sans"/>
+        </w:rPr>
+        <w:t>ПО</w:t>
+      </w:r>
+      <w:proofErr w:type="gramEnd"/>
+      <w:r>
+        <w:rPr>
+          <w:rFonts w:ascii="Open Sans" w:eastAsia="Times New Roman" w:hAnsi="Open Sans" w:cs="Open Sans"/>
+        </w:rPr>
+        <w:t>, на основе контрактных отношений. Процесс приобретения состоит из следующих работ (названия ГОСТ 12207 даны в скобках, если предлагают другой перевод названий работ оригинального стандарта):</w:t>
+      </w:r>
+      <w:r>
+        <w:rPr>
+          <w:rFonts w:ascii="Open Sans" w:eastAsia="Times New Roman" w:hAnsi="Open Sans" w:cs="Open Sans"/>
+        </w:rPr>
+        <w:br/>
+      </w:r>
+      <w:proofErr w:type="spellStart"/>
+      <w:r>
+        <w:rPr>
+          <w:rFonts w:ascii="Open Sans" w:eastAsia="Times New Roman" w:hAnsi="Open Sans" w:cs="Open Sans"/>
+        </w:rPr>
+        <w:t>Inititation</w:t>
+      </w:r>
+      <w:proofErr w:type="spellEnd"/>
+      <w:r>
+        <w:rPr>
+          <w:rFonts w:ascii="Open Sans" w:eastAsia="Times New Roman" w:hAnsi="Open Sans" w:cs="Open Sans"/>
+        </w:rPr>
+        <w:t xml:space="preserve"> – инициирование (подготовка)</w:t>
+      </w:r>
+      <w:r>
+        <w:rPr>
+          <w:rFonts w:ascii="Open Sans" w:eastAsia="Times New Roman" w:hAnsi="Open Sans" w:cs="Open Sans"/>
+        </w:rPr>
+        <w:br/>
+      </w:r>
+      <w:proofErr w:type="spellStart"/>
+      <w:r>
+        <w:rPr>
+          <w:rFonts w:ascii="Open Sans" w:eastAsia="Times New Roman" w:hAnsi="Open Sans" w:cs="Open Sans"/>
+        </w:rPr>
+        <w:t>Request-for-proposal</w:t>
+      </w:r>
+      <w:proofErr w:type="spellEnd"/>
+      <w:r>
+        <w:rPr>
+          <w:rFonts w:ascii="Open Sans" w:eastAsia="Times New Roman" w:hAnsi="Open Sans" w:cs="Open Sans"/>
+        </w:rPr>
+        <w:t xml:space="preserve"> </w:t>
+      </w:r>
+      <w:proofErr w:type="spellStart"/>
+      <w:r>
+        <w:rPr>
+          <w:rFonts w:ascii="Open Sans" w:eastAsia="Times New Roman" w:hAnsi="Open Sans" w:cs="Open Sans"/>
+        </w:rPr>
+        <w:t>preparation</w:t>
+      </w:r>
+      <w:proofErr w:type="spellEnd"/>
+      <w:r>
+        <w:rPr>
+          <w:rFonts w:ascii="Open Sans" w:eastAsia="Times New Roman" w:hAnsi="Open Sans" w:cs="Open Sans"/>
+        </w:rPr>
+        <w:t xml:space="preserve"> – подготовка запроса на предложение (подготовка заявки на подряд)</w:t>
+      </w:r>
+      <w:r>
+        <w:rPr>
+          <w:rFonts w:ascii="Open Sans" w:eastAsia="Times New Roman" w:hAnsi="Open Sans" w:cs="Open Sans"/>
+        </w:rPr>
+        <w:br/>
+      </w:r>
+      <w:proofErr w:type="spellStart"/>
+      <w:r>
+        <w:rPr>
+          <w:rFonts w:ascii="Open Sans" w:eastAsia="Times New Roman" w:hAnsi="Open Sans" w:cs="Open Sans"/>
+        </w:rPr>
+        <w:t>Contract</w:t>
+      </w:r>
+      <w:proofErr w:type="spellEnd"/>
+      <w:r>
+        <w:rPr>
+          <w:rFonts w:ascii="Open Sans" w:eastAsia="Times New Roman" w:hAnsi="Open Sans" w:cs="Open Sans"/>
+        </w:rPr>
+        <w:t xml:space="preserve"> </w:t>
+      </w:r>
+      <w:proofErr w:type="spellStart"/>
+      <w:r>
+        <w:rPr>
+          <w:rFonts w:ascii="Open Sans" w:eastAsia="Times New Roman" w:hAnsi="Open Sans" w:cs="Open Sans"/>
+        </w:rPr>
+        <w:t>preparation</w:t>
+      </w:r>
+      <w:proofErr w:type="spellEnd"/>
+      <w:r>
+        <w:rPr>
+          <w:rFonts w:ascii="Open Sans" w:eastAsia="Times New Roman" w:hAnsi="Open Sans" w:cs="Open Sans"/>
+        </w:rPr>
+        <w:t xml:space="preserve"> </w:t>
+      </w:r>
+      <w:proofErr w:type="spellStart"/>
+      <w:r>
+        <w:rPr>
+          <w:rFonts w:ascii="Open Sans" w:eastAsia="Times New Roman" w:hAnsi="Open Sans" w:cs="Open Sans"/>
+        </w:rPr>
+        <w:t>and</w:t>
+      </w:r>
+      <w:proofErr w:type="spellEnd"/>
+      <w:r>
+        <w:rPr>
+          <w:rFonts w:ascii="Open Sans" w:eastAsia="Times New Roman" w:hAnsi="Open Sans" w:cs="Open Sans"/>
+        </w:rPr>
+        <w:t xml:space="preserve"> </w:t>
+      </w:r>
+      <w:proofErr w:type="spellStart"/>
+      <w:r>
+        <w:rPr>
+          <w:rFonts w:ascii="Open Sans" w:eastAsia="Times New Roman" w:hAnsi="Open Sans" w:cs="Open Sans"/>
+        </w:rPr>
+        <w:t>update</w:t>
+      </w:r>
+      <w:proofErr w:type="spellEnd"/>
+      <w:r>
+        <w:rPr>
+          <w:rFonts w:ascii="Open Sans" w:eastAsia="Times New Roman" w:hAnsi="Open Sans" w:cs="Open Sans"/>
+        </w:rPr>
+        <w:t xml:space="preserve"> –подготовка и корректировка договора</w:t>
+      </w:r>
+      <w:r>
+        <w:rPr>
+          <w:rFonts w:ascii="Open Sans" w:eastAsia="Times New Roman" w:hAnsi="Open Sans" w:cs="Open Sans"/>
+        </w:rPr>
+        <w:br/>
+      </w:r>
+      <w:proofErr w:type="spellStart"/>
+      <w:r>
+        <w:rPr>
+          <w:rFonts w:ascii="Open Sans" w:eastAsia="Times New Roman" w:hAnsi="Open Sans" w:cs="Open Sans"/>
+        </w:rPr>
+        <w:t>Supplier</w:t>
+      </w:r>
+      <w:proofErr w:type="spellEnd"/>
+      <w:r>
+        <w:rPr>
+          <w:rFonts w:ascii="Open Sans" w:eastAsia="Times New Roman" w:hAnsi="Open Sans" w:cs="Open Sans"/>
+        </w:rPr>
+        <w:t xml:space="preserve"> </w:t>
+      </w:r>
+      <w:proofErr w:type="spellStart"/>
+      <w:r>
+        <w:rPr>
+          <w:rFonts w:ascii="Open Sans" w:eastAsia="Times New Roman" w:hAnsi="Open Sans" w:cs="Open Sans"/>
+        </w:rPr>
+        <w:t>monitoring</w:t>
+      </w:r>
+      <w:proofErr w:type="spellEnd"/>
+      <w:r>
+        <w:rPr>
+          <w:rFonts w:ascii="Open Sans" w:eastAsia="Times New Roman" w:hAnsi="Open Sans" w:cs="Open Sans"/>
+        </w:rPr>
+        <w:t xml:space="preserve"> – мониторинг поставщика (надзор за поставщиком)</w:t>
+      </w:r>
+      <w:r>
+        <w:rPr>
+          <w:rFonts w:ascii="Open Sans" w:eastAsia="Times New Roman" w:hAnsi="Open Sans" w:cs="Open Sans"/>
+        </w:rPr>
+        <w:br/>
+      </w:r>
+      <w:proofErr w:type="spellStart"/>
+      <w:r>
+        <w:rPr>
+          <w:rFonts w:ascii="Open Sans" w:eastAsia="Times New Roman" w:hAnsi="Open Sans" w:cs="Open Sans"/>
+        </w:rPr>
+        <w:t>Acceptance</w:t>
+      </w:r>
+      <w:proofErr w:type="spellEnd"/>
+      <w:r>
+        <w:rPr>
+          <w:rFonts w:ascii="Open Sans" w:eastAsia="Times New Roman" w:hAnsi="Open Sans" w:cs="Open Sans"/>
+        </w:rPr>
+        <w:t xml:space="preserve"> </w:t>
+      </w:r>
+      <w:proofErr w:type="spellStart"/>
+      <w:r>
+        <w:rPr>
+          <w:rFonts w:ascii="Open Sans" w:eastAsia="Times New Roman" w:hAnsi="Open Sans" w:cs="Open Sans"/>
+        </w:rPr>
+        <w:t>and</w:t>
+      </w:r>
+      <w:proofErr w:type="spellEnd"/>
+      <w:r>
+        <w:rPr>
+          <w:rFonts w:ascii="Open Sans" w:eastAsia="Times New Roman" w:hAnsi="Open Sans" w:cs="Open Sans"/>
+        </w:rPr>
+        <w:t xml:space="preserve"> </w:t>
+      </w:r>
+      <w:proofErr w:type="spellStart"/>
+      <w:r>
+        <w:rPr>
+          <w:rFonts w:ascii="Open Sans" w:eastAsia="Times New Roman" w:hAnsi="Open Sans" w:cs="Open Sans"/>
+        </w:rPr>
+        <w:t>completion</w:t>
+      </w:r>
+      <w:proofErr w:type="spellEnd"/>
+      <w:r>
+        <w:rPr>
+          <w:rFonts w:ascii="Open Sans" w:eastAsia="Times New Roman" w:hAnsi="Open Sans" w:cs="Open Sans"/>
+        </w:rPr>
+        <w:t xml:space="preserve"> – приемка и завершение (приемка и закрытие договора)</w:t>
+      </w:r>
+      <w:r>
+        <w:rPr>
+          <w:rFonts w:ascii="Open Sans" w:eastAsia="Times New Roman" w:hAnsi="Open Sans" w:cs="Open Sans"/>
+        </w:rPr>
+        <w:br/>
+        <w:t>Все работы проводятся в рамках проектного подхода.</w:t>
+      </w:r>
+      <w:r>
+        <w:rPr>
+          <w:rFonts w:ascii="Open Sans" w:eastAsia="Times New Roman" w:hAnsi="Open Sans" w:cs="Open Sans"/>
+        </w:rPr>
+        <w:br/>
+        <w:t xml:space="preserve">Поставка </w:t>
+      </w:r>
+      <w:r>
+        <w:rPr>
+          <w:rFonts w:ascii="Open Sans" w:eastAsia="Times New Roman" w:hAnsi="Open Sans" w:cs="Open Sans"/>
+        </w:rPr>
+        <w:br/>
+        <w:t>Процесс поставки, в свою очередь, определяет работы и задачи поставщика. Работы также проводятся с использованием проектного подхода. Проце</w:t>
+      </w:r>
+      <w:proofErr w:type="gramStart"/>
+      <w:r>
+        <w:rPr>
+          <w:rFonts w:ascii="Open Sans" w:eastAsia="Times New Roman" w:hAnsi="Open Sans" w:cs="Open Sans"/>
+        </w:rPr>
+        <w:t>сс вкл</w:t>
+      </w:r>
+      <w:proofErr w:type="gramEnd"/>
+      <w:r>
+        <w:rPr>
+          <w:rFonts w:ascii="Open Sans" w:eastAsia="Times New Roman" w:hAnsi="Open Sans" w:cs="Open Sans"/>
+        </w:rPr>
+        <w:t>ючает следующие работы:</w:t>
+      </w:r>
+      <w:r>
+        <w:rPr>
+          <w:rFonts w:ascii="Open Sans" w:eastAsia="Times New Roman" w:hAnsi="Open Sans" w:cs="Open Sans"/>
+        </w:rPr>
+        <w:br/>
+      </w:r>
+      <w:proofErr w:type="spellStart"/>
+      <w:r>
+        <w:rPr>
+          <w:rFonts w:ascii="Open Sans" w:eastAsia="Times New Roman" w:hAnsi="Open Sans" w:cs="Open Sans"/>
+        </w:rPr>
+        <w:t>Inititation</w:t>
+      </w:r>
+      <w:proofErr w:type="spellEnd"/>
+      <w:r>
+        <w:rPr>
+          <w:rFonts w:ascii="Open Sans" w:eastAsia="Times New Roman" w:hAnsi="Open Sans" w:cs="Open Sans"/>
+        </w:rPr>
+        <w:t xml:space="preserve"> – инициирование (подготовка)</w:t>
+      </w:r>
+      <w:r>
+        <w:rPr>
+          <w:rFonts w:ascii="Open Sans" w:eastAsia="Times New Roman" w:hAnsi="Open Sans" w:cs="Open Sans"/>
+        </w:rPr>
+        <w:br/>
+      </w:r>
+      <w:proofErr w:type="spellStart"/>
+      <w:r>
+        <w:rPr>
+          <w:rFonts w:ascii="Open Sans" w:eastAsia="Times New Roman" w:hAnsi="Open Sans" w:cs="Open Sans"/>
+        </w:rPr>
+        <w:t>Preparation</w:t>
+      </w:r>
+      <w:proofErr w:type="spellEnd"/>
+      <w:r>
+        <w:rPr>
+          <w:rFonts w:ascii="Open Sans" w:eastAsia="Times New Roman" w:hAnsi="Open Sans" w:cs="Open Sans"/>
+        </w:rPr>
+        <w:t xml:space="preserve"> </w:t>
+      </w:r>
+      <w:proofErr w:type="spellStart"/>
+      <w:r>
+        <w:rPr>
+          <w:rFonts w:ascii="Open Sans" w:eastAsia="Times New Roman" w:hAnsi="Open Sans" w:cs="Open Sans"/>
+        </w:rPr>
+        <w:t>of</w:t>
+      </w:r>
+      <w:proofErr w:type="spellEnd"/>
+      <w:r>
+        <w:rPr>
+          <w:rFonts w:ascii="Open Sans" w:eastAsia="Times New Roman" w:hAnsi="Open Sans" w:cs="Open Sans"/>
+        </w:rPr>
+        <w:t xml:space="preserve"> </w:t>
+      </w:r>
+      <w:proofErr w:type="spellStart"/>
+      <w:r>
+        <w:rPr>
+          <w:rFonts w:ascii="Open Sans" w:eastAsia="Times New Roman" w:hAnsi="Open Sans" w:cs="Open Sans"/>
+        </w:rPr>
+        <w:t>response</w:t>
+      </w:r>
+      <w:proofErr w:type="spellEnd"/>
+      <w:r>
+        <w:rPr>
+          <w:rFonts w:ascii="Open Sans" w:eastAsia="Times New Roman" w:hAnsi="Open Sans" w:cs="Open Sans"/>
+        </w:rPr>
+        <w:t xml:space="preserve"> – подготовка предложения (подготовка ответа)</w:t>
+      </w:r>
+      <w:r>
+        <w:rPr>
+          <w:rFonts w:ascii="Open Sans" w:eastAsia="Times New Roman" w:hAnsi="Open Sans" w:cs="Open Sans"/>
+        </w:rPr>
+        <w:br/>
+      </w:r>
+      <w:proofErr w:type="spellStart"/>
+      <w:r>
+        <w:rPr>
+          <w:rFonts w:ascii="Open Sans" w:eastAsia="Times New Roman" w:hAnsi="Open Sans" w:cs="Open Sans"/>
+        </w:rPr>
+        <w:t>Contract</w:t>
+      </w:r>
+      <w:proofErr w:type="spellEnd"/>
+      <w:r>
+        <w:rPr>
+          <w:rFonts w:ascii="Open Sans" w:eastAsia="Times New Roman" w:hAnsi="Open Sans" w:cs="Open Sans"/>
+        </w:rPr>
+        <w:t xml:space="preserve"> – разработка контракта (подготовка договора)</w:t>
+      </w:r>
+      <w:r>
+        <w:rPr>
+          <w:rFonts w:ascii="Open Sans" w:eastAsia="Times New Roman" w:hAnsi="Open Sans" w:cs="Open Sans"/>
+        </w:rPr>
+        <w:br/>
+      </w:r>
+      <w:proofErr w:type="spellStart"/>
+      <w:r>
+        <w:rPr>
+          <w:rFonts w:ascii="Open Sans" w:eastAsia="Times New Roman" w:hAnsi="Open Sans" w:cs="Open Sans"/>
+        </w:rPr>
+        <w:t>Planning</w:t>
+      </w:r>
+      <w:proofErr w:type="spellEnd"/>
+      <w:r>
+        <w:rPr>
+          <w:rFonts w:ascii="Open Sans" w:eastAsia="Times New Roman" w:hAnsi="Open Sans" w:cs="Open Sans"/>
+        </w:rPr>
+        <w:t xml:space="preserve"> - планирование</w:t>
+      </w:r>
+      <w:r>
+        <w:rPr>
+          <w:rFonts w:ascii="Open Sans" w:eastAsia="Times New Roman" w:hAnsi="Open Sans" w:cs="Open Sans"/>
+        </w:rPr>
+        <w:br/>
+      </w:r>
+      <w:proofErr w:type="spellStart"/>
+      <w:r>
+        <w:rPr>
+          <w:rFonts w:ascii="Open Sans" w:eastAsia="Times New Roman" w:hAnsi="Open Sans" w:cs="Open Sans"/>
+        </w:rPr>
+        <w:t>Execution</w:t>
+      </w:r>
+      <w:proofErr w:type="spellEnd"/>
+      <w:r>
+        <w:rPr>
+          <w:rFonts w:ascii="Open Sans" w:eastAsia="Times New Roman" w:hAnsi="Open Sans" w:cs="Open Sans"/>
+        </w:rPr>
+        <w:t xml:space="preserve"> </w:t>
+      </w:r>
+      <w:proofErr w:type="spellStart"/>
+      <w:r>
+        <w:rPr>
+          <w:rFonts w:ascii="Open Sans" w:eastAsia="Times New Roman" w:hAnsi="Open Sans" w:cs="Open Sans"/>
+        </w:rPr>
+        <w:t>and</w:t>
+      </w:r>
+      <w:proofErr w:type="spellEnd"/>
+      <w:r>
+        <w:rPr>
+          <w:rFonts w:ascii="Open Sans" w:eastAsia="Times New Roman" w:hAnsi="Open Sans" w:cs="Open Sans"/>
+        </w:rPr>
+        <w:t xml:space="preserve"> </w:t>
+      </w:r>
+      <w:proofErr w:type="spellStart"/>
+      <w:r>
+        <w:rPr>
+          <w:rFonts w:ascii="Open Sans" w:eastAsia="Times New Roman" w:hAnsi="Open Sans" w:cs="Open Sans"/>
+        </w:rPr>
+        <w:t>control</w:t>
+      </w:r>
+      <w:proofErr w:type="spellEnd"/>
+      <w:r>
+        <w:rPr>
+          <w:rFonts w:ascii="Open Sans" w:eastAsia="Times New Roman" w:hAnsi="Open Sans" w:cs="Open Sans"/>
+        </w:rPr>
+        <w:t xml:space="preserve"> – выполнение и контроль</w:t>
+      </w:r>
+      <w:r>
+        <w:rPr>
+          <w:rFonts w:ascii="Open Sans" w:eastAsia="Times New Roman" w:hAnsi="Open Sans" w:cs="Open Sans"/>
+        </w:rPr>
+        <w:br/>
+      </w:r>
+      <w:proofErr w:type="spellStart"/>
+      <w:r>
+        <w:rPr>
+          <w:rFonts w:ascii="Open Sans" w:eastAsia="Times New Roman" w:hAnsi="Open Sans" w:cs="Open Sans"/>
+        </w:rPr>
+        <w:t>Review</w:t>
+      </w:r>
+      <w:proofErr w:type="spellEnd"/>
+      <w:r>
+        <w:rPr>
+          <w:rFonts w:ascii="Open Sans" w:eastAsia="Times New Roman" w:hAnsi="Open Sans" w:cs="Open Sans"/>
+        </w:rPr>
+        <w:t xml:space="preserve"> </w:t>
+      </w:r>
+      <w:proofErr w:type="spellStart"/>
+      <w:r>
+        <w:rPr>
+          <w:rFonts w:ascii="Open Sans" w:eastAsia="Times New Roman" w:hAnsi="Open Sans" w:cs="Open Sans"/>
+        </w:rPr>
+        <w:t>and</w:t>
+      </w:r>
+      <w:proofErr w:type="spellEnd"/>
+      <w:r>
+        <w:rPr>
+          <w:rFonts w:ascii="Open Sans" w:eastAsia="Times New Roman" w:hAnsi="Open Sans" w:cs="Open Sans"/>
+        </w:rPr>
+        <w:t xml:space="preserve"> </w:t>
+      </w:r>
+      <w:proofErr w:type="spellStart"/>
+      <w:r>
+        <w:rPr>
+          <w:rFonts w:ascii="Open Sans" w:eastAsia="Times New Roman" w:hAnsi="Open Sans" w:cs="Open Sans"/>
+        </w:rPr>
+        <w:t>evaluation</w:t>
+      </w:r>
+      <w:proofErr w:type="spellEnd"/>
+      <w:r>
+        <w:rPr>
+          <w:rFonts w:ascii="Open Sans" w:eastAsia="Times New Roman" w:hAnsi="Open Sans" w:cs="Open Sans"/>
+        </w:rPr>
+        <w:t xml:space="preserve"> –проверка и оценка</w:t>
+      </w:r>
+      <w:r>
+        <w:rPr>
+          <w:rFonts w:ascii="Open Sans" w:eastAsia="Times New Roman" w:hAnsi="Open Sans" w:cs="Open Sans"/>
+        </w:rPr>
+        <w:br/>
+      </w:r>
+      <w:proofErr w:type="spellStart"/>
+      <w:r>
+        <w:rPr>
+          <w:rFonts w:ascii="Open Sans" w:eastAsia="Times New Roman" w:hAnsi="Open Sans" w:cs="Open Sans"/>
+        </w:rPr>
+        <w:t>Delivery</w:t>
+      </w:r>
+      <w:proofErr w:type="spellEnd"/>
+      <w:r>
+        <w:rPr>
+          <w:rFonts w:ascii="Open Sans" w:eastAsia="Times New Roman" w:hAnsi="Open Sans" w:cs="Open Sans"/>
+        </w:rPr>
+        <w:t xml:space="preserve"> </w:t>
+      </w:r>
+      <w:proofErr w:type="spellStart"/>
+      <w:r>
+        <w:rPr>
+          <w:rFonts w:ascii="Open Sans" w:eastAsia="Times New Roman" w:hAnsi="Open Sans" w:cs="Open Sans"/>
+        </w:rPr>
+        <w:t>and</w:t>
+      </w:r>
+      <w:proofErr w:type="spellEnd"/>
+      <w:r>
+        <w:rPr>
+          <w:rFonts w:ascii="Open Sans" w:eastAsia="Times New Roman" w:hAnsi="Open Sans" w:cs="Open Sans"/>
+        </w:rPr>
+        <w:t xml:space="preserve"> </w:t>
+      </w:r>
+      <w:proofErr w:type="spellStart"/>
+      <w:r>
+        <w:rPr>
+          <w:rFonts w:ascii="Open Sans" w:eastAsia="Times New Roman" w:hAnsi="Open Sans" w:cs="Open Sans"/>
+        </w:rPr>
+        <w:t>completion</w:t>
+      </w:r>
+      <w:proofErr w:type="spellEnd"/>
+      <w:r>
+        <w:rPr>
+          <w:rFonts w:ascii="Open Sans" w:eastAsia="Times New Roman" w:hAnsi="Open Sans" w:cs="Open Sans"/>
+        </w:rPr>
+        <w:t xml:space="preserve"> – поставка и завершение (поставка и закрытие договора)</w:t>
+      </w:r>
+      <w:r>
+        <w:rPr>
+          <w:rFonts w:ascii="Open Sans" w:eastAsia="Times New Roman" w:hAnsi="Open Sans" w:cs="Open Sans"/>
+        </w:rPr>
+        <w:br/>
+        <w:t xml:space="preserve">Разработка </w:t>
+      </w:r>
+      <w:r>
+        <w:rPr>
+          <w:rFonts w:ascii="Open Sans" w:eastAsia="Times New Roman" w:hAnsi="Open Sans" w:cs="Open Sans"/>
+        </w:rPr>
+        <w:br/>
+        <w:t xml:space="preserve">Процесс разработки определяет работы и задачи разработчика. Процесс состоит </w:t>
+      </w:r>
+      <w:proofErr w:type="spellStart"/>
+      <w:r>
+        <w:rPr>
+          <w:rFonts w:ascii="Open Sans" w:eastAsia="Times New Roman" w:hAnsi="Open Sans" w:cs="Open Sans"/>
+        </w:rPr>
+        <w:t>изследующих</w:t>
+      </w:r>
+      <w:proofErr w:type="spellEnd"/>
+      <w:r>
+        <w:rPr>
+          <w:rFonts w:ascii="Open Sans" w:eastAsia="Times New Roman" w:hAnsi="Open Sans" w:cs="Open Sans"/>
+        </w:rPr>
+        <w:t xml:space="preserve"> работ:</w:t>
+      </w:r>
+      <w:r>
+        <w:rPr>
+          <w:rFonts w:ascii="Open Sans" w:eastAsia="Times New Roman" w:hAnsi="Open Sans" w:cs="Open Sans"/>
+        </w:rPr>
+        <w:br/>
+      </w:r>
+      <w:proofErr w:type="spellStart"/>
+      <w:proofErr w:type="gramStart"/>
+      <w:r>
+        <w:rPr>
+          <w:rFonts w:ascii="Open Sans" w:eastAsia="Times New Roman" w:hAnsi="Open Sans" w:cs="Open Sans"/>
+        </w:rPr>
+        <w:t>Process</w:t>
+      </w:r>
+      <w:proofErr w:type="spellEnd"/>
+      <w:r>
+        <w:rPr>
+          <w:rFonts w:ascii="Open Sans" w:eastAsia="Times New Roman" w:hAnsi="Open Sans" w:cs="Open Sans"/>
+        </w:rPr>
+        <w:t xml:space="preserve"> </w:t>
+      </w:r>
+      <w:proofErr w:type="spellStart"/>
+      <w:r>
+        <w:rPr>
+          <w:rFonts w:ascii="Open Sans" w:eastAsia="Times New Roman" w:hAnsi="Open Sans" w:cs="Open Sans"/>
+        </w:rPr>
+        <w:t>implementation</w:t>
+      </w:r>
+      <w:proofErr w:type="spellEnd"/>
+      <w:r>
+        <w:rPr>
+          <w:rFonts w:ascii="Open Sans" w:eastAsia="Times New Roman" w:hAnsi="Open Sans" w:cs="Open Sans"/>
+        </w:rPr>
+        <w:t xml:space="preserve"> – определение процесса (подготовка процесса)</w:t>
+      </w:r>
+      <w:r>
+        <w:rPr>
+          <w:rFonts w:ascii="Open Sans" w:eastAsia="Times New Roman" w:hAnsi="Open Sans" w:cs="Open Sans"/>
+        </w:rPr>
+        <w:br/>
+      </w:r>
+      <w:proofErr w:type="spellStart"/>
+      <w:r>
+        <w:rPr>
+          <w:rFonts w:ascii="Open Sans" w:eastAsia="Times New Roman" w:hAnsi="Open Sans" w:cs="Open Sans"/>
+        </w:rPr>
+        <w:t>System</w:t>
+      </w:r>
+      <w:proofErr w:type="spellEnd"/>
+      <w:r>
+        <w:rPr>
+          <w:rFonts w:ascii="Open Sans" w:eastAsia="Times New Roman" w:hAnsi="Open Sans" w:cs="Open Sans"/>
+        </w:rPr>
+        <w:t xml:space="preserve"> </w:t>
+      </w:r>
+      <w:proofErr w:type="spellStart"/>
+      <w:r>
+        <w:rPr>
+          <w:rFonts w:ascii="Open Sans" w:eastAsia="Times New Roman" w:hAnsi="Open Sans" w:cs="Open Sans"/>
+        </w:rPr>
+        <w:t>requirements</w:t>
+      </w:r>
+      <w:proofErr w:type="spellEnd"/>
+      <w:r>
+        <w:rPr>
+          <w:rFonts w:ascii="Open Sans" w:eastAsia="Times New Roman" w:hAnsi="Open Sans" w:cs="Open Sans"/>
+        </w:rPr>
+        <w:t xml:space="preserve"> </w:t>
+      </w:r>
+      <w:proofErr w:type="spellStart"/>
+      <w:r>
+        <w:rPr>
+          <w:rFonts w:ascii="Open Sans" w:eastAsia="Times New Roman" w:hAnsi="Open Sans" w:cs="Open Sans"/>
+        </w:rPr>
+        <w:t>analysis</w:t>
+      </w:r>
+      <w:proofErr w:type="spellEnd"/>
+      <w:r>
+        <w:rPr>
+          <w:rFonts w:ascii="Open Sans" w:eastAsia="Times New Roman" w:hAnsi="Open Sans" w:cs="Open Sans"/>
+        </w:rPr>
+        <w:t xml:space="preserve"> – анализ системных требований (анализ требований к системе)</w:t>
+      </w:r>
+      <w:r>
+        <w:rPr>
+          <w:rFonts w:ascii="Open Sans" w:eastAsia="Times New Roman" w:hAnsi="Open Sans" w:cs="Open Sans"/>
+        </w:rPr>
+        <w:br/>
+      </w:r>
+      <w:proofErr w:type="spellStart"/>
+      <w:r>
+        <w:rPr>
+          <w:rFonts w:ascii="Open Sans" w:eastAsia="Times New Roman" w:hAnsi="Open Sans" w:cs="Open Sans"/>
+        </w:rPr>
+        <w:t>System</w:t>
+      </w:r>
+      <w:proofErr w:type="spellEnd"/>
+      <w:r>
+        <w:rPr>
+          <w:rFonts w:ascii="Open Sans" w:eastAsia="Times New Roman" w:hAnsi="Open Sans" w:cs="Open Sans"/>
+        </w:rPr>
+        <w:t xml:space="preserve"> </w:t>
+      </w:r>
+      <w:proofErr w:type="spellStart"/>
+      <w:r>
+        <w:rPr>
+          <w:rFonts w:ascii="Open Sans" w:eastAsia="Times New Roman" w:hAnsi="Open Sans" w:cs="Open Sans"/>
+        </w:rPr>
+        <w:t>design</w:t>
+      </w:r>
+      <w:proofErr w:type="spellEnd"/>
+      <w:r>
+        <w:rPr>
+          <w:rFonts w:ascii="Open Sans" w:eastAsia="Times New Roman" w:hAnsi="Open Sans" w:cs="Open Sans"/>
+        </w:rPr>
+        <w:t xml:space="preserve"> – проектирование системы (проектирование системной архитектуры)</w:t>
+      </w:r>
+      <w:r>
+        <w:rPr>
+          <w:rFonts w:ascii="Open Sans" w:eastAsia="Times New Roman" w:hAnsi="Open Sans" w:cs="Open Sans"/>
+        </w:rPr>
+        <w:br/>
+      </w:r>
+      <w:proofErr w:type="spellStart"/>
+      <w:r>
+        <w:rPr>
+          <w:rFonts w:ascii="Open Sans" w:eastAsia="Times New Roman" w:hAnsi="Open Sans" w:cs="Open Sans"/>
+        </w:rPr>
+        <w:t>Software</w:t>
+      </w:r>
+      <w:proofErr w:type="spellEnd"/>
+      <w:r>
+        <w:rPr>
+          <w:rFonts w:ascii="Open Sans" w:eastAsia="Times New Roman" w:hAnsi="Open Sans" w:cs="Open Sans"/>
+        </w:rPr>
+        <w:t xml:space="preserve"> </w:t>
+      </w:r>
+      <w:proofErr w:type="spellStart"/>
+      <w:r>
+        <w:rPr>
+          <w:rFonts w:ascii="Open Sans" w:eastAsia="Times New Roman" w:hAnsi="Open Sans" w:cs="Open Sans"/>
+        </w:rPr>
+        <w:t>requirements</w:t>
+      </w:r>
+      <w:proofErr w:type="spellEnd"/>
+      <w:r>
+        <w:rPr>
+          <w:rFonts w:ascii="Open Sans" w:eastAsia="Times New Roman" w:hAnsi="Open Sans" w:cs="Open Sans"/>
+        </w:rPr>
+        <w:t xml:space="preserve"> </w:t>
+      </w:r>
+      <w:proofErr w:type="spellStart"/>
+      <w:r>
+        <w:rPr>
+          <w:rFonts w:ascii="Open Sans" w:eastAsia="Times New Roman" w:hAnsi="Open Sans" w:cs="Open Sans"/>
+        </w:rPr>
+        <w:t>analysis</w:t>
+      </w:r>
+      <w:proofErr w:type="spellEnd"/>
+      <w:r>
+        <w:rPr>
+          <w:rFonts w:ascii="Open Sans" w:eastAsia="Times New Roman" w:hAnsi="Open Sans" w:cs="Open Sans"/>
+        </w:rPr>
+        <w:t xml:space="preserve"> – анализ программных требований (анализ требований к программным средствам)</w:t>
+      </w:r>
+      <w:r>
+        <w:rPr>
+          <w:rFonts w:ascii="Open Sans" w:eastAsia="Times New Roman" w:hAnsi="Open Sans" w:cs="Open Sans"/>
+        </w:rPr>
+        <w:br/>
+      </w:r>
+      <w:proofErr w:type="spellStart"/>
+      <w:r>
+        <w:rPr>
+          <w:rFonts w:ascii="Open Sans" w:eastAsia="Times New Roman" w:hAnsi="Open Sans" w:cs="Open Sans"/>
+        </w:rPr>
+        <w:t>Software</w:t>
+      </w:r>
+      <w:proofErr w:type="spellEnd"/>
+      <w:r>
+        <w:rPr>
+          <w:rFonts w:ascii="Open Sans" w:eastAsia="Times New Roman" w:hAnsi="Open Sans" w:cs="Open Sans"/>
+        </w:rPr>
+        <w:t xml:space="preserve"> </w:t>
+      </w:r>
+      <w:proofErr w:type="spellStart"/>
+      <w:r>
+        <w:rPr>
+          <w:rFonts w:ascii="Open Sans" w:eastAsia="Times New Roman" w:hAnsi="Open Sans" w:cs="Open Sans"/>
+        </w:rPr>
+        <w:t>architectural</w:t>
+      </w:r>
+      <w:proofErr w:type="spellEnd"/>
+      <w:r>
+        <w:rPr>
+          <w:rFonts w:ascii="Open Sans" w:eastAsia="Times New Roman" w:hAnsi="Open Sans" w:cs="Open Sans"/>
+        </w:rPr>
+        <w:t xml:space="preserve"> </w:t>
+      </w:r>
+      <w:proofErr w:type="spellStart"/>
+      <w:r>
+        <w:rPr>
+          <w:rFonts w:ascii="Open Sans" w:eastAsia="Times New Roman" w:hAnsi="Open Sans" w:cs="Open Sans"/>
+        </w:rPr>
+        <w:t>design</w:t>
+      </w:r>
+      <w:proofErr w:type="spellEnd"/>
+      <w:r>
+        <w:rPr>
+          <w:rFonts w:ascii="Open Sans" w:eastAsia="Times New Roman" w:hAnsi="Open Sans" w:cs="Open Sans"/>
+        </w:rPr>
+        <w:t xml:space="preserve"> – проектирование программной архитектуры</w:t>
+      </w:r>
+      <w:r>
+        <w:rPr>
+          <w:rFonts w:ascii="Open Sans" w:eastAsia="Times New Roman" w:hAnsi="Open Sans" w:cs="Open Sans"/>
+        </w:rPr>
+        <w:br/>
+      </w:r>
+      <w:proofErr w:type="spellStart"/>
+      <w:r>
+        <w:rPr>
+          <w:rFonts w:ascii="Open Sans" w:eastAsia="Times New Roman" w:hAnsi="Open Sans" w:cs="Open Sans"/>
+        </w:rPr>
+        <w:lastRenderedPageBreak/>
+        <w:t>Software</w:t>
+      </w:r>
+      <w:proofErr w:type="spellEnd"/>
+      <w:r>
+        <w:rPr>
+          <w:rFonts w:ascii="Open Sans" w:eastAsia="Times New Roman" w:hAnsi="Open Sans" w:cs="Open Sans"/>
+        </w:rPr>
+        <w:t xml:space="preserve"> </w:t>
+      </w:r>
+      <w:proofErr w:type="spellStart"/>
+      <w:r>
+        <w:rPr>
+          <w:rFonts w:ascii="Open Sans" w:eastAsia="Times New Roman" w:hAnsi="Open Sans" w:cs="Open Sans"/>
+        </w:rPr>
+        <w:t>detailed</w:t>
+      </w:r>
+      <w:proofErr w:type="spellEnd"/>
+      <w:r>
+        <w:rPr>
+          <w:rFonts w:ascii="Open Sans" w:eastAsia="Times New Roman" w:hAnsi="Open Sans" w:cs="Open Sans"/>
+        </w:rPr>
+        <w:t xml:space="preserve"> </w:t>
+      </w:r>
+      <w:proofErr w:type="spellStart"/>
+      <w:r>
+        <w:rPr>
+          <w:rFonts w:ascii="Open Sans" w:eastAsia="Times New Roman" w:hAnsi="Open Sans" w:cs="Open Sans"/>
+        </w:rPr>
+        <w:t>design</w:t>
+      </w:r>
+      <w:proofErr w:type="spellEnd"/>
+      <w:r>
+        <w:rPr>
+          <w:rFonts w:ascii="Open Sans" w:eastAsia="Times New Roman" w:hAnsi="Open Sans" w:cs="Open Sans"/>
+        </w:rPr>
+        <w:t xml:space="preserve"> – детальное проектирование программной системы (техническое проектирование программных средств)</w:t>
+      </w:r>
+      <w:r>
+        <w:rPr>
+          <w:rFonts w:ascii="Open Sans" w:eastAsia="Times New Roman" w:hAnsi="Open Sans" w:cs="Open Sans"/>
+        </w:rPr>
+        <w:br/>
+      </w:r>
+      <w:proofErr w:type="spellStart"/>
+      <w:r>
+        <w:rPr>
+          <w:rFonts w:ascii="Open Sans" w:eastAsia="Times New Roman" w:hAnsi="Open Sans" w:cs="Open Sans"/>
+        </w:rPr>
+        <w:t>Software</w:t>
+      </w:r>
+      <w:proofErr w:type="spellEnd"/>
+      <w:r>
+        <w:rPr>
+          <w:rFonts w:ascii="Open Sans" w:eastAsia="Times New Roman" w:hAnsi="Open Sans" w:cs="Open Sans"/>
+        </w:rPr>
+        <w:t xml:space="preserve"> </w:t>
+      </w:r>
+      <w:proofErr w:type="spellStart"/>
+      <w:r>
+        <w:rPr>
+          <w:rFonts w:ascii="Open Sans" w:eastAsia="Times New Roman" w:hAnsi="Open Sans" w:cs="Open Sans"/>
+        </w:rPr>
+        <w:t>coding</w:t>
+      </w:r>
+      <w:proofErr w:type="spellEnd"/>
+      <w:r>
+        <w:rPr>
+          <w:rFonts w:ascii="Open Sans" w:eastAsia="Times New Roman" w:hAnsi="Open Sans" w:cs="Open Sans"/>
+        </w:rPr>
+        <w:t xml:space="preserve"> </w:t>
+      </w:r>
+      <w:proofErr w:type="spellStart"/>
+      <w:r>
+        <w:rPr>
+          <w:rFonts w:ascii="Open Sans" w:eastAsia="Times New Roman" w:hAnsi="Open Sans" w:cs="Open Sans"/>
+        </w:rPr>
+        <w:t>and</w:t>
+      </w:r>
+      <w:proofErr w:type="spellEnd"/>
+      <w:r>
+        <w:rPr>
+          <w:rFonts w:ascii="Open Sans" w:eastAsia="Times New Roman" w:hAnsi="Open Sans" w:cs="Open Sans"/>
+        </w:rPr>
+        <w:t xml:space="preserve"> </w:t>
+      </w:r>
+      <w:proofErr w:type="spellStart"/>
+      <w:r>
+        <w:rPr>
+          <w:rFonts w:ascii="Open Sans" w:eastAsia="Times New Roman" w:hAnsi="Open Sans" w:cs="Open Sans"/>
+        </w:rPr>
+        <w:t>testing</w:t>
+      </w:r>
+      <w:proofErr w:type="spellEnd"/>
+      <w:r>
+        <w:rPr>
+          <w:rFonts w:ascii="Open Sans" w:eastAsia="Times New Roman" w:hAnsi="Open Sans" w:cs="Open Sans"/>
+        </w:rPr>
+        <w:t xml:space="preserve"> – кодирование и тестирование (программирование и</w:t>
+      </w:r>
+      <w:proofErr w:type="gramEnd"/>
+      <w:r>
+        <w:rPr>
+          <w:rFonts w:ascii="Open Sans" w:eastAsia="Times New Roman" w:hAnsi="Open Sans" w:cs="Open Sans"/>
+        </w:rPr>
+        <w:t xml:space="preserve"> </w:t>
+      </w:r>
+      <w:proofErr w:type="gramStart"/>
+      <w:r>
+        <w:rPr>
+          <w:rFonts w:ascii="Open Sans" w:eastAsia="Times New Roman" w:hAnsi="Open Sans" w:cs="Open Sans"/>
+        </w:rPr>
+        <w:t>тестирование программных средств)</w:t>
+      </w:r>
+      <w:r>
+        <w:rPr>
+          <w:rFonts w:ascii="Open Sans" w:eastAsia="Times New Roman" w:hAnsi="Open Sans" w:cs="Open Sans"/>
+        </w:rPr>
+        <w:br/>
+      </w:r>
+      <w:proofErr w:type="spellStart"/>
+      <w:r>
+        <w:rPr>
+          <w:rFonts w:ascii="Open Sans" w:eastAsia="Times New Roman" w:hAnsi="Open Sans" w:cs="Open Sans"/>
+        </w:rPr>
+        <w:t>Software</w:t>
+      </w:r>
+      <w:proofErr w:type="spellEnd"/>
+      <w:r>
+        <w:rPr>
+          <w:rFonts w:ascii="Open Sans" w:eastAsia="Times New Roman" w:hAnsi="Open Sans" w:cs="Open Sans"/>
+        </w:rPr>
+        <w:t xml:space="preserve"> </w:t>
+      </w:r>
+      <w:proofErr w:type="spellStart"/>
+      <w:r>
+        <w:rPr>
+          <w:rFonts w:ascii="Open Sans" w:eastAsia="Times New Roman" w:hAnsi="Open Sans" w:cs="Open Sans"/>
+        </w:rPr>
+        <w:t>integration</w:t>
+      </w:r>
+      <w:proofErr w:type="spellEnd"/>
+      <w:r>
+        <w:rPr>
+          <w:rFonts w:ascii="Open Sans" w:eastAsia="Times New Roman" w:hAnsi="Open Sans" w:cs="Open Sans"/>
+        </w:rPr>
+        <w:t xml:space="preserve"> – интеграция программной системы (сборка программных средств)</w:t>
+      </w:r>
+      <w:r>
+        <w:rPr>
+          <w:rFonts w:ascii="Open Sans" w:eastAsia="Times New Roman" w:hAnsi="Open Sans" w:cs="Open Sans"/>
+        </w:rPr>
+        <w:br/>
+      </w:r>
+      <w:proofErr w:type="spellStart"/>
+      <w:r>
+        <w:rPr>
+          <w:rFonts w:ascii="Open Sans" w:eastAsia="Times New Roman" w:hAnsi="Open Sans" w:cs="Open Sans"/>
+        </w:rPr>
+        <w:t>Software</w:t>
+      </w:r>
+      <w:proofErr w:type="spellEnd"/>
+      <w:r>
+        <w:rPr>
+          <w:rFonts w:ascii="Open Sans" w:eastAsia="Times New Roman" w:hAnsi="Open Sans" w:cs="Open Sans"/>
+        </w:rPr>
+        <w:t xml:space="preserve"> </w:t>
+      </w:r>
+      <w:proofErr w:type="spellStart"/>
+      <w:r>
+        <w:rPr>
+          <w:rFonts w:ascii="Open Sans" w:eastAsia="Times New Roman" w:hAnsi="Open Sans" w:cs="Open Sans"/>
+        </w:rPr>
+        <w:t>qualification</w:t>
+      </w:r>
+      <w:proofErr w:type="spellEnd"/>
+      <w:r>
+        <w:rPr>
+          <w:rFonts w:ascii="Open Sans" w:eastAsia="Times New Roman" w:hAnsi="Open Sans" w:cs="Open Sans"/>
+        </w:rPr>
+        <w:t xml:space="preserve"> </w:t>
+      </w:r>
+      <w:proofErr w:type="spellStart"/>
+      <w:r>
+        <w:rPr>
+          <w:rFonts w:ascii="Open Sans" w:eastAsia="Times New Roman" w:hAnsi="Open Sans" w:cs="Open Sans"/>
+        </w:rPr>
+        <w:t>testing</w:t>
+      </w:r>
+      <w:proofErr w:type="spellEnd"/>
+      <w:r>
+        <w:rPr>
+          <w:rFonts w:ascii="Open Sans" w:eastAsia="Times New Roman" w:hAnsi="Open Sans" w:cs="Open Sans"/>
+        </w:rPr>
+        <w:t xml:space="preserve"> – квалификационные испытания программных средств</w:t>
+      </w:r>
+      <w:r>
+        <w:rPr>
+          <w:rFonts w:ascii="Open Sans" w:eastAsia="Times New Roman" w:hAnsi="Open Sans" w:cs="Open Sans"/>
+        </w:rPr>
+        <w:br/>
+      </w:r>
+      <w:proofErr w:type="spellStart"/>
+      <w:r>
+        <w:rPr>
+          <w:rFonts w:ascii="Open Sans" w:eastAsia="Times New Roman" w:hAnsi="Open Sans" w:cs="Open Sans"/>
+        </w:rPr>
+        <w:t>System</w:t>
+      </w:r>
+      <w:proofErr w:type="spellEnd"/>
+      <w:r>
+        <w:rPr>
+          <w:rFonts w:ascii="Open Sans" w:eastAsia="Times New Roman" w:hAnsi="Open Sans" w:cs="Open Sans"/>
+        </w:rPr>
+        <w:t xml:space="preserve"> </w:t>
+      </w:r>
+      <w:proofErr w:type="spellStart"/>
+      <w:r>
+        <w:rPr>
+          <w:rFonts w:ascii="Open Sans" w:eastAsia="Times New Roman" w:hAnsi="Open Sans" w:cs="Open Sans"/>
+        </w:rPr>
+        <w:t>integration</w:t>
+      </w:r>
+      <w:proofErr w:type="spellEnd"/>
+      <w:r>
+        <w:rPr>
+          <w:rFonts w:ascii="Open Sans" w:eastAsia="Times New Roman" w:hAnsi="Open Sans" w:cs="Open Sans"/>
+        </w:rPr>
+        <w:t xml:space="preserve"> – интеграция системы в целом (сборка системы)</w:t>
+      </w:r>
+      <w:r>
+        <w:rPr>
+          <w:rFonts w:ascii="Open Sans" w:eastAsia="Times New Roman" w:hAnsi="Open Sans" w:cs="Open Sans"/>
+        </w:rPr>
+        <w:br/>
+      </w:r>
+      <w:proofErr w:type="spellStart"/>
+      <w:r>
+        <w:rPr>
+          <w:rFonts w:ascii="Open Sans" w:eastAsia="Times New Roman" w:hAnsi="Open Sans" w:cs="Open Sans"/>
+        </w:rPr>
+        <w:t>System</w:t>
+      </w:r>
+      <w:proofErr w:type="spellEnd"/>
+      <w:r>
+        <w:rPr>
+          <w:rFonts w:ascii="Open Sans" w:eastAsia="Times New Roman" w:hAnsi="Open Sans" w:cs="Open Sans"/>
+        </w:rPr>
+        <w:t xml:space="preserve"> </w:t>
+      </w:r>
+      <w:proofErr w:type="spellStart"/>
+      <w:r>
+        <w:rPr>
+          <w:rFonts w:ascii="Open Sans" w:eastAsia="Times New Roman" w:hAnsi="Open Sans" w:cs="Open Sans"/>
+        </w:rPr>
+        <w:t>qualification</w:t>
+      </w:r>
+      <w:proofErr w:type="spellEnd"/>
+      <w:r>
+        <w:rPr>
+          <w:rFonts w:ascii="Open Sans" w:eastAsia="Times New Roman" w:hAnsi="Open Sans" w:cs="Open Sans"/>
+        </w:rPr>
+        <w:t xml:space="preserve"> </w:t>
+      </w:r>
+      <w:proofErr w:type="spellStart"/>
+      <w:r>
+        <w:rPr>
+          <w:rFonts w:ascii="Open Sans" w:eastAsia="Times New Roman" w:hAnsi="Open Sans" w:cs="Open Sans"/>
+        </w:rPr>
+        <w:t>testing</w:t>
+      </w:r>
+      <w:proofErr w:type="spellEnd"/>
+      <w:r>
+        <w:rPr>
+          <w:rFonts w:ascii="Open Sans" w:eastAsia="Times New Roman" w:hAnsi="Open Sans" w:cs="Open Sans"/>
+        </w:rPr>
+        <w:t xml:space="preserve"> – квалификационные испытания системы</w:t>
+      </w:r>
+      <w:r>
+        <w:rPr>
+          <w:rFonts w:ascii="Open Sans" w:eastAsia="Times New Roman" w:hAnsi="Open Sans" w:cs="Open Sans"/>
+        </w:rPr>
+        <w:br/>
+      </w:r>
+      <w:proofErr w:type="spellStart"/>
+      <w:r>
+        <w:rPr>
+          <w:rFonts w:ascii="Open Sans" w:eastAsia="Times New Roman" w:hAnsi="Open Sans" w:cs="Open Sans"/>
+        </w:rPr>
+        <w:t>Software</w:t>
+      </w:r>
+      <w:proofErr w:type="spellEnd"/>
+      <w:r>
+        <w:rPr>
+          <w:rFonts w:ascii="Open Sans" w:eastAsia="Times New Roman" w:hAnsi="Open Sans" w:cs="Open Sans"/>
+        </w:rPr>
+        <w:t xml:space="preserve"> </w:t>
+      </w:r>
+      <w:proofErr w:type="spellStart"/>
+      <w:r>
+        <w:rPr>
+          <w:rFonts w:ascii="Open Sans" w:eastAsia="Times New Roman" w:hAnsi="Open Sans" w:cs="Open Sans"/>
+        </w:rPr>
+        <w:t>installation</w:t>
+      </w:r>
+      <w:proofErr w:type="spellEnd"/>
+      <w:r>
+        <w:rPr>
+          <w:rFonts w:ascii="Open Sans" w:eastAsia="Times New Roman" w:hAnsi="Open Sans" w:cs="Open Sans"/>
+        </w:rPr>
+        <w:t xml:space="preserve"> – установка (ввод в действие)</w:t>
+      </w:r>
+      <w:r>
+        <w:rPr>
+          <w:rFonts w:ascii="Open Sans" w:eastAsia="Times New Roman" w:hAnsi="Open Sans" w:cs="Open Sans"/>
+        </w:rPr>
+        <w:br/>
+      </w:r>
+      <w:proofErr w:type="spellStart"/>
+      <w:r>
+        <w:rPr>
+          <w:rFonts w:ascii="Open Sans" w:eastAsia="Times New Roman" w:hAnsi="Open Sans" w:cs="Open Sans"/>
+        </w:rPr>
+        <w:t>Software</w:t>
+      </w:r>
+      <w:proofErr w:type="spellEnd"/>
+      <w:r>
+        <w:rPr>
+          <w:rFonts w:ascii="Open Sans" w:eastAsia="Times New Roman" w:hAnsi="Open Sans" w:cs="Open Sans"/>
+        </w:rPr>
+        <w:t xml:space="preserve"> </w:t>
+      </w:r>
+      <w:proofErr w:type="spellStart"/>
+      <w:r>
+        <w:rPr>
+          <w:rFonts w:ascii="Open Sans" w:eastAsia="Times New Roman" w:hAnsi="Open Sans" w:cs="Open Sans"/>
+        </w:rPr>
+        <w:t>acceptance</w:t>
+      </w:r>
+      <w:proofErr w:type="spellEnd"/>
+      <w:r>
+        <w:rPr>
+          <w:rFonts w:ascii="Open Sans" w:eastAsia="Times New Roman" w:hAnsi="Open Sans" w:cs="Open Sans"/>
+        </w:rPr>
+        <w:t xml:space="preserve"> </w:t>
+      </w:r>
+      <w:proofErr w:type="spellStart"/>
+      <w:r>
+        <w:rPr>
+          <w:rFonts w:ascii="Open Sans" w:eastAsia="Times New Roman" w:hAnsi="Open Sans" w:cs="Open Sans"/>
+        </w:rPr>
+        <w:t>support</w:t>
+      </w:r>
+      <w:proofErr w:type="spellEnd"/>
+      <w:r>
+        <w:rPr>
+          <w:rFonts w:ascii="Open Sans" w:eastAsia="Times New Roman" w:hAnsi="Open Sans" w:cs="Open Sans"/>
+        </w:rPr>
+        <w:t xml:space="preserve"> – обеспечение приемки программных средств</w:t>
+      </w:r>
+      <w:r>
+        <w:rPr>
+          <w:rFonts w:ascii="Open Sans" w:eastAsia="Times New Roman" w:hAnsi="Open Sans" w:cs="Open Sans"/>
+        </w:rPr>
+        <w:br/>
+        <w:t>Стандарт отмечает, что работы проводятся с использованием проектного подхода и могут пересекаться по времени, т</w:t>
+      </w:r>
+      <w:proofErr w:type="gramEnd"/>
+      <w:r>
+        <w:rPr>
+          <w:rFonts w:ascii="Open Sans" w:eastAsia="Times New Roman" w:hAnsi="Open Sans" w:cs="Open Sans"/>
+        </w:rPr>
+        <w:t>.е. проводиться одновременно или с наложением, а  также могут предполагать рекурсию и разбиение на итерации.</w:t>
+      </w:r>
+      <w:r>
+        <w:rPr>
+          <w:rFonts w:ascii="Open Sans" w:eastAsia="Times New Roman" w:hAnsi="Open Sans" w:cs="Open Sans"/>
+        </w:rPr>
+        <w:br/>
+        <w:t xml:space="preserve">Эксплуатация </w:t>
+      </w:r>
+      <w:r>
+        <w:rPr>
+          <w:rFonts w:ascii="Open Sans" w:eastAsia="Times New Roman" w:hAnsi="Open Sans" w:cs="Open Sans"/>
+        </w:rPr>
+        <w:br/>
+        <w:t>Процесс разработки определяет работы и задачи оператора службы поддержки. Проце</w:t>
+      </w:r>
+      <w:proofErr w:type="gramStart"/>
+      <w:r>
+        <w:rPr>
+          <w:rFonts w:ascii="Open Sans" w:eastAsia="Times New Roman" w:hAnsi="Open Sans" w:cs="Open Sans"/>
+        </w:rPr>
+        <w:t>сс вкл</w:t>
+      </w:r>
+      <w:proofErr w:type="gramEnd"/>
+      <w:r>
+        <w:rPr>
+          <w:rFonts w:ascii="Open Sans" w:eastAsia="Times New Roman" w:hAnsi="Open Sans" w:cs="Open Sans"/>
+        </w:rPr>
+        <w:t>ючает следующие работы:</w:t>
+      </w:r>
+      <w:r>
+        <w:rPr>
+          <w:rFonts w:ascii="Open Sans" w:eastAsia="Times New Roman" w:hAnsi="Open Sans" w:cs="Open Sans"/>
+        </w:rPr>
+        <w:br/>
+      </w:r>
+      <w:proofErr w:type="spellStart"/>
+      <w:r>
+        <w:rPr>
+          <w:rFonts w:ascii="Open Sans" w:eastAsia="Times New Roman" w:hAnsi="Open Sans" w:cs="Open Sans"/>
+        </w:rPr>
+        <w:t>Process</w:t>
+      </w:r>
+      <w:proofErr w:type="spellEnd"/>
+      <w:r>
+        <w:rPr>
+          <w:rFonts w:ascii="Open Sans" w:eastAsia="Times New Roman" w:hAnsi="Open Sans" w:cs="Open Sans"/>
+        </w:rPr>
+        <w:t xml:space="preserve"> </w:t>
+      </w:r>
+      <w:proofErr w:type="spellStart"/>
+      <w:r>
+        <w:rPr>
+          <w:rFonts w:ascii="Open Sans" w:eastAsia="Times New Roman" w:hAnsi="Open Sans" w:cs="Open Sans"/>
+        </w:rPr>
+        <w:t>implementation</w:t>
+      </w:r>
+      <w:proofErr w:type="spellEnd"/>
+      <w:r>
+        <w:rPr>
+          <w:rFonts w:ascii="Open Sans" w:eastAsia="Times New Roman" w:hAnsi="Open Sans" w:cs="Open Sans"/>
+        </w:rPr>
+        <w:t xml:space="preserve"> – определение процесса (подготовка процесса)</w:t>
+      </w:r>
+      <w:r>
+        <w:rPr>
+          <w:rFonts w:ascii="Open Sans" w:eastAsia="Times New Roman" w:hAnsi="Open Sans" w:cs="Open Sans"/>
+        </w:rPr>
+        <w:br/>
+      </w:r>
+      <w:proofErr w:type="spellStart"/>
+      <w:r>
+        <w:rPr>
+          <w:rFonts w:ascii="Open Sans" w:eastAsia="Times New Roman" w:hAnsi="Open Sans" w:cs="Open Sans"/>
+        </w:rPr>
+        <w:t>Operational</w:t>
+      </w:r>
+      <w:proofErr w:type="spellEnd"/>
+      <w:r>
+        <w:rPr>
+          <w:rFonts w:ascii="Open Sans" w:eastAsia="Times New Roman" w:hAnsi="Open Sans" w:cs="Open Sans"/>
+        </w:rPr>
+        <w:t xml:space="preserve"> </w:t>
+      </w:r>
+      <w:proofErr w:type="spellStart"/>
+      <w:r>
+        <w:rPr>
+          <w:rFonts w:ascii="Open Sans" w:eastAsia="Times New Roman" w:hAnsi="Open Sans" w:cs="Open Sans"/>
+        </w:rPr>
+        <w:t>testing</w:t>
+      </w:r>
+      <w:proofErr w:type="spellEnd"/>
+      <w:r>
+        <w:rPr>
+          <w:rFonts w:ascii="Open Sans" w:eastAsia="Times New Roman" w:hAnsi="Open Sans" w:cs="Open Sans"/>
+        </w:rPr>
+        <w:t xml:space="preserve"> – операционное тестирование (эксплуатационные испытания)</w:t>
+      </w:r>
+      <w:r>
+        <w:rPr>
+          <w:rFonts w:ascii="Open Sans" w:eastAsia="Times New Roman" w:hAnsi="Open Sans" w:cs="Open Sans"/>
+        </w:rPr>
+        <w:br/>
+      </w:r>
+      <w:proofErr w:type="spellStart"/>
+      <w:r>
+        <w:rPr>
+          <w:rFonts w:ascii="Open Sans" w:eastAsia="Times New Roman" w:hAnsi="Open Sans" w:cs="Open Sans"/>
+        </w:rPr>
+        <w:t>System</w:t>
+      </w:r>
+      <w:proofErr w:type="spellEnd"/>
+      <w:r>
+        <w:rPr>
+          <w:rFonts w:ascii="Open Sans" w:eastAsia="Times New Roman" w:hAnsi="Open Sans" w:cs="Open Sans"/>
+        </w:rPr>
+        <w:t xml:space="preserve"> </w:t>
+      </w:r>
+      <w:proofErr w:type="spellStart"/>
+      <w:r>
+        <w:rPr>
+          <w:rFonts w:ascii="Open Sans" w:eastAsia="Times New Roman" w:hAnsi="Open Sans" w:cs="Open Sans"/>
+        </w:rPr>
+        <w:t>operation</w:t>
+      </w:r>
+      <w:proofErr w:type="spellEnd"/>
+      <w:r>
+        <w:rPr>
+          <w:rFonts w:ascii="Open Sans" w:eastAsia="Times New Roman" w:hAnsi="Open Sans" w:cs="Open Sans"/>
+        </w:rPr>
+        <w:t>         – эксплуатация системы</w:t>
+      </w:r>
+      <w:r>
+        <w:rPr>
+          <w:rFonts w:ascii="Open Sans" w:eastAsia="Times New Roman" w:hAnsi="Open Sans" w:cs="Open Sans"/>
+        </w:rPr>
+        <w:br/>
+      </w:r>
+      <w:proofErr w:type="spellStart"/>
+      <w:r>
+        <w:rPr>
+          <w:rFonts w:ascii="Open Sans" w:eastAsia="Times New Roman" w:hAnsi="Open Sans" w:cs="Open Sans"/>
+        </w:rPr>
+        <w:t>User</w:t>
+      </w:r>
+      <w:proofErr w:type="spellEnd"/>
+      <w:r>
+        <w:rPr>
+          <w:rFonts w:ascii="Open Sans" w:eastAsia="Times New Roman" w:hAnsi="Open Sans" w:cs="Open Sans"/>
+        </w:rPr>
+        <w:t xml:space="preserve"> </w:t>
+      </w:r>
+      <w:proofErr w:type="spellStart"/>
+      <w:r>
+        <w:rPr>
+          <w:rFonts w:ascii="Open Sans" w:eastAsia="Times New Roman" w:hAnsi="Open Sans" w:cs="Open Sans"/>
+        </w:rPr>
+        <w:t>support</w:t>
+      </w:r>
+      <w:proofErr w:type="spellEnd"/>
+      <w:r>
+        <w:rPr>
+          <w:rFonts w:ascii="Open Sans" w:eastAsia="Times New Roman" w:hAnsi="Open Sans" w:cs="Open Sans"/>
+        </w:rPr>
+        <w:t xml:space="preserve"> – поддержка пользователя</w:t>
+      </w:r>
+      <w:r>
+        <w:rPr>
+          <w:rFonts w:ascii="Open Sans" w:eastAsia="Times New Roman" w:hAnsi="Open Sans" w:cs="Open Sans"/>
+        </w:rPr>
+        <w:br/>
+        <w:t xml:space="preserve">Сопровождение </w:t>
+      </w:r>
+      <w:r>
+        <w:rPr>
+          <w:rFonts w:ascii="Open Sans" w:eastAsia="Times New Roman" w:hAnsi="Open Sans" w:cs="Open Sans"/>
+        </w:rPr>
+        <w:br/>
+        <w:t>Процесс разработки определяет работы и задачи, проводимые специалистами службы сопровождения. Проце</w:t>
+      </w:r>
+      <w:proofErr w:type="gramStart"/>
+      <w:r>
+        <w:rPr>
+          <w:rFonts w:ascii="Open Sans" w:eastAsia="Times New Roman" w:hAnsi="Open Sans" w:cs="Open Sans"/>
+        </w:rPr>
+        <w:t>сс вкл</w:t>
+      </w:r>
+      <w:proofErr w:type="gramEnd"/>
+      <w:r>
+        <w:rPr>
+          <w:rFonts w:ascii="Open Sans" w:eastAsia="Times New Roman" w:hAnsi="Open Sans" w:cs="Open Sans"/>
+        </w:rPr>
+        <w:t>ючает следующие работы:</w:t>
+      </w:r>
+      <w:r>
+        <w:rPr>
+          <w:rFonts w:ascii="Open Sans" w:eastAsia="Times New Roman" w:hAnsi="Open Sans" w:cs="Open Sans"/>
+        </w:rPr>
+        <w:br/>
+      </w:r>
+      <w:proofErr w:type="spellStart"/>
+      <w:r>
+        <w:rPr>
+          <w:rFonts w:ascii="Open Sans" w:eastAsia="Times New Roman" w:hAnsi="Open Sans" w:cs="Open Sans"/>
+        </w:rPr>
+        <w:t>Process</w:t>
+      </w:r>
+      <w:proofErr w:type="spellEnd"/>
+      <w:r>
+        <w:rPr>
+          <w:rFonts w:ascii="Open Sans" w:eastAsia="Times New Roman" w:hAnsi="Open Sans" w:cs="Open Sans"/>
+        </w:rPr>
+        <w:t xml:space="preserve"> </w:t>
+      </w:r>
+      <w:proofErr w:type="spellStart"/>
+      <w:r>
+        <w:rPr>
+          <w:rFonts w:ascii="Open Sans" w:eastAsia="Times New Roman" w:hAnsi="Open Sans" w:cs="Open Sans"/>
+        </w:rPr>
+        <w:t>implementation</w:t>
+      </w:r>
+      <w:proofErr w:type="spellEnd"/>
+      <w:r>
+        <w:rPr>
+          <w:rFonts w:ascii="Open Sans" w:eastAsia="Times New Roman" w:hAnsi="Open Sans" w:cs="Open Sans"/>
+        </w:rPr>
+        <w:t xml:space="preserve"> – определение процесса (подготовка процесса)</w:t>
+      </w:r>
+      <w:r>
+        <w:rPr>
+          <w:rFonts w:ascii="Open Sans" w:eastAsia="Times New Roman" w:hAnsi="Open Sans" w:cs="Open Sans"/>
+        </w:rPr>
+        <w:br/>
+      </w:r>
+      <w:proofErr w:type="spellStart"/>
+      <w:r>
+        <w:rPr>
+          <w:rFonts w:ascii="Open Sans" w:eastAsia="Times New Roman" w:hAnsi="Open Sans" w:cs="Open Sans"/>
+        </w:rPr>
+        <w:t>Problem</w:t>
+      </w:r>
+      <w:proofErr w:type="spellEnd"/>
+      <w:r>
+        <w:rPr>
+          <w:rFonts w:ascii="Open Sans" w:eastAsia="Times New Roman" w:hAnsi="Open Sans" w:cs="Open Sans"/>
+        </w:rPr>
+        <w:t xml:space="preserve"> </w:t>
+      </w:r>
+      <w:proofErr w:type="spellStart"/>
+      <w:r>
+        <w:rPr>
+          <w:rFonts w:ascii="Open Sans" w:eastAsia="Times New Roman" w:hAnsi="Open Sans" w:cs="Open Sans"/>
+        </w:rPr>
+        <w:t>and</w:t>
+      </w:r>
+      <w:proofErr w:type="spellEnd"/>
+      <w:r>
+        <w:rPr>
+          <w:rFonts w:ascii="Open Sans" w:eastAsia="Times New Roman" w:hAnsi="Open Sans" w:cs="Open Sans"/>
+        </w:rPr>
+        <w:t xml:space="preserve"> </w:t>
+      </w:r>
+      <w:proofErr w:type="spellStart"/>
+      <w:r>
+        <w:rPr>
+          <w:rFonts w:ascii="Open Sans" w:eastAsia="Times New Roman" w:hAnsi="Open Sans" w:cs="Open Sans"/>
+        </w:rPr>
+        <w:t>modification</w:t>
+      </w:r>
+      <w:proofErr w:type="spellEnd"/>
+      <w:r>
+        <w:rPr>
+          <w:rFonts w:ascii="Open Sans" w:eastAsia="Times New Roman" w:hAnsi="Open Sans" w:cs="Open Sans"/>
+        </w:rPr>
+        <w:t xml:space="preserve"> </w:t>
+      </w:r>
+      <w:proofErr w:type="spellStart"/>
+      <w:r>
+        <w:rPr>
+          <w:rFonts w:ascii="Open Sans" w:eastAsia="Times New Roman" w:hAnsi="Open Sans" w:cs="Open Sans"/>
+        </w:rPr>
+        <w:t>analysis</w:t>
+      </w:r>
+      <w:proofErr w:type="spellEnd"/>
+      <w:r>
+        <w:rPr>
+          <w:rFonts w:ascii="Open Sans" w:eastAsia="Times New Roman" w:hAnsi="Open Sans" w:cs="Open Sans"/>
+        </w:rPr>
+        <w:t xml:space="preserve"> – анализ проблем и изменений</w:t>
+      </w:r>
+      <w:r>
+        <w:rPr>
+          <w:rFonts w:ascii="Open Sans" w:eastAsia="Times New Roman" w:hAnsi="Open Sans" w:cs="Open Sans"/>
+        </w:rPr>
+        <w:br/>
+      </w:r>
+      <w:proofErr w:type="spellStart"/>
+      <w:r>
+        <w:rPr>
+          <w:rFonts w:ascii="Open Sans" w:eastAsia="Times New Roman" w:hAnsi="Open Sans" w:cs="Open Sans"/>
+        </w:rPr>
+        <w:t>Modification</w:t>
+      </w:r>
+      <w:proofErr w:type="spellEnd"/>
+      <w:r>
+        <w:rPr>
+          <w:rFonts w:ascii="Open Sans" w:eastAsia="Times New Roman" w:hAnsi="Open Sans" w:cs="Open Sans"/>
+        </w:rPr>
+        <w:t xml:space="preserve"> </w:t>
+      </w:r>
+      <w:proofErr w:type="spellStart"/>
+      <w:r>
+        <w:rPr>
+          <w:rFonts w:ascii="Open Sans" w:eastAsia="Times New Roman" w:hAnsi="Open Sans" w:cs="Open Sans"/>
+        </w:rPr>
+        <w:t>implementation</w:t>
+      </w:r>
+      <w:proofErr w:type="spellEnd"/>
+      <w:r>
+        <w:rPr>
+          <w:rFonts w:ascii="Open Sans" w:eastAsia="Times New Roman" w:hAnsi="Open Sans" w:cs="Open Sans"/>
+        </w:rPr>
+        <w:t xml:space="preserve"> – внесение изменений</w:t>
+      </w:r>
+      <w:r>
+        <w:rPr>
+          <w:rFonts w:ascii="Open Sans" w:eastAsia="Times New Roman" w:hAnsi="Open Sans" w:cs="Open Sans"/>
+        </w:rPr>
+        <w:br/>
+      </w:r>
+      <w:proofErr w:type="spellStart"/>
+      <w:r>
+        <w:rPr>
+          <w:rFonts w:ascii="Open Sans" w:eastAsia="Times New Roman" w:hAnsi="Open Sans" w:cs="Open Sans"/>
+        </w:rPr>
+        <w:t>Maintenance</w:t>
+      </w:r>
+      <w:proofErr w:type="spellEnd"/>
+      <w:r>
+        <w:rPr>
+          <w:rFonts w:ascii="Open Sans" w:eastAsia="Times New Roman" w:hAnsi="Open Sans" w:cs="Open Sans"/>
+        </w:rPr>
+        <w:t xml:space="preserve"> </w:t>
+      </w:r>
+      <w:proofErr w:type="spellStart"/>
+      <w:r>
+        <w:rPr>
+          <w:rFonts w:ascii="Open Sans" w:eastAsia="Times New Roman" w:hAnsi="Open Sans" w:cs="Open Sans"/>
+        </w:rPr>
+        <w:t>review</w:t>
+      </w:r>
+      <w:proofErr w:type="spellEnd"/>
+      <w:r>
+        <w:rPr>
+          <w:rFonts w:ascii="Open Sans" w:eastAsia="Times New Roman" w:hAnsi="Open Sans" w:cs="Open Sans"/>
+        </w:rPr>
+        <w:t>/</w:t>
+      </w:r>
+      <w:proofErr w:type="spellStart"/>
+      <w:r>
+        <w:rPr>
+          <w:rFonts w:ascii="Open Sans" w:eastAsia="Times New Roman" w:hAnsi="Open Sans" w:cs="Open Sans"/>
+        </w:rPr>
+        <w:t>acceptance</w:t>
+      </w:r>
+      <w:proofErr w:type="spellEnd"/>
+      <w:r>
+        <w:rPr>
+          <w:rFonts w:ascii="Open Sans" w:eastAsia="Times New Roman" w:hAnsi="Open Sans" w:cs="Open Sans"/>
+        </w:rPr>
+        <w:t xml:space="preserve"> – проверка и приемка при сопровождении</w:t>
+      </w:r>
+      <w:r>
+        <w:rPr>
+          <w:rFonts w:ascii="Open Sans" w:eastAsia="Times New Roman" w:hAnsi="Open Sans" w:cs="Open Sans"/>
+        </w:rPr>
+        <w:br/>
+      </w:r>
+      <w:proofErr w:type="spellStart"/>
+      <w:r>
+        <w:rPr>
+          <w:rFonts w:ascii="Open Sans" w:eastAsia="Times New Roman" w:hAnsi="Open Sans" w:cs="Open Sans"/>
+        </w:rPr>
+        <w:t>Migration</w:t>
+      </w:r>
+      <w:proofErr w:type="spellEnd"/>
+      <w:r>
+        <w:rPr>
+          <w:rFonts w:ascii="Open Sans" w:eastAsia="Times New Roman" w:hAnsi="Open Sans" w:cs="Open Sans"/>
+        </w:rPr>
+        <w:t xml:space="preserve"> –миграция (перенос)</w:t>
+      </w:r>
+      <w:r>
+        <w:rPr>
+          <w:rFonts w:ascii="Open Sans" w:eastAsia="Times New Roman" w:hAnsi="Open Sans" w:cs="Open Sans"/>
+        </w:rPr>
+        <w:br/>
+      </w:r>
+      <w:proofErr w:type="spellStart"/>
+      <w:r>
+        <w:rPr>
+          <w:rFonts w:ascii="Open Sans" w:eastAsia="Times New Roman" w:hAnsi="Open Sans" w:cs="Open Sans"/>
+        </w:rPr>
+        <w:t>Software</w:t>
+      </w:r>
+      <w:proofErr w:type="spellEnd"/>
+      <w:r>
+        <w:rPr>
+          <w:rFonts w:ascii="Open Sans" w:eastAsia="Times New Roman" w:hAnsi="Open Sans" w:cs="Open Sans"/>
+        </w:rPr>
+        <w:t xml:space="preserve"> </w:t>
+      </w:r>
+      <w:proofErr w:type="spellStart"/>
+      <w:r>
+        <w:rPr>
+          <w:rFonts w:ascii="Open Sans" w:eastAsia="Times New Roman" w:hAnsi="Open Sans" w:cs="Open Sans"/>
+        </w:rPr>
+        <w:t>retirement</w:t>
+      </w:r>
+      <w:proofErr w:type="spellEnd"/>
+      <w:r>
+        <w:rPr>
+          <w:rFonts w:ascii="Open Sans" w:eastAsia="Times New Roman" w:hAnsi="Open Sans" w:cs="Open Sans"/>
+        </w:rPr>
+        <w:t xml:space="preserve"> – вывод программной системы из эксплуатации (снятие с эксплуатации)</w:t>
+      </w:r>
+      <w:r>
+        <w:rPr>
+          <w:rFonts w:ascii="Open Sans" w:eastAsia="Times New Roman" w:hAnsi="Open Sans" w:cs="Open Sans"/>
+        </w:rPr>
+        <w:br/>
+        <w:t xml:space="preserve">Важно понимать, что стандарт 12207 не определяет </w:t>
+      </w:r>
+      <w:proofErr w:type="gramStart"/>
+      <w:r>
+        <w:rPr>
+          <w:rFonts w:ascii="Open Sans" w:eastAsia="Times New Roman" w:hAnsi="Open Sans" w:cs="Open Sans"/>
+        </w:rPr>
+        <w:t>последовательность</w:t>
+      </w:r>
+      <w:proofErr w:type="gramEnd"/>
+      <w:r>
+        <w:rPr>
+          <w:rFonts w:ascii="Open Sans" w:eastAsia="Times New Roman" w:hAnsi="Open Sans" w:cs="Open Sans"/>
+        </w:rPr>
+        <w:t xml:space="preserve"> и разбиение выполнения процессов во времени, адресуя этот вопрос также работам по адаптации стандарта к конкретным условиям и окружению и применению выбранных моделей, практик, техник  и т.п.[1]</w:t>
+      </w:r>
+      <w:r>
+        <w:rPr>
+          <w:rFonts w:ascii="Open Sans" w:eastAsia="Times New Roman" w:hAnsi="Open Sans" w:cs="Open Sans"/>
+        </w:rPr>
+        <w:br/>
+        <w:t>Вывод: Опорная модель подходов к качеству предназначена для описания, сравнения и анализа подходов к менеджменту качества и подтверждения качества. Она служит для сравнения различных существующих стандартов и для гармонизации их с целью построения общей модели качества.</w:t>
+      </w:r>
+      <w:r>
+        <w:rPr>
+          <w:rFonts w:ascii="Open Sans" w:eastAsia="Times New Roman" w:hAnsi="Open Sans" w:cs="Open Sans"/>
+        </w:rPr>
+        <w:br/>
+      </w:r>
+    </w:p>
+    <w:p>
+      <w:pPr>
+        <w:spacing w:before="120" w:after="120"/>
+        <w:jc w:val="both"/>
+        <w:textAlignment w:val="baseline"/>
+        <w:rPr>
+          <w:rFonts w:ascii="Open Sans" w:eastAsia="Times New Roman" w:hAnsi="Open Sans" w:cs="Open Sans"/>
+          <w:lang w:val="en-US"/>
+        </w:rPr>
+      </w:pPr>
+      <w:r>
+        <w:rPr>
+          <w:rFonts w:ascii="Open Sans" w:eastAsia="Times New Roman" w:hAnsi="Open Sans" w:cs="Open Sans"/>
+        </w:rPr>
+        <w:t>2.</w:t>
+      </w:r>
+    </w:p>
+    <w:p>
+      <w:pPr>
+        <w:spacing w:before="120" w:after="120"/>
+        <w:jc w:val="both"/>
+        <w:textAlignment w:val="baseline"/>
+        <w:rPr>
+          <w:rFonts w:ascii="Open Sans" w:eastAsia="Times New Roman" w:hAnsi="Open Sans" w:cs="Open Sans"/>
+        </w:rPr>
+      </w:pPr>
+      <w:r>
+        <w:rPr>
+          <w:rFonts w:ascii="Open Sans" w:eastAsia="Times New Roman" w:hAnsi="Open Sans" w:cs="Open Sans"/>
+        </w:rPr>
+        <w:lastRenderedPageBreak/>
+        <w:t>Раскрытие спецификации (детализации структуры) анализируемых процессов в соответствии с ISO/IEC/IEEE 12207:2008 в терминах: конте</w:t>
+      </w:r>
+      <w:proofErr w:type="gramStart"/>
+      <w:r>
+        <w:rPr>
+          <w:rFonts w:ascii="Open Sans" w:eastAsia="Times New Roman" w:hAnsi="Open Sans" w:cs="Open Sans"/>
+        </w:rPr>
+        <w:t>кст пр</w:t>
+      </w:r>
+      <w:proofErr w:type="gramEnd"/>
+      <w:r>
+        <w:rPr>
+          <w:rFonts w:ascii="Open Sans" w:eastAsia="Times New Roman" w:hAnsi="Open Sans" w:cs="Open Sans"/>
+        </w:rPr>
+        <w:t>оцесса, группа процессов, процесс в группе – объект изучения выбранной темы, назначение (цель процесса), выходной продукт, действия, задачи.</w:t>
+      </w:r>
+      <w:r>
+        <w:rPr>
+          <w:rFonts w:ascii="Open Sans" w:eastAsia="Times New Roman" w:hAnsi="Open Sans" w:cs="Open Sans"/>
+        </w:rPr>
+        <w:br/>
+        <w:t>Контекстом процесса является его состояние, определяемое текстом, значениями глобальных переменных пользователя и информационными структурами, значениями используемых машинных регистров, значениями, хранимыми в позиции таблицы процессов и в адресном пространстве задачи, а также содержимым стеков задачи и ядра, относящихся к данному процессу. Текст операций системы и ее глобальные информационные структуры совместно используются всеми процессами, но не являются составной частью контекста процесса.</w:t>
+      </w:r>
+      <w:r>
+        <w:rPr>
+          <w:rFonts w:ascii="Open Sans" w:eastAsia="Times New Roman" w:hAnsi="Open Sans" w:cs="Open Sans"/>
+        </w:rPr>
+        <w:br/>
+        <w:t xml:space="preserve">Говорят, что при запуске процесса система исполняется в контексте процесса. Когда ядро системы решает запустить другой процесс, оно выполняет переключение контекста с тем, чтобы система исполнялась в контексте другого процесса. Ядро осуществляет переключение контекста только при определенных условиях, что мы увидим в дальнейшем. Выполняя переключение контекста, ядро сохраняет информацию, достаточную для того, чтобы позднее переключиться вновь на первый процесс и возобновить его выполнение. Аналогичным образом, при переходе из режима задачи в режим ядра, ядро системы сохраняет информацию, достаточную для того, чтобы </w:t>
+      </w:r>
+      <w:proofErr w:type="spellStart"/>
+      <w:r>
+        <w:rPr>
+          <w:rFonts w:ascii="Open Sans" w:eastAsia="Times New Roman" w:hAnsi="Open Sans" w:cs="Open Sans"/>
+        </w:rPr>
+        <w:t>позднеевернуться</w:t>
+      </w:r>
+      <w:proofErr w:type="spellEnd"/>
+      <w:r>
+        <w:rPr>
+          <w:rFonts w:ascii="Open Sans" w:eastAsia="Times New Roman" w:hAnsi="Open Sans" w:cs="Open Sans"/>
+        </w:rPr>
+        <w:t xml:space="preserve"> в режим задачи и продолжить выполнение с прерванного места. Однако</w:t>
+      </w:r>
+      <w:proofErr w:type="gramStart"/>
+      <w:r>
+        <w:rPr>
+          <w:rFonts w:ascii="Open Sans" w:eastAsia="Times New Roman" w:hAnsi="Open Sans" w:cs="Open Sans"/>
+        </w:rPr>
+        <w:t>,</w:t>
+      </w:r>
+      <w:proofErr w:type="gramEnd"/>
+      <w:r>
+        <w:rPr>
+          <w:rFonts w:ascii="Open Sans" w:eastAsia="Times New Roman" w:hAnsi="Open Sans" w:cs="Open Sans"/>
+        </w:rPr>
+        <w:t xml:space="preserve"> переход из режима задачи в режим ядра является сменой режима, но не переключением контекста. Ядро обрабатывает прерывания в контексте прерванного процесса, пусть даже оно и не вызывало никакого прерывания. Прерванный процесс мог при этом выполняться как в режиме задачи, так и в режиме ядра. Ядро сохраняет информацию, достаточную для того, чтобы можно было позже возобновить выполнение прерванного процесса, и обрабатывает прерывание в режиме ядра. Ядро не порождает и не планирует порождение какого-то особого процесса по обработке прерываний.</w:t>
+      </w:r>
+      <w:r>
+        <w:rPr>
+          <w:rFonts w:ascii="Open Sans" w:eastAsia="Times New Roman" w:hAnsi="Open Sans" w:cs="Open Sans"/>
+        </w:rPr>
+        <w:br/>
+        <w:t xml:space="preserve">Каждому процессу соответствует контекст, в котором он выполняется. </w:t>
+      </w:r>
+      <w:proofErr w:type="gramStart"/>
+      <w:r>
+        <w:rPr>
+          <w:rFonts w:ascii="Open Sans" w:eastAsia="Times New Roman" w:hAnsi="Open Sans" w:cs="Open Sans"/>
+        </w:rPr>
+        <w:t>Этот контекст включает содержимое пользовательского адресного пространства - пользовательский контекст (т.е. содержимое сегментов программного кода, данных, стека, разделяемых сегментов и сегментов файлов, отображаемых в виртуальную память), содержимое аппаратных регистров - регистровый контекст (таких, как регистр счетчика команд, регистр состояния процессора, регистр указателя стека и регистров общего назначения), а также структуры данных ядра (контекст системного уровня), связанные с этим процессом.</w:t>
+      </w:r>
+      <w:proofErr w:type="gramEnd"/>
+      <w:r>
+        <w:rPr>
+          <w:rFonts w:ascii="Open Sans" w:eastAsia="Times New Roman" w:hAnsi="Open Sans" w:cs="Open Sans"/>
+        </w:rPr>
+        <w:t xml:space="preserve"> Конте</w:t>
+      </w:r>
+      <w:proofErr w:type="gramStart"/>
+      <w:r>
+        <w:rPr>
+          <w:rFonts w:ascii="Open Sans" w:eastAsia="Times New Roman" w:hAnsi="Open Sans" w:cs="Open Sans"/>
+        </w:rPr>
+        <w:t>кст пр</w:t>
+      </w:r>
+      <w:proofErr w:type="gramEnd"/>
+      <w:r>
+        <w:rPr>
+          <w:rFonts w:ascii="Open Sans" w:eastAsia="Times New Roman" w:hAnsi="Open Sans" w:cs="Open Sans"/>
+        </w:rPr>
+        <w:t xml:space="preserve">оцесса системного уровня в ОС UNIX состоит из "статической" и "динамических" частей. У каждого процесса имеется одна статическая часть контекста системного уровня и переменное число динамических частей. </w:t>
+      </w:r>
+      <w:r>
+        <w:rPr>
+          <w:rFonts w:ascii="Open Sans" w:eastAsia="Times New Roman" w:hAnsi="Open Sans" w:cs="Open Sans"/>
+        </w:rPr>
+        <w:br/>
+        <w:t xml:space="preserve">Статическая часть контекста процесса системного уровня включает следующее: </w:t>
+      </w:r>
+      <w:r>
+        <w:rPr>
+          <w:rFonts w:ascii="Open Sans" w:eastAsia="Times New Roman" w:hAnsi="Open Sans" w:cs="Open Sans"/>
+        </w:rPr>
+        <w:br/>
+        <w:t xml:space="preserve">1. Описатель процесса, т.е. элемент таблицы описателей существующих в системе процессов. Описатель процесса включает, в частности, следующую информацию: </w:t>
+      </w:r>
+      <w:r>
+        <w:rPr>
+          <w:rFonts w:ascii="Open Sans" w:eastAsia="Times New Roman" w:hAnsi="Open Sans" w:cs="Open Sans"/>
+        </w:rPr>
+        <w:br/>
+      </w:r>
+      <w:r>
+        <w:rPr>
+          <w:rFonts w:ascii="Open Sans" w:eastAsia="Times New Roman" w:hAnsi="Open Sans" w:cs="Open Sans"/>
+        </w:rPr>
+        <w:lastRenderedPageBreak/>
+        <w:t xml:space="preserve">состояние процесса; </w:t>
+      </w:r>
+      <w:r>
+        <w:rPr>
+          <w:rFonts w:ascii="Open Sans" w:eastAsia="Times New Roman" w:hAnsi="Open Sans" w:cs="Open Sans"/>
+        </w:rPr>
+        <w:br/>
+        <w:t xml:space="preserve">физический адрес в основной или внешней памяти u-области процесса; </w:t>
+      </w:r>
+      <w:r>
+        <w:rPr>
+          <w:rFonts w:ascii="Open Sans" w:eastAsia="Times New Roman" w:hAnsi="Open Sans" w:cs="Open Sans"/>
+        </w:rPr>
+        <w:br/>
+        <w:t xml:space="preserve">идентификаторы пользователя, от имени которого запущен процесс; </w:t>
+      </w:r>
+      <w:r>
+        <w:rPr>
+          <w:rFonts w:ascii="Open Sans" w:eastAsia="Times New Roman" w:hAnsi="Open Sans" w:cs="Open Sans"/>
+        </w:rPr>
+        <w:br/>
+        <w:t xml:space="preserve">идентификатор процесса; </w:t>
+      </w:r>
+      <w:r>
+        <w:rPr>
+          <w:rFonts w:ascii="Open Sans" w:eastAsia="Times New Roman" w:hAnsi="Open Sans" w:cs="Open Sans"/>
+        </w:rPr>
+        <w:br/>
+        <w:t xml:space="preserve">прочую информацию, связанную с управлением процессом. </w:t>
+      </w:r>
+      <w:r>
+        <w:rPr>
+          <w:rFonts w:ascii="Open Sans" w:eastAsia="Times New Roman" w:hAnsi="Open Sans" w:cs="Open Sans"/>
+        </w:rPr>
+        <w:br/>
+        <w:t>2. U-область (u-</w:t>
+      </w:r>
+      <w:proofErr w:type="spellStart"/>
+      <w:r>
+        <w:rPr>
+          <w:rFonts w:ascii="Open Sans" w:eastAsia="Times New Roman" w:hAnsi="Open Sans" w:cs="Open Sans"/>
+        </w:rPr>
+        <w:t>area</w:t>
+      </w:r>
+      <w:proofErr w:type="spellEnd"/>
+      <w:r>
+        <w:rPr>
+          <w:rFonts w:ascii="Open Sans" w:eastAsia="Times New Roman" w:hAnsi="Open Sans" w:cs="Open Sans"/>
+        </w:rPr>
+        <w:t xml:space="preserve">), индивидуальная для каждого процесса область пространства ядра, обладающая тем свойством, что хотя u-область каждого процесса располагается </w:t>
+      </w:r>
+      <w:proofErr w:type="spellStart"/>
+      <w:r>
+        <w:rPr>
+          <w:rFonts w:ascii="Open Sans" w:eastAsia="Times New Roman" w:hAnsi="Open Sans" w:cs="Open Sans"/>
+        </w:rPr>
+        <w:t>вотдельном</w:t>
+      </w:r>
+      <w:proofErr w:type="spellEnd"/>
+      <w:r>
+        <w:rPr>
+          <w:rFonts w:ascii="Open Sans" w:eastAsia="Times New Roman" w:hAnsi="Open Sans" w:cs="Open Sans"/>
+        </w:rPr>
+        <w:t xml:space="preserve"> </w:t>
+      </w:r>
+      <w:proofErr w:type="gramStart"/>
+      <w:r>
+        <w:rPr>
+          <w:rFonts w:ascii="Open Sans" w:eastAsia="Times New Roman" w:hAnsi="Open Sans" w:cs="Open Sans"/>
+        </w:rPr>
+        <w:t>месте</w:t>
+      </w:r>
+      <w:proofErr w:type="gramEnd"/>
+      <w:r>
+        <w:rPr>
+          <w:rFonts w:ascii="Open Sans" w:eastAsia="Times New Roman" w:hAnsi="Open Sans" w:cs="Open Sans"/>
+        </w:rPr>
+        <w:t xml:space="preserve"> физической памяти, u-области всех процессов имеют один и тот же виртуальный адрес в адресном пространстве ядра. Именно это означает, что какая бы программа ядра не выполнялась, она всегда выполняется как ядерная часть некоторого пользовательского процесса, и именно того процесса, u-область которого является "видимой" для ядра в данный момент времени. </w:t>
+      </w:r>
+      <w:proofErr w:type="gramStart"/>
+      <w:r>
+        <w:rPr>
+          <w:rFonts w:ascii="Open Sans" w:eastAsia="Times New Roman" w:hAnsi="Open Sans" w:cs="Open Sans"/>
+        </w:rPr>
+        <w:t xml:space="preserve">U-область процесса содержит: </w:t>
+      </w:r>
+      <w:r>
+        <w:rPr>
+          <w:rFonts w:ascii="Open Sans" w:eastAsia="Times New Roman" w:hAnsi="Open Sans" w:cs="Open Sans"/>
+        </w:rPr>
+        <w:br/>
+        <w:t xml:space="preserve">указатель на описатель процесса; </w:t>
+      </w:r>
+      <w:r>
+        <w:rPr>
+          <w:rFonts w:ascii="Open Sans" w:eastAsia="Times New Roman" w:hAnsi="Open Sans" w:cs="Open Sans"/>
+        </w:rPr>
+        <w:br/>
+        <w:t xml:space="preserve">идентификаторы пользователя; </w:t>
+      </w:r>
+      <w:r>
+        <w:rPr>
+          <w:rFonts w:ascii="Open Sans" w:eastAsia="Times New Roman" w:hAnsi="Open Sans" w:cs="Open Sans"/>
+        </w:rPr>
+        <w:br/>
+        <w:t xml:space="preserve">счетчик времени, которое процесс реально выполнялся (т.е. занимал процессор) в режиме пользователя и режиме ядра; </w:t>
+      </w:r>
+      <w:r>
+        <w:rPr>
+          <w:rFonts w:ascii="Open Sans" w:eastAsia="Times New Roman" w:hAnsi="Open Sans" w:cs="Open Sans"/>
+        </w:rPr>
+        <w:br/>
+        <w:t xml:space="preserve">параметры системного вызова; </w:t>
+      </w:r>
+      <w:r>
+        <w:rPr>
+          <w:rFonts w:ascii="Open Sans" w:eastAsia="Times New Roman" w:hAnsi="Open Sans" w:cs="Open Sans"/>
+        </w:rPr>
+        <w:br/>
+        <w:t xml:space="preserve">результаты системного вызова; </w:t>
+      </w:r>
+      <w:r>
+        <w:rPr>
+          <w:rFonts w:ascii="Open Sans" w:eastAsia="Times New Roman" w:hAnsi="Open Sans" w:cs="Open Sans"/>
+        </w:rPr>
+        <w:br/>
+        <w:t xml:space="preserve">таблица дескрипторов открытых файлов; </w:t>
+      </w:r>
+      <w:r>
+        <w:rPr>
+          <w:rFonts w:ascii="Open Sans" w:eastAsia="Times New Roman" w:hAnsi="Open Sans" w:cs="Open Sans"/>
+        </w:rPr>
+        <w:br/>
+        <w:t xml:space="preserve">предельные размеры адресного пространства процесса; </w:t>
+      </w:r>
+      <w:r>
+        <w:rPr>
+          <w:rFonts w:ascii="Open Sans" w:eastAsia="Times New Roman" w:hAnsi="Open Sans" w:cs="Open Sans"/>
+        </w:rPr>
+        <w:br/>
+        <w:t xml:space="preserve">предельные размеры файла, в который процесс может писать; </w:t>
+      </w:r>
+      <w:r>
+        <w:rPr>
+          <w:rFonts w:ascii="Open Sans" w:eastAsia="Times New Roman" w:hAnsi="Open Sans" w:cs="Open Sans"/>
+        </w:rPr>
+        <w:br/>
+        <w:t>и т.д.</w:t>
+      </w:r>
+      <w:proofErr w:type="gramEnd"/>
+      <w:r>
+        <w:rPr>
+          <w:rFonts w:ascii="Open Sans" w:eastAsia="Times New Roman" w:hAnsi="Open Sans" w:cs="Open Sans"/>
+        </w:rPr>
+        <w:t xml:space="preserve"> </w:t>
+      </w:r>
+      <w:r>
+        <w:rPr>
+          <w:rFonts w:ascii="Open Sans" w:eastAsia="Times New Roman" w:hAnsi="Open Sans" w:cs="Open Sans"/>
+        </w:rPr>
+        <w:br/>
+        <w:t>Динамическая часть контекста процесса - это один или несколько стеков, которые используются процессом при его выполнении в режиме ядра. Число ядерных стеков процесса соответствует числу уровней прерывания, поддерживаемых конкретной аппаратурой. [2]</w:t>
+      </w:r>
+      <w:r>
+        <w:rPr>
+          <w:rFonts w:ascii="Open Sans" w:eastAsia="Times New Roman" w:hAnsi="Open Sans" w:cs="Open Sans"/>
+        </w:rPr>
+        <w:br/>
+        <w:t>Цель процесса (</w:t>
+      </w:r>
+      <w:proofErr w:type="spellStart"/>
+      <w:r>
+        <w:rPr>
+          <w:rFonts w:ascii="Open Sans" w:eastAsia="Times New Roman" w:hAnsi="Open Sans" w:cs="Open Sans"/>
+        </w:rPr>
+        <w:t>process</w:t>
+      </w:r>
+      <w:proofErr w:type="spellEnd"/>
+      <w:r>
+        <w:rPr>
+          <w:rFonts w:ascii="Open Sans" w:eastAsia="Times New Roman" w:hAnsi="Open Sans" w:cs="Open Sans"/>
+        </w:rPr>
+        <w:t xml:space="preserve"> </w:t>
+      </w:r>
+      <w:proofErr w:type="spellStart"/>
+      <w:r>
+        <w:rPr>
+          <w:rFonts w:ascii="Open Sans" w:eastAsia="Times New Roman" w:hAnsi="Open Sans" w:cs="Open Sans"/>
+        </w:rPr>
+        <w:t>purpose</w:t>
+      </w:r>
+      <w:proofErr w:type="spellEnd"/>
+      <w:r>
+        <w:rPr>
+          <w:rFonts w:ascii="Open Sans" w:eastAsia="Times New Roman" w:hAnsi="Open Sans" w:cs="Open Sans"/>
+        </w:rPr>
+        <w:t>) - цель высокого уровня выполнения процесса и вероятные выходы эффективной реализации процесса.</w:t>
+      </w:r>
+      <w:r>
+        <w:rPr>
+          <w:rFonts w:ascii="Open Sans" w:eastAsia="Times New Roman" w:hAnsi="Open Sans" w:cs="Open Sans"/>
+        </w:rPr>
+        <w:br/>
+        <w:t>Необходимо, чтобы реализация процесса обеспечивала ощутимую пользу правообладателям.</w:t>
+      </w:r>
+      <w:r>
+        <w:rPr>
+          <w:rFonts w:ascii="Open Sans" w:eastAsia="Times New Roman" w:hAnsi="Open Sans" w:cs="Open Sans"/>
+        </w:rPr>
+        <w:br/>
+        <w:t>Выход процесса (</w:t>
+      </w:r>
+      <w:proofErr w:type="spellStart"/>
+      <w:r>
+        <w:rPr>
+          <w:rFonts w:ascii="Open Sans" w:eastAsia="Times New Roman" w:hAnsi="Open Sans" w:cs="Open Sans"/>
+        </w:rPr>
+        <w:t>process</w:t>
+      </w:r>
+      <w:proofErr w:type="spellEnd"/>
+      <w:r>
+        <w:rPr>
+          <w:rFonts w:ascii="Open Sans" w:eastAsia="Times New Roman" w:hAnsi="Open Sans" w:cs="Open Sans"/>
+        </w:rPr>
+        <w:t xml:space="preserve"> </w:t>
+      </w:r>
+      <w:proofErr w:type="spellStart"/>
+      <w:r>
+        <w:rPr>
+          <w:rFonts w:ascii="Open Sans" w:eastAsia="Times New Roman" w:hAnsi="Open Sans" w:cs="Open Sans"/>
+        </w:rPr>
+        <w:t>outcome</w:t>
+      </w:r>
+      <w:proofErr w:type="spellEnd"/>
+      <w:r>
+        <w:rPr>
+          <w:rFonts w:ascii="Open Sans" w:eastAsia="Times New Roman" w:hAnsi="Open Sans" w:cs="Open Sans"/>
+        </w:rPr>
+        <w:t>) - наблюдаемый результат успешного достижения цели процесса. Формулировка выхода процесса описывает один из следующих результатов:</w:t>
+      </w:r>
+      <w:r>
+        <w:rPr>
+          <w:rFonts w:ascii="Open Sans" w:eastAsia="Times New Roman" w:hAnsi="Open Sans" w:cs="Open Sans"/>
+        </w:rPr>
+        <w:br/>
+        <w:t>- изготовление какого-либо артефакта;</w:t>
+      </w:r>
+      <w:r>
+        <w:rPr>
+          <w:rFonts w:ascii="Open Sans" w:eastAsia="Times New Roman" w:hAnsi="Open Sans" w:cs="Open Sans"/>
+        </w:rPr>
+        <w:br/>
+        <w:t>- существенное изменение состояния;</w:t>
+      </w:r>
+      <w:r>
+        <w:rPr>
+          <w:rFonts w:ascii="Open Sans" w:eastAsia="Times New Roman" w:hAnsi="Open Sans" w:cs="Open Sans"/>
+        </w:rPr>
+        <w:br/>
+        <w:t>- удовлетворение заданных ограничений, например требований, конечных целей и т.п.</w:t>
+      </w:r>
+      <w:r>
+        <w:rPr>
+          <w:rFonts w:ascii="Open Sans" w:eastAsia="Times New Roman" w:hAnsi="Open Sans" w:cs="Open Sans"/>
+        </w:rPr>
+        <w:br/>
+        <w:t>Продукт (</w:t>
+      </w:r>
+      <w:proofErr w:type="spellStart"/>
+      <w:r>
+        <w:rPr>
+          <w:rFonts w:ascii="Open Sans" w:eastAsia="Times New Roman" w:hAnsi="Open Sans" w:cs="Open Sans"/>
+        </w:rPr>
+        <w:t>product</w:t>
+      </w:r>
+      <w:proofErr w:type="spellEnd"/>
+      <w:r>
+        <w:rPr>
+          <w:rFonts w:ascii="Open Sans" w:eastAsia="Times New Roman" w:hAnsi="Open Sans" w:cs="Open Sans"/>
+        </w:rPr>
+        <w:t>) - результат процесса. [3]</w:t>
+      </w:r>
+      <w:r>
+        <w:rPr>
+          <w:rFonts w:ascii="Open Sans" w:eastAsia="Times New Roman" w:hAnsi="Open Sans" w:cs="Open Sans"/>
+        </w:rPr>
+        <w:br/>
+        <w:t>Группы процессов</w:t>
+      </w:r>
+      <w:proofErr w:type="gramStart"/>
+      <w:r>
+        <w:rPr>
+          <w:rFonts w:ascii="Open Sans" w:eastAsia="Times New Roman" w:hAnsi="Open Sans" w:cs="Open Sans"/>
+        </w:rPr>
+        <w:t xml:space="preserve"> </w:t>
+      </w:r>
+      <w:r>
+        <w:rPr>
+          <w:rFonts w:ascii="Open Sans" w:eastAsia="Times New Roman" w:hAnsi="Open Sans" w:cs="Open Sans"/>
+        </w:rPr>
+        <w:br/>
+        <w:t>Е</w:t>
+      </w:r>
+      <w:proofErr w:type="gramEnd"/>
+      <w:r>
+        <w:rPr>
+          <w:rFonts w:ascii="Open Sans" w:eastAsia="Times New Roman" w:hAnsi="Open Sans" w:cs="Open Sans"/>
+        </w:rPr>
+        <w:t xml:space="preserve">сли большие или сложные проекты могут быть разбиты на отдельные фазы или </w:t>
+      </w:r>
+      <w:proofErr w:type="spellStart"/>
+      <w:r>
+        <w:rPr>
+          <w:rFonts w:ascii="Open Sans" w:eastAsia="Times New Roman" w:hAnsi="Open Sans" w:cs="Open Sans"/>
+        </w:rPr>
+        <w:t>подпроекты</w:t>
+      </w:r>
+      <w:proofErr w:type="spellEnd"/>
+      <w:r>
+        <w:rPr>
+          <w:rFonts w:ascii="Open Sans" w:eastAsia="Times New Roman" w:hAnsi="Open Sans" w:cs="Open Sans"/>
+        </w:rPr>
+        <w:t xml:space="preserve">, например, анализ осуществимости, разработка идеи, </w:t>
+      </w:r>
+      <w:r>
+        <w:rPr>
+          <w:rFonts w:ascii="Open Sans" w:eastAsia="Times New Roman" w:hAnsi="Open Sans" w:cs="Open Sans"/>
+        </w:rPr>
+        <w:br/>
+      </w:r>
+      <w:r>
+        <w:rPr>
+          <w:rFonts w:ascii="Open Sans" w:eastAsia="Times New Roman" w:hAnsi="Open Sans" w:cs="Open Sans"/>
+        </w:rPr>
+        <w:lastRenderedPageBreak/>
+        <w:t xml:space="preserve">проектирование, создание прототипа, производство, испытание и т.д., то все группы процессов обычно будут применяться к каждой фазе или </w:t>
+      </w:r>
+      <w:proofErr w:type="spellStart"/>
+      <w:r>
+        <w:rPr>
+          <w:rFonts w:ascii="Open Sans" w:eastAsia="Times New Roman" w:hAnsi="Open Sans" w:cs="Open Sans"/>
+        </w:rPr>
+        <w:t>подпроекту</w:t>
+      </w:r>
+      <w:proofErr w:type="spellEnd"/>
+      <w:r>
+        <w:rPr>
+          <w:rFonts w:ascii="Open Sans" w:eastAsia="Times New Roman" w:hAnsi="Open Sans" w:cs="Open Sans"/>
+        </w:rPr>
+        <w:t xml:space="preserve">. </w:t>
+      </w:r>
+      <w:r>
+        <w:rPr>
+          <w:rFonts w:ascii="Open Sans" w:eastAsia="Times New Roman" w:hAnsi="Open Sans" w:cs="Open Sans"/>
+        </w:rPr>
+        <w:br/>
+        <w:t xml:space="preserve">Пять групп процессов таковы: </w:t>
+      </w:r>
+      <w:r>
+        <w:rPr>
+          <w:rFonts w:ascii="Open Sans" w:eastAsia="Times New Roman" w:hAnsi="Open Sans" w:cs="Open Sans"/>
+        </w:rPr>
+        <w:br/>
+        <w:t xml:space="preserve">Группа процессов инициации. Определяет и авторизует проект или фазу проекта. </w:t>
+      </w:r>
+      <w:r>
+        <w:rPr>
+          <w:rFonts w:ascii="Open Sans" w:eastAsia="Times New Roman" w:hAnsi="Open Sans" w:cs="Open Sans"/>
+        </w:rPr>
+        <w:br/>
+      </w:r>
+      <w:proofErr w:type="spellStart"/>
+      <w:r>
+        <w:rPr>
+          <w:rFonts w:ascii="Open Sans" w:eastAsia="Times New Roman" w:hAnsi="Open Sans" w:cs="Open Sans"/>
+        </w:rPr>
+        <w:t>Группапроцессов</w:t>
+      </w:r>
+      <w:proofErr w:type="spellEnd"/>
+      <w:r>
+        <w:rPr>
+          <w:rFonts w:ascii="Open Sans" w:eastAsia="Times New Roman" w:hAnsi="Open Sans" w:cs="Open Sans"/>
+        </w:rPr>
+        <w:t xml:space="preserve"> планирования. Определяет и уточняет цели и планирует действия, необходимые для достижения целей и содержания, ради которых был предпринят проект. </w:t>
+      </w:r>
+      <w:r>
+        <w:rPr>
+          <w:rFonts w:ascii="Open Sans" w:eastAsia="Times New Roman" w:hAnsi="Open Sans" w:cs="Open Sans"/>
+        </w:rPr>
+        <w:br/>
+        <w:t xml:space="preserve">Группа процессов исполнения. Объединяет человеческие и другие ресурсы для выполнения плана управления проектом данного проекта. </w:t>
+      </w:r>
+      <w:r>
+        <w:rPr>
+          <w:rFonts w:ascii="Open Sans" w:eastAsia="Times New Roman" w:hAnsi="Open Sans" w:cs="Open Sans"/>
+        </w:rPr>
+        <w:br/>
+        <w:t xml:space="preserve">Группа процессов мониторинга и управления. Регулярно оценивает прогресс проекта и осуществляет мониторинг, чтобы обнаружить отклонения от плана управления проектом, и, в случае необходимости, провести корректирующие действия для достижения целей проекта. </w:t>
+      </w:r>
+      <w:r>
+        <w:rPr>
+          <w:rFonts w:ascii="Open Sans" w:eastAsia="Times New Roman" w:hAnsi="Open Sans" w:cs="Open Sans"/>
+        </w:rPr>
+        <w:br/>
+        <w:t xml:space="preserve">Группа завершающих процессов. Формализует приемку продукта, услуги или результата и подводит проект или фазу проекта к правильному завершению. </w:t>
+      </w:r>
+      <w:r>
+        <w:rPr>
+          <w:rFonts w:ascii="Open Sans" w:eastAsia="Times New Roman" w:hAnsi="Open Sans" w:cs="Open Sans"/>
+        </w:rPr>
+        <w:br/>
+      </w:r>
+      <w:r>
+        <w:rPr>
+          <w:rFonts w:ascii="Open Sans" w:eastAsia="Times New Roman" w:hAnsi="Open Sans" w:cs="Open Sans"/>
+        </w:rPr>
+        <w:br/>
+        <w:t>Вывод: Процессы жизненного цикла программного обеспечения четко определяются с целью повышения качества получаемого продукта, улучшения коммуникаций и улучшения понимания различных аспектов программной инженерии отдельными специалистами, поддержки совершенствования процессов, поддержки управления процессами, обеспечения автоматизации процессов и т.п.</w:t>
+      </w:r>
+    </w:p>
+    <w:p>
+      <w:pPr>
+        <w:spacing w:before="120" w:after="120"/>
+        <w:jc w:val="both"/>
+        <w:textAlignment w:val="baseline"/>
+      </w:pPr>
+    </w:p>
     <w:p>
       <w:pPr>
         <w:pStyle w:val="a3"/>
@@ -61,6 +3738,7 @@
           <w:noProof/>
           <w:lang w:eastAsia="ru-RU"/>
         </w:rPr>
+        <w:lastRenderedPageBreak/>
         <w:drawing>
           <wp:inline distT="0" distB="0" distL="0" distR="0" wp14:anchorId="7433DEA3" wp14:editId="6E081387">
             <wp:extent cx="5940425" cy="4168536"/>
@@ -220,13 +3898,7 @@
       </w:r>
       <w:proofErr w:type="spellEnd"/>
       <w:r>
-        <w:t>), обычно не</w:t>
-      </w:r>
-      <w:r>
-        <w:t xml:space="preserve"> </w:t>
-      </w:r>
-      <w:r>
-        <w:t xml:space="preserve">соотносимые с «традиционными» экспертизами. От других методов верификации экспертизу отличает возможность выполнять ее, используя только сами артефакты жизненного цикла, а не их модели (как в формальных методах) или результаты работы (как в динамических). Экспертиза применима к любым свойствам ПО и любым артефактам жизненного цикла и на любом этапе проекта, хотя для разных целей могут использоваться разные ее виды. Она позволяет выявлять практически любые виды ошибок, причем делать это на этапе подготовки соответствующего артефакта, тем самым </w:t>
+        <w:t xml:space="preserve">), обычно не соотносимые с «традиционными» экспертизами. От других методов верификации экспертизу отличает возможность выполнять ее, используя только сами артефакты жизненного цикла, а не их модели (как в формальных методах) или результаты работы (как в динамических). Экспертиза применима к любым свойствам ПО и любым артефактам жизненного цикла и на любом этапе проекта, хотя для разных целей могут использоваться разные ее виды. Она позволяет выявлять практически любые виды ошибок, причем делать это на этапе подготовки соответствующего артефакта, тем самым </w:t>
       </w:r>
       <w:proofErr w:type="spellStart"/>
       <w:r>
@@ -242,11 +3914,11 @@
       </w:r>
       <w:proofErr w:type="gramEnd"/>
       <w:r>
-        <w:t xml:space="preserve"> ошибок может быть обнаружено с помощью экспертиз [56-61]. За счет их раннего обнаружения может быть достигнута существенная экономия ресурсов — затраты на обнаружения ошибки составляют от 5 до 80% от таких же затрат при использовании </w:t>
+        <w:t xml:space="preserve"> ошибок может быть обнаружено с помощью экспертиз [56-61]. За счет их раннего обнаружения может быть достигнута существенная экономия ресурсов — затраты на обнаружения ошибки составляют от 5 до 80% от таких же затрат при использовании тестирования [59- 63]. Кроме того, регулярное участие в экспертизах является важным фактором в обучении сотрудников и способствует повышению качества результатов их работы. В то же время эффективность экспертизы существенно зависит от опыта и мотивации ее участников [58-61], организации процесса, а также от обеспечения корректного взаимодействия между различными участниками. Это накладывает дополнительные ограничения на распределение ресурсов в проекте и может приводить к конфликтам между разработчиками, если руководство проекта </w:t>
       </w:r>
       <w:r>
         <w:lastRenderedPageBreak/>
-        <w:t xml:space="preserve">тестирования [59- 63]. Кроме того, регулярное участие в экспертизах является важным фактором в обучении сотрудников и способствует повышению качества результатов их работы. В то же время эффективность экспертизы существенно зависит от опыта и мотивации ее участников [58-61], организации процесса, а также от обеспечения корректного взаимодействия между различными участниками. Это накладывает дополнительные ограничения на распределение ресурсов в проекте и может приводить к конфликтам между разработчиками, если руководство проекта обращает мало внимания на коммуникативные аспекты проведения экспертиз. </w:t>
+        <w:t xml:space="preserve">обращает мало внимания на коммуникативные аспекты проведения экспертиз. </w:t>
       </w:r>
       <w:r>
         <w:sym w:font="Symbol" w:char="F0B7"/>
@@ -260,13 +3932,7 @@
       </w:r>
       <w:proofErr w:type="gramEnd"/>
       <w:r>
-        <w:t xml:space="preserve"> часто встречающихся дефектов по некоторым шаблонам</w:t>
-      </w:r>
-      <w:r>
-        <w:t xml:space="preserve">. </w:t>
-      </w:r>
-      <w:r>
-        <w:t xml:space="preserve">Такой анализ хорошо автоматизируется и может быть практически полностью возложен на инструменты, хотя иногда необходимо вручную определить, например, принятые в проекте стандарты кодирования. Однако применим он лишь к коду или к определенным форматам представления проектных артефактов, и способен обнаруживать только ограниченный набор типов ошибок. Одной из известных проблем статического анализа является также следующая дилемма: либо используются строгие методы анализа, не допускающие пропуска ошибок (тех типов, что ищутся), но приводящие к большому количеству сообщений о возможных ошибках, которые таковыми не являются, либо точным является набор сообщений об ошибках, но возникает возможность пропустить ошибку. Инструменты автоматической верификации на основе статического анализа применяются достаточно широко, поскольку не требуют специальной подготовки и достаточно удобны в использовании. Большинство техник статической проверки корректности программ, доказавших свою эффективность на практике, рано или поздно становятся частью компиляторов или даже преобразуются в семантические правила языков программирования. </w:t>
+        <w:t xml:space="preserve"> часто встречающихся дефектов по некоторым шаблонам. Такой анализ хорошо автоматизируется и может быть практически полностью возложен на инструменты, хотя иногда необходимо вручную определить, например, принятые в проекте стандарты кодирования. Однако применим он лишь к коду или к определенным форматам представления проектных артефактов, и способен обнаруживать только ограниченный набор типов ошибок. Одной из известных проблем статического анализа является также следующая дилемма: либо используются строгие методы анализа, не допускающие пропуска ошибок (тех типов, что ищутся), но приводящие к большому количеству сообщений о возможных ошибках, которые таковыми не являются, либо точным является набор сообщений об ошибках, но возникает возможность пропустить ошибку. Инструменты автоматической верификации на основе статического анализа применяются достаточно широко, поскольку не требуют специальной подготовки и достаточно удобны в использовании. Большинство техник статической проверки корректности программ, доказавших свою эффективность на практике, рано или поздно становятся частью компиляторов или даже преобразуются в семантические правила языков программирования. </w:t>
       </w:r>
       <w:r>
         <w:sym w:font="Symbol" w:char="F0B7"/>
@@ -320,13 +3986,7 @@
       </w:r>
       <w:proofErr w:type="spellEnd"/>
       <w:r>
-        <w:t>). Формальные методы применимы только к тем свойствам, которые выражены формально в рамках некоторой математической модели, а также к тем артефактам, для которых можно построить адекватную формальную модель. Соответственно, для использования таких методов в проекте необходимо затратить значительные усилия на построение формальных моделей. К тому же, построить такие модели и провести их анализ могут только специалисты по формальным методам, которых не так много, и чьи услуги стоят достаточно дорого. Построение формальных моделей нельзя автоматизировать, для этого</w:t>
-      </w:r>
-      <w:r>
-        <w:t xml:space="preserve"> </w:t>
-      </w:r>
-      <w:r>
-        <w:t xml:space="preserve">всегда необходим человек. Анализ их свойств в значительной мере может быть автоматизирован, и сейчас уже есть инструменты, способные анализировать формальные модели промышленного уровня сложности, однако чтобы эффективно пользоваться ими часто тоже требуется очень специфический набор навыков и знаний (в специфических разделах математической логики и алгебры). Тем не менее, в ряде областей, где последствия ошибки в системе могут оказаться чрезвычайно дорогими, формальные методы верификации активно используются. Они способны обнаруживать сложные ошибки, практически не выявляемые с помощью экспертиз или тестирования. Кроме того, формализация требований и проектных решений возможна только при их глубоком понимании, и поэтому вынуждает провести тщательнейший анализ этих артефактов, для чего часто необходима совместная работа специалистов по формальным методам и экспертов в предметной области. В последние 10 лет появились основанные на формальных методах инструменты [64-68], решающие достаточно ограниченные задачи верификации </w:t>
+        <w:t xml:space="preserve">). Формальные методы применимы только к тем свойствам, которые выражены формально в рамках некоторой математической модели, а также к тем артефактам, для которых можно построить адекватную формальную модель. Соответственно, для использования таких методов в проекте необходимо затратить значительные усилия на построение формальных моделей. К тому же, построить такие модели и провести их анализ могут только специалисты по формальным методам, которых не так много, и чьи услуги стоят достаточно дорого. Построение формальных моделей нельзя автоматизировать, для этого всегда необходим человек. Анализ их свойств в значительной мере может быть автоматизирован, и сейчас уже есть инструменты, способные анализировать формальные модели промышленного уровня сложности, однако чтобы эффективно пользоваться ими часто тоже требуется очень специфический набор навыков и знаний (в специфических разделах математической логики и алгебры). Тем не менее, в ряде областей, где последствия ошибки в системе могут оказаться чрезвычайно дорогими, формальные методы верификации активно используются. Они способны обнаруживать сложные ошибки, практически не выявляемые с помощью экспертиз или тестирования. Кроме того, формализация требований и проектных решений возможна только при их глубоком понимании, и поэтому вынуждает провести тщательнейший анализ этих артефактов, для чего часто необходима совместная работа специалистов по формальным методам и экспертов в предметной области. В последние 10 лет появились основанные на формальных методах инструменты [64-68], решающие достаточно ограниченные задачи верификации </w:t>
       </w:r>
       <w:proofErr w:type="gramStart"/>
       <w:r>
@@ -334,17 +3994,17 @@
       </w:r>
       <w:proofErr w:type="gramEnd"/>
       <w:r>
-        <w:t xml:space="preserve"> из определенного класса, но зато способные эффективно работать в промышленных проектах и требующие для применения минимальных специальных навыков и знаний. Гораздо чаще, чем к программам, формальные </w:t>
+        <w:t xml:space="preserve"> из определенного класса, но зато способные эффективно работать в промышленных проектах и требующие для применения минимальных специальных навыков и знаний. Гораздо чаще, чем к программам, формальные методы верификации на практике применяются к аппаратному обеспечению [69-72]. Их использование в этой области имеет более долгую историю, что привело к созданию более зрелых методик и инструментов. Это обусловлено более высокой стоимостью ошибок для аппаратного обеспечения, более однородной его структурой и более простыми примитивными элементами, более широким многократным использованием проектной информации, а также большей привычностью строгих ограничений и точных описаний для инженеров. </w:t>
+      </w:r>
+      <w:r>
+        <w:sym w:font="Symbol" w:char="F0B7"/>
+      </w:r>
+      <w:r>
+        <w:t xml:space="preserve"> Динамические </w:t>
       </w:r>
       <w:r>
         <w:lastRenderedPageBreak/>
-        <w:t xml:space="preserve">методы верификации на практике применяются к аппаратному обеспечению [69-72]. Их использование в этой области имеет более долгую историю, что привело к созданию более зрелых методик и инструментов. Это обусловлено более высокой стоимостью ошибок для аппаратного обеспечения, более однородной его структурой и более простыми примитивными элементами, более широким многократным использованием проектной информации, а также большей привычностью строгих ограничений и точных описаний для инженеров. </w:t>
-      </w:r>
-      <w:r>
-        <w:sym w:font="Symbol" w:char="F0B7"/>
-      </w:r>
-      <w:r>
-        <w:t xml:space="preserve"> Динамические методы верификации, в рамках которых анализ и оценка свой</w:t>
+        <w:t>методы верификации, в рамках которых анализ и оценка свой</w:t>
       </w:r>
       <w:proofErr w:type="gramStart"/>
       <w:r>
@@ -352,13 +4012,7 @@
       </w:r>
       <w:proofErr w:type="gramEnd"/>
       <w:r>
-        <w:t>ограммной системы делаются по результатам ее реальной работы или работы некоторых ее моделей и прототипов. Примерами такого рода методов являются обычное тестирование или</w:t>
-      </w:r>
-      <w:r>
-        <w:t xml:space="preserve"> </w:t>
-      </w:r>
-      <w:r>
-        <w:t xml:space="preserve">имитационное тестирование, мониторинг, профилирование. Для применения динамических методов необходимо иметь работающую систему или хотя бы некоторые ее компоненты, или же их прототипы, поэтому нельзя использовать их на первых стадиях разработки. Зато с их помощью можно контролировать характеристики работы системы в ее реальном окружении, которые иногда невозможно аккуратно проанализировать с помощью других подходов. Динамически методы позволяют обнаруживать </w:t>
+        <w:t xml:space="preserve">ограммной системы делаются по результатам ее реальной работы или работы некоторых ее моделей и прототипов. Примерами такого рода методов являются обычное тестирование или имитационное тестирование, мониторинг, профилирование. Для применения динамических методов необходимо иметь работающую систему или хотя бы некоторые ее компоненты, или же их прототипы, поэтому нельзя использовать их на первых стадиях разработки. Зато с их помощью можно контролировать характеристики работы системы в ее реальном окружении, которые иногда невозможно аккуратно проанализировать с помощью других подходов. Динамически методы позволяют обнаруживать </w:t>
       </w:r>
       <w:proofErr w:type="gramStart"/>
       <w:r>
@@ -390,13 +4044,7 @@
       </w:r>
       <w:proofErr w:type="gramEnd"/>
       <w:r>
-        <w:t xml:space="preserve"> очень широко. При этом чаще всего применяются не слишком надежные, но достаточно дешевые техники, такие как (нестрогое) вероятностное тестирование, при котором тестовые данные генерируются случайным образом, или же тестирование на основе простейших сценариев использования, проверяющие лишь наиболее простые ситуации.</w:t>
-      </w:r>
-      <w:r>
-        <w:t xml:space="preserve"> </w:t>
-      </w:r>
-      <w:r>
-        <w:t>Синтетические методы. В последние 10-15 лет появилось множество исследовательских работ и инструментов, в рамках которых применяются элементы нескольких перечисленных выше видов верификации. Так, в отдельные области выделились динамические методы, использующие элементы формальных, — тестирование на основе моделей (</w:t>
+        <w:t xml:space="preserve"> очень широко. При этом чаще всего применяются не слишком надежные, но достаточно дешевые техники, такие как (нестрогое) вероятностное тестирование, при котором тестовые данные генерируются случайным образом, или же тестирование на основе простейших сценариев использования, проверяющие лишь наиболее простые ситуации. Синтетические методы. В последние 10-15 лет появилось множество исследовательских работ и инструментов, в рамках которых применяются элементы нескольких перечисленных выше видов верификации. Так, в отдельные области выделились динамические методы, использующие элементы формальных, — тестирование на основе моделей (</w:t>
       </w:r>
       <w:proofErr w:type="spellStart"/>
       <w:r>
@@ -476,11 +4124,7 @@
       </w:r>
       <w:proofErr w:type="gramEnd"/>
       <w:r>
-        <w:t xml:space="preserve"> их недостатки. Представленная здесь классификация методов верификации скорее обусловлена историческими причинами, чем основана на существенных характеристиках самих этих методов. Исследователи и разработчики новых методов и инструментов, пытаясь соотнести свои работы с работами предшественников, обычно ищут их в рамках одной из указанных групп, поэтому в настоящий момент такая схема достаточно удобна. Однако, как уже было сказано, в последнее время создаются синтетические методы, сочетающие элементы всех остальных, и через 5-10 лет, после появления достаточно </w:t>
-      </w:r>
-      <w:r>
-        <w:lastRenderedPageBreak/>
-        <w:t>большого количества таких подходов, потребуется более детальная и содержательная классификация методов верификации.</w:t>
+        <w:t xml:space="preserve"> их недостатки. Представленная здесь классификация методов верификации скорее обусловлена историческими причинами, чем основана на существенных характеристиках самих этих методов. Исследователи и разработчики новых методов и инструментов, пытаясь соотнести свои работы с работами предшественников, обычно ищут их в рамках одной из указанных групп, поэтому в настоящий момент такая схема достаточно удобна. Однако, как уже было сказано, в последнее время создаются синтетические методы, сочетающие элементы всех остальных, и через 5-10 лет, после появления достаточно большого количества таких подходов, потребуется более детальная и содержательная классификация методов верификации.</w:t>
       </w:r>
     </w:p>
     <w:p>
@@ -524,6 +4168,7 @@
           <w:szCs w:val="17"/>
           <w:lang w:eastAsia="ru-RU"/>
         </w:rPr>
+        <w:lastRenderedPageBreak/>
         <w:t xml:space="preserve">Исторически первые инструменты статического анализа (часто в их названии используется слово </w:t>
       </w:r>
       <w:proofErr w:type="spellStart"/>
@@ -687,8 +4332,6 @@
           <w:lang w:val="uk-UA"/>
         </w:rPr>
       </w:pPr>
-      <w:bookmarkStart w:id="0" w:name="_GoBack"/>
-      <w:bookmarkEnd w:id="0"/>
     </w:p>
     <w:p>
       <w:pPr>
@@ -853,6 +4496,119 @@
     </w:lvl>
   </w:abstractNum>
   <w:abstractNum w:abstractNumId="1">
+    <w:nsid w:val="268908B4"/>
+    <w:multiLevelType w:val="multilevel"/>
+    <w:tmpl w:val="0B807D32"/>
+    <w:lvl w:ilvl="0">
+      <w:start w:val="1"/>
+      <w:numFmt w:val="decimal"/>
+      <w:lvlText w:val="%1."/>
+      <w:lvlJc w:val="left"/>
+      <w:pPr>
+        <w:tabs>
+          <w:tab w:val="num" w:pos="720"/>
+        </w:tabs>
+        <w:ind w:left="720" w:hanging="360"/>
+      </w:pPr>
+    </w:lvl>
+    <w:lvl w:ilvl="1" w:tentative="1">
+      <w:start w:val="1"/>
+      <w:numFmt w:val="decimal"/>
+      <w:lvlText w:val="%2."/>
+      <w:lvlJc w:val="left"/>
+      <w:pPr>
+        <w:tabs>
+          <w:tab w:val="num" w:pos="1440"/>
+        </w:tabs>
+        <w:ind w:left="1440" w:hanging="360"/>
+      </w:pPr>
+    </w:lvl>
+    <w:lvl w:ilvl="2" w:tentative="1">
+      <w:start w:val="1"/>
+      <w:numFmt w:val="decimal"/>
+      <w:lvlText w:val="%3."/>
+      <w:lvlJc w:val="left"/>
+      <w:pPr>
+        <w:tabs>
+          <w:tab w:val="num" w:pos="2160"/>
+        </w:tabs>
+        <w:ind w:left="2160" w:hanging="360"/>
+      </w:pPr>
+    </w:lvl>
+    <w:lvl w:ilvl="3" w:tentative="1">
+      <w:start w:val="1"/>
+      <w:numFmt w:val="decimal"/>
+      <w:lvlText w:val="%4."/>
+      <w:lvlJc w:val="left"/>
+      <w:pPr>
+        <w:tabs>
+          <w:tab w:val="num" w:pos="2880"/>
+        </w:tabs>
+        <w:ind w:left="2880" w:hanging="360"/>
+      </w:pPr>
+    </w:lvl>
+    <w:lvl w:ilvl="4" w:tentative="1">
+      <w:start w:val="1"/>
+      <w:numFmt w:val="decimal"/>
+      <w:lvlText w:val="%5."/>
+      <w:lvlJc w:val="left"/>
+      <w:pPr>
+        <w:tabs>
+          <w:tab w:val="num" w:pos="3600"/>
+        </w:tabs>
+        <w:ind w:left="3600" w:hanging="360"/>
+      </w:pPr>
+    </w:lvl>
+    <w:lvl w:ilvl="5" w:tentative="1">
+      <w:start w:val="1"/>
+      <w:numFmt w:val="decimal"/>
+      <w:lvlText w:val="%6."/>
+      <w:lvlJc w:val="left"/>
+      <w:pPr>
+        <w:tabs>
+          <w:tab w:val="num" w:pos="4320"/>
+        </w:tabs>
+        <w:ind w:left="4320" w:hanging="360"/>
+      </w:pPr>
+    </w:lvl>
+    <w:lvl w:ilvl="6" w:tentative="1">
+      <w:start w:val="1"/>
+      <w:numFmt w:val="decimal"/>
+      <w:lvlText w:val="%7."/>
+      <w:lvlJc w:val="left"/>
+      <w:pPr>
+        <w:tabs>
+          <w:tab w:val="num" w:pos="5040"/>
+        </w:tabs>
+        <w:ind w:left="5040" w:hanging="360"/>
+      </w:pPr>
+    </w:lvl>
+    <w:lvl w:ilvl="7" w:tentative="1">
+      <w:start w:val="1"/>
+      <w:numFmt w:val="decimal"/>
+      <w:lvlText w:val="%8."/>
+      <w:lvlJc w:val="left"/>
+      <w:pPr>
+        <w:tabs>
+          <w:tab w:val="num" w:pos="5760"/>
+        </w:tabs>
+        <w:ind w:left="5760" w:hanging="360"/>
+      </w:pPr>
+    </w:lvl>
+    <w:lvl w:ilvl="8" w:tentative="1">
+      <w:start w:val="1"/>
+      <w:numFmt w:val="decimal"/>
+      <w:lvlText w:val="%9."/>
+      <w:lvlJc w:val="left"/>
+      <w:pPr>
+        <w:tabs>
+          <w:tab w:val="num" w:pos="6480"/>
+        </w:tabs>
+        <w:ind w:left="6480" w:hanging="360"/>
+      </w:pPr>
+    </w:lvl>
+  </w:abstractNum>
+  <w:abstractNum w:abstractNumId="2">
     <w:nsid w:val="2A92502B"/>
     <w:multiLevelType w:val="multilevel"/>
     <w:tmpl w:val="9176EFE2"/>
@@ -965,7 +4721,120 @@
       </w:pPr>
     </w:lvl>
   </w:abstractNum>
-  <w:abstractNum w:abstractNumId="2">
+  <w:abstractNum w:abstractNumId="3">
+    <w:nsid w:val="349D32E7"/>
+    <w:multiLevelType w:val="multilevel"/>
+    <w:tmpl w:val="EBD4E386"/>
+    <w:lvl w:ilvl="0">
+      <w:start w:val="2"/>
+      <w:numFmt w:val="decimal"/>
+      <w:lvlText w:val="%1."/>
+      <w:lvlJc w:val="left"/>
+      <w:pPr>
+        <w:tabs>
+          <w:tab w:val="num" w:pos="720"/>
+        </w:tabs>
+        <w:ind w:left="720" w:hanging="360"/>
+      </w:pPr>
+    </w:lvl>
+    <w:lvl w:ilvl="1" w:tentative="1">
+      <w:start w:val="1"/>
+      <w:numFmt w:val="decimal"/>
+      <w:lvlText w:val="%2."/>
+      <w:lvlJc w:val="left"/>
+      <w:pPr>
+        <w:tabs>
+          <w:tab w:val="num" w:pos="1440"/>
+        </w:tabs>
+        <w:ind w:left="1440" w:hanging="360"/>
+      </w:pPr>
+    </w:lvl>
+    <w:lvl w:ilvl="2" w:tentative="1">
+      <w:start w:val="1"/>
+      <w:numFmt w:val="decimal"/>
+      <w:lvlText w:val="%3."/>
+      <w:lvlJc w:val="left"/>
+      <w:pPr>
+        <w:tabs>
+          <w:tab w:val="num" w:pos="2160"/>
+        </w:tabs>
+        <w:ind w:left="2160" w:hanging="360"/>
+      </w:pPr>
+    </w:lvl>
+    <w:lvl w:ilvl="3" w:tentative="1">
+      <w:start w:val="1"/>
+      <w:numFmt w:val="decimal"/>
+      <w:lvlText w:val="%4."/>
+      <w:lvlJc w:val="left"/>
+      <w:pPr>
+        <w:tabs>
+          <w:tab w:val="num" w:pos="2880"/>
+        </w:tabs>
+        <w:ind w:left="2880" w:hanging="360"/>
+      </w:pPr>
+    </w:lvl>
+    <w:lvl w:ilvl="4" w:tentative="1">
+      <w:start w:val="1"/>
+      <w:numFmt w:val="decimal"/>
+      <w:lvlText w:val="%5."/>
+      <w:lvlJc w:val="left"/>
+      <w:pPr>
+        <w:tabs>
+          <w:tab w:val="num" w:pos="3600"/>
+        </w:tabs>
+        <w:ind w:left="3600" w:hanging="360"/>
+      </w:pPr>
+    </w:lvl>
+    <w:lvl w:ilvl="5" w:tentative="1">
+      <w:start w:val="1"/>
+      <w:numFmt w:val="decimal"/>
+      <w:lvlText w:val="%6."/>
+      <w:lvlJc w:val="left"/>
+      <w:pPr>
+        <w:tabs>
+          <w:tab w:val="num" w:pos="4320"/>
+        </w:tabs>
+        <w:ind w:left="4320" w:hanging="360"/>
+      </w:pPr>
+    </w:lvl>
+    <w:lvl w:ilvl="6" w:tentative="1">
+      <w:start w:val="1"/>
+      <w:numFmt w:val="decimal"/>
+      <w:lvlText w:val="%7."/>
+      <w:lvlJc w:val="left"/>
+      <w:pPr>
+        <w:tabs>
+          <w:tab w:val="num" w:pos="5040"/>
+        </w:tabs>
+        <w:ind w:left="5040" w:hanging="360"/>
+      </w:pPr>
+    </w:lvl>
+    <w:lvl w:ilvl="7" w:tentative="1">
+      <w:start w:val="1"/>
+      <w:numFmt w:val="decimal"/>
+      <w:lvlText w:val="%8."/>
+      <w:lvlJc w:val="left"/>
+      <w:pPr>
+        <w:tabs>
+          <w:tab w:val="num" w:pos="5760"/>
+        </w:tabs>
+        <w:ind w:left="5760" w:hanging="360"/>
+      </w:pPr>
+    </w:lvl>
+    <w:lvl w:ilvl="8" w:tentative="1">
+      <w:start w:val="1"/>
+      <w:numFmt w:val="decimal"/>
+      <w:lvlText w:val="%9."/>
+      <w:lvlJc w:val="left"/>
+      <w:pPr>
+        <w:tabs>
+          <w:tab w:val="num" w:pos="6480"/>
+        </w:tabs>
+        <w:ind w:left="6480" w:hanging="360"/>
+      </w:pPr>
+    </w:lvl>
+  </w:abstractNum>
+  <w:abstractNum w:abstractNumId="4">
     <w:nsid w:val="4155156B"/>
     <w:multiLevelType w:val="hybridMultilevel"/>
     <w:tmpl w:val="832A83F0"/>
@@ -1058,10 +4927,133 @@
     <w:abstractNumId w:val="0"/>
   </w:num>
   <w:num w:numId="2">
+    <w:abstractNumId w:val="2"/>
+  </w:num>
+  <w:num w:numId="3">
+    <w:abstractNumId w:val="4"/>
+  </w:num>
+  <w:num w:numId="4">
     <w:abstractNumId w:val="1"/>
   </w:num>
-  <w:num w:numId="3">
-    <w:abstractNumId w:val="2"/>
+  <w:num w:numId="5">
+    <w:abstractNumId w:val="3"/>
+    <w:lvlOverride w:ilvl="0">
+      <w:lvl w:ilvl="0">
+        <w:numFmt w:val="decimal"/>
+        <w:lvlText w:val="%1."/>
+        <w:lvlJc w:val="left"/>
+      </w:lvl>
+    </w:lvlOverride>
+  </w:num>
+  <w:num w:numId="6">
+    <w:abstractNumId w:val="3"/>
+    <w:lvlOverride w:ilvl="0">
+      <w:lvl w:ilvl="0">
+        <w:numFmt w:val="decimal"/>
+        <w:lvlText w:val="%1."/>
+        <w:lvlJc w:val="left"/>
+      </w:lvl>
+    </w:lvlOverride>
+  </w:num>
+  <w:num w:numId="7">
+    <w:abstractNumId w:val="3"/>
+    <w:lvlOverride w:ilvl="0">
+      <w:lvl w:ilvl="0">
+        <w:numFmt w:val="decimal"/>
+        <w:lvlText w:val="%1."/>
+        <w:lvlJc w:val="left"/>
+      </w:lvl>
+    </w:lvlOverride>
+  </w:num>
+  <w:num w:numId="8">
+    <w:abstractNumId w:val="3"/>
+    <w:lvlOverride w:ilvl="0">
+      <w:lvl w:ilvl="0">
+        <w:numFmt w:val="decimal"/>
+        <w:lvlText w:val="%1."/>
+        <w:lvlJc w:val="left"/>
+      </w:lvl>
+    </w:lvlOverride>
+  </w:num>
+  <w:num w:numId="9">
+    <w:abstractNumId w:val="3"/>
+    <w:lvlOverride w:ilvl="0">
+      <w:lvl w:ilvl="0">
+        <w:numFmt w:val="decimal"/>
+        <w:lvlText w:val="%1."/>
+        <w:lvlJc w:val="left"/>
+      </w:lvl>
+    </w:lvlOverride>
+  </w:num>
+  <w:num w:numId="10">
+    <w:abstractNumId w:val="3"/>
+    <w:lvlOverride w:ilvl="0">
+      <w:lvl w:ilvl="0">
+        <w:numFmt w:val="decimal"/>
+        <w:lvlText w:val="%1."/>
+        <w:lvlJc w:val="left"/>
+      </w:lvl>
+    </w:lvlOverride>
+  </w:num>
+  <w:num w:numId="11">
+    <w:abstractNumId w:val="3"/>
+    <w:lvlOverride w:ilvl="0">
+      <w:lvl w:ilvl="0">
+        <w:numFmt w:val="decimal"/>
+        <w:lvlText w:val="%1."/>
+        <w:lvlJc w:val="left"/>
+      </w:lvl>
+    </w:lvlOverride>
+  </w:num>
+  <w:num w:numId="12">
+    <w:abstractNumId w:val="3"/>
+    <w:lvlOverride w:ilvl="0">
+      <w:lvl w:ilvl="0">
+        <w:numFmt w:val="decimal"/>
+        <w:lvlText w:val="%1."/>
+        <w:lvlJc w:val="left"/>
+      </w:lvl>
+    </w:lvlOverride>
+  </w:num>
+  <w:num w:numId="13">
+    <w:abstractNumId w:val="3"/>
+    <w:lvlOverride w:ilvl="0">
+      <w:lvl w:ilvl="0">
+        <w:numFmt w:val="decimal"/>
+        <w:lvlText w:val="%1."/>
+        <w:lvlJc w:val="left"/>
+      </w:lvl>
+    </w:lvlOverride>
+  </w:num>
+  <w:num w:numId="14">
+    <w:abstractNumId w:val="3"/>
+    <w:lvlOverride w:ilvl="0">
+      <w:lvl w:ilvl="0">
+        <w:numFmt w:val="decimal"/>
+        <w:lvlText w:val="%1."/>
+        <w:lvlJc w:val="left"/>
+      </w:lvl>
+    </w:lvlOverride>
+  </w:num>
+  <w:num w:numId="15">
+    <w:abstractNumId w:val="3"/>
+    <w:lvlOverride w:ilvl="0">
+      <w:lvl w:ilvl="0">
+        <w:numFmt w:val="decimal"/>
+        <w:lvlText w:val="%1."/>
+        <w:lvlJc w:val="left"/>
+      </w:lvl>
+    </w:lvlOverride>
+  </w:num>
+  <w:num w:numId="16">
+    <w:abstractNumId w:val="3"/>
+    <w:lvlOverride w:ilvl="0">
+      <w:lvl w:ilvl="0">
+        <w:numFmt w:val="decimal"/>
+        <w:lvlText w:val="%1."/>
+        <w:lvlJc w:val="left"/>
+      </w:lvl>
+    </w:lvlOverride>
   </w:num>
 </w:numbering>
 </file>

</xml_diff>